<commit_message>
Updating RTM - added HSI and SRS requirements
</commit_message>
<xml_diff>
--- a/Input documents/PO2EBL_ELECTRIC_BLENDER_HSI.docx
+++ b/Input documents/PO2EBL_ELECTRIC_BLENDER_HSI.docx
@@ -1,6 +1,6 @@
 
 <file path=word/document.xml><?xml version="1.0" encoding="utf-8"?>
-<w:document xmlns:wpc="http://schemas.microsoft.com/office/word/2010/wordprocessingCanvas" xmlns:cx="http://schemas.microsoft.com/office/drawing/2014/chartex" xmlns:mc="http://schemas.openxmlformats.org/markup-compatibility/2006" xmlns:o="urn:schemas-microsoft-com:office:office" xmlns:r="http://schemas.openxmlformats.org/officeDocument/2006/relationships" xmlns:m="http://schemas.openxmlformats.org/officeDocument/2006/math" xmlns:v="urn:schemas-microsoft-com:vml" xmlns:wp14="http://schemas.microsoft.com/office/word/2010/wordprocessingDrawing" xmlns:wp="http://schemas.openxmlformats.org/drawingml/2006/wordprocessingDrawing" xmlns:w10="urn:schemas-microsoft-com:office:word" xmlns:w="http://schemas.openxmlformats.org/wordprocessingml/2006/main" xmlns:w14="http://schemas.microsoft.com/office/word/2010/wordml" xmlns:w15="http://schemas.microsoft.com/office/word/2012/wordml" xmlns:w16se="http://schemas.microsoft.com/office/word/2015/wordml/symex" xmlns:wpg="http://schemas.microsoft.com/office/word/2010/wordprocessingGroup" xmlns:wpi="http://schemas.microsoft.com/office/word/2010/wordprocessingInk" xmlns:wne="http://schemas.microsoft.com/office/word/2006/wordml" xmlns:wps="http://schemas.microsoft.com/office/word/2010/wordprocessingShape" mc:Ignorable="w14 w15 w16se wp14">
+<w:document xmlns:wpc="http://schemas.microsoft.com/office/word/2010/wordprocessingCanvas" xmlns:mc="http://schemas.openxmlformats.org/markup-compatibility/2006" xmlns:o="urn:schemas-microsoft-com:office:office" xmlns:r="http://schemas.openxmlformats.org/officeDocument/2006/relationships" xmlns:m="http://schemas.openxmlformats.org/officeDocument/2006/math" xmlns:v="urn:schemas-microsoft-com:vml" xmlns:wp14="http://schemas.microsoft.com/office/word/2010/wordprocessingDrawing" xmlns:wp="http://schemas.openxmlformats.org/drawingml/2006/wordprocessingDrawing" xmlns:w10="urn:schemas-microsoft-com:office:word" xmlns:w="http://schemas.openxmlformats.org/wordprocessingml/2006/main" xmlns:w14="http://schemas.microsoft.com/office/word/2010/wordml" xmlns:w15="http://schemas.microsoft.com/office/word/2012/wordml" xmlns:wpg="http://schemas.microsoft.com/office/word/2010/wordprocessingGroup" xmlns:wpi="http://schemas.microsoft.com/office/word/2010/wordprocessingInk" xmlns:wne="http://schemas.microsoft.com/office/word/2006/wordml" xmlns:wps="http://schemas.microsoft.com/office/word/2010/wordprocessingShape" mc:Ignorable="w14 w15 wp14">
   <w:body>
     <w:p/>
     <w:p>
@@ -396,8 +396,6 @@
               </w:rPr>
               <w:t>nts needed for the system.</w:t>
             </w:r>
-            <w:bookmarkStart w:id="0" w:name="_GoBack"/>
-            <w:bookmarkEnd w:id="0"/>
           </w:p>
         </w:tc>
         <w:tc>
@@ -1140,10 +1138,10 @@
           <w:szCs w:val="48"/>
         </w:rPr>
       </w:pPr>
-      <w:bookmarkStart w:id="1" w:name="_Toc32222654"/>
-      <w:bookmarkStart w:id="2" w:name="_Toc466012295"/>
-      <w:bookmarkStart w:id="3" w:name="_Toc434992860"/>
-      <w:bookmarkStart w:id="4" w:name="_Toc30766836"/>
+      <w:bookmarkStart w:id="0" w:name="_Toc32222654"/>
+      <w:bookmarkStart w:id="1" w:name="_Toc466012295"/>
+      <w:bookmarkStart w:id="2" w:name="_Toc434992860"/>
+      <w:bookmarkStart w:id="3" w:name="_Toc30766836"/>
       <w:r>
         <w:rPr>
           <w:b/>
@@ -1165,10 +1163,10 @@
         </w:rPr>
         <w:t>Introduction</w:t>
       </w:r>
+      <w:bookmarkEnd w:id="0"/>
       <w:bookmarkEnd w:id="1"/>
       <w:bookmarkEnd w:id="2"/>
       <w:bookmarkEnd w:id="3"/>
-      <w:bookmarkEnd w:id="4"/>
     </w:p>
     <w:p>
       <w:pPr>
@@ -1216,10 +1214,10 @@
           <w:szCs w:val="40"/>
         </w:rPr>
       </w:pPr>
-      <w:bookmarkStart w:id="5" w:name="_Toc32222655"/>
+      <w:bookmarkStart w:id="4" w:name="_Toc32222655"/>
+      <w:bookmarkStart w:id="5" w:name="_Toc30766837"/>
       <w:bookmarkStart w:id="6" w:name="_Toc466012296"/>
       <w:bookmarkStart w:id="7" w:name="_Toc434992861"/>
-      <w:bookmarkStart w:id="8" w:name="_Toc30766837"/>
       <w:r>
         <w:rPr>
           <w:b/>
@@ -1230,7 +1228,7 @@
         </w:rPr>
         <w:t xml:space="preserve">1.1 </w:t>
       </w:r>
-      <w:bookmarkEnd w:id="5"/>
+      <w:bookmarkEnd w:id="4"/>
       <w:r>
         <w:rPr>
           <w:b/>
@@ -1241,7 +1239,7 @@
         </w:rPr>
         <w:t>Hardware Requirement</w:t>
       </w:r>
-      <w:bookmarkEnd w:id="8"/>
+      <w:bookmarkEnd w:id="5"/>
     </w:p>
     <w:p>
       <w:pPr>
@@ -1422,7 +1420,7 @@
           <w:szCs w:val="48"/>
         </w:rPr>
       </w:pPr>
-      <w:bookmarkStart w:id="9" w:name="_Toc30766838"/>
+      <w:bookmarkStart w:id="8" w:name="_Toc30766838"/>
       <w:r>
         <w:rPr>
           <w:b/>
@@ -1463,7 +1461,7 @@
         </w:rPr>
         <w:t>:</w:t>
       </w:r>
-      <w:bookmarkEnd w:id="9"/>
+      <w:bookmarkEnd w:id="8"/>
     </w:p>
     <w:p>
       <w:pPr>
@@ -1476,7 +1474,7 @@
           <w:szCs w:val="40"/>
         </w:rPr>
       </w:pPr>
-      <w:bookmarkStart w:id="10" w:name="_Toc30766839"/>
+      <w:bookmarkStart w:id="9" w:name="_Toc30766839"/>
       <w:r>
         <w:rPr>
           <w:b/>
@@ -1497,7 +1495,7 @@
         </w:rPr>
         <w:t>The System Block Diagram</w:t>
       </w:r>
-      <w:bookmarkEnd w:id="10"/>
+      <w:bookmarkEnd w:id="9"/>
     </w:p>
     <w:p/>
     <w:p/>
@@ -1505,6 +1503,7 @@
       <w:r>
         <w:rPr>
           <w:noProof/>
+          <w:lang w:eastAsia="ja-JP"/>
         </w:rPr>
         <w:drawing>
           <wp:inline distT="0" distB="0" distL="0" distR="0" wp14:anchorId="53792290" wp14:editId="692FCC45">
@@ -1578,7 +1577,7 @@
           <w:szCs w:val="44"/>
         </w:rPr>
       </w:pPr>
-      <w:bookmarkStart w:id="11" w:name="_Toc30766840"/>
+      <w:bookmarkStart w:id="10" w:name="_Toc30766840"/>
       <w:r>
         <w:rPr>
           <w:b/>
@@ -1589,7 +1588,7 @@
         </w:rPr>
         <w:t>2.2 Pin Mode Representation</w:t>
       </w:r>
-      <w:bookmarkEnd w:id="11"/>
+      <w:bookmarkEnd w:id="10"/>
     </w:p>
     <w:tbl>
       <w:tblPr>
@@ -2387,7 +2386,7 @@
           <w:szCs w:val="48"/>
         </w:rPr>
       </w:pPr>
-      <w:bookmarkStart w:id="12" w:name="_Toc30766841"/>
+      <w:bookmarkStart w:id="11" w:name="_Toc30766841"/>
       <w:r>
         <w:rPr>
           <w:b/>
@@ -2396,7 +2395,7 @@
           <w:sz w:val="48"/>
           <w:szCs w:val="48"/>
         </w:rPr>
-        <w:t xml:space="preserve">3 Functional </w:t>
+        <w:t xml:space="preserve">3 </w:t>
       </w:r>
       <w:r>
         <w:rPr>
@@ -2406,9 +2405,29 @@
           <w:sz w:val="48"/>
           <w:szCs w:val="48"/>
         </w:rPr>
+        <w:t>Hardware</w:t>
+      </w:r>
+      <w:r>
+        <w:rPr>
+          <w:b/>
+          <w:bCs/>
+          <w:color w:val="000000" w:themeColor="text1"/>
+          <w:sz w:val="48"/>
+          <w:szCs w:val="48"/>
+        </w:rPr>
+        <w:t xml:space="preserve"> </w:t>
+      </w:r>
+      <w:r>
+        <w:rPr>
+          <w:b/>
+          <w:bCs/>
+          <w:color w:val="000000" w:themeColor="text1"/>
+          <w:sz w:val="48"/>
+          <w:szCs w:val="48"/>
+        </w:rPr>
         <w:t>Requirements:</w:t>
       </w:r>
-      <w:bookmarkEnd w:id="12"/>
+      <w:bookmarkEnd w:id="11"/>
     </w:p>
     <w:tbl>
       <w:tblPr>
@@ -2576,7 +2595,23 @@
                 <w:sz w:val="28"/>
                 <w:szCs w:val="28"/>
               </w:rPr>
-              <w:t>REQ_PO2EBL_CYRS_01_V01</w:t>
+              <w:t>REQ_PO2EBL_</w:t>
+            </w:r>
+            <w:bookmarkStart w:id="12" w:name="_GoBack"/>
+            <w:r>
+              <w:rPr>
+                <w:sz w:val="28"/>
+                <w:szCs w:val="28"/>
+              </w:rPr>
+              <w:t>CYRS</w:t>
+            </w:r>
+            <w:bookmarkEnd w:id="12"/>
+            <w:r>
+              <w:rPr>
+                <w:sz w:val="28"/>
+                <w:szCs w:val="28"/>
+              </w:rPr>
+              <w:t>_01_V01</w:t>
             </w:r>
           </w:p>
         </w:tc>
@@ -2593,7 +2628,7 @@
           </w:tcPr>
           <w:p>
             <w:pPr>
-              <w:jc w:val="center"/>
+              <w:jc w:val="left"/>
               <w:rPr>
                 <w:sz w:val="28"/>
                 <w:szCs w:val="28"/>
@@ -2609,7 +2644,7 @@
           </w:p>
           <w:p>
             <w:pPr>
-              <w:jc w:val="center"/>
+              <w:jc w:val="left"/>
               <w:rPr>
                 <w:sz w:val="28"/>
                 <w:szCs w:val="28"/>
@@ -2699,7 +2734,7 @@
           </w:tcPr>
           <w:p>
             <w:pPr>
-              <w:jc w:val="center"/>
+              <w:jc w:val="left"/>
               <w:rPr>
                 <w:sz w:val="28"/>
                 <w:szCs w:val="28"/>
@@ -2715,7 +2750,7 @@
           </w:p>
           <w:p>
             <w:pPr>
-              <w:jc w:val="center"/>
+              <w:jc w:val="left"/>
               <w:rPr>
                 <w:sz w:val="28"/>
                 <w:szCs w:val="28"/>
@@ -2753,7 +2788,7 @@
 </file>
 
 <file path=word/endnotes.xml><?xml version="1.0" encoding="utf-8"?>
-<w:endnotes xmlns:wpc="http://schemas.microsoft.com/office/word/2010/wordprocessingCanvas" xmlns:cx="http://schemas.microsoft.com/office/drawing/2014/chartex" xmlns:mc="http://schemas.openxmlformats.org/markup-compatibility/2006" xmlns:o="urn:schemas-microsoft-com:office:office" xmlns:r="http://schemas.openxmlformats.org/officeDocument/2006/relationships" xmlns:m="http://schemas.openxmlformats.org/officeDocument/2006/math" xmlns:v="urn:schemas-microsoft-com:vml" xmlns:wp14="http://schemas.microsoft.com/office/word/2010/wordprocessingDrawing" xmlns:wp="http://schemas.openxmlformats.org/drawingml/2006/wordprocessingDrawing" xmlns:w10="urn:schemas-microsoft-com:office:word" xmlns:w="http://schemas.openxmlformats.org/wordprocessingml/2006/main" xmlns:w14="http://schemas.microsoft.com/office/word/2010/wordml" xmlns:w15="http://schemas.microsoft.com/office/word/2012/wordml" xmlns:w16se="http://schemas.microsoft.com/office/word/2015/wordml/symex" xmlns:wpg="http://schemas.microsoft.com/office/word/2010/wordprocessingGroup" xmlns:wpi="http://schemas.microsoft.com/office/word/2010/wordprocessingInk" xmlns:wne="http://schemas.microsoft.com/office/word/2006/wordml" xmlns:wps="http://schemas.microsoft.com/office/word/2010/wordprocessingShape" mc:Ignorable="w14 w15 w16se wp14">
+<w:endnotes xmlns:wpc="http://schemas.microsoft.com/office/word/2010/wordprocessingCanvas" xmlns:mc="http://schemas.openxmlformats.org/markup-compatibility/2006" xmlns:o="urn:schemas-microsoft-com:office:office" xmlns:r="http://schemas.openxmlformats.org/officeDocument/2006/relationships" xmlns:m="http://schemas.openxmlformats.org/officeDocument/2006/math" xmlns:v="urn:schemas-microsoft-com:vml" xmlns:wp14="http://schemas.microsoft.com/office/word/2010/wordprocessingDrawing" xmlns:wp="http://schemas.openxmlformats.org/drawingml/2006/wordprocessingDrawing" xmlns:w10="urn:schemas-microsoft-com:office:word" xmlns:w="http://schemas.openxmlformats.org/wordprocessingml/2006/main" xmlns:w14="http://schemas.microsoft.com/office/word/2010/wordml" xmlns:w15="http://schemas.microsoft.com/office/word/2012/wordml" xmlns:wpg="http://schemas.microsoft.com/office/word/2010/wordprocessingGroup" xmlns:wpi="http://schemas.microsoft.com/office/word/2010/wordprocessingInk" xmlns:wne="http://schemas.microsoft.com/office/word/2006/wordml" xmlns:wps="http://schemas.microsoft.com/office/word/2010/wordprocessingShape" mc:Ignorable="w14 w15 wp14">
   <w:endnote w:type="separator" w:id="-1">
     <w:p>
       <w:pPr>
@@ -2778,7 +2813,7 @@
 </file>
 
 <file path=word/footnotes.xml><?xml version="1.0" encoding="utf-8"?>
-<w:footnotes xmlns:wpc="http://schemas.microsoft.com/office/word/2010/wordprocessingCanvas" xmlns:cx="http://schemas.microsoft.com/office/drawing/2014/chartex" xmlns:mc="http://schemas.openxmlformats.org/markup-compatibility/2006" xmlns:o="urn:schemas-microsoft-com:office:office" xmlns:r="http://schemas.openxmlformats.org/officeDocument/2006/relationships" xmlns:m="http://schemas.openxmlformats.org/officeDocument/2006/math" xmlns:v="urn:schemas-microsoft-com:vml" xmlns:wp14="http://schemas.microsoft.com/office/word/2010/wordprocessingDrawing" xmlns:wp="http://schemas.openxmlformats.org/drawingml/2006/wordprocessingDrawing" xmlns:w10="urn:schemas-microsoft-com:office:word" xmlns:w="http://schemas.openxmlformats.org/wordprocessingml/2006/main" xmlns:w14="http://schemas.microsoft.com/office/word/2010/wordml" xmlns:w15="http://schemas.microsoft.com/office/word/2012/wordml" xmlns:w16se="http://schemas.microsoft.com/office/word/2015/wordml/symex" xmlns:wpg="http://schemas.microsoft.com/office/word/2010/wordprocessingGroup" xmlns:wpi="http://schemas.microsoft.com/office/word/2010/wordprocessingInk" xmlns:wne="http://schemas.microsoft.com/office/word/2006/wordml" xmlns:wps="http://schemas.microsoft.com/office/word/2010/wordprocessingShape" mc:Ignorable="w14 w15 w16se wp14">
+<w:footnotes xmlns:wpc="http://schemas.microsoft.com/office/word/2010/wordprocessingCanvas" xmlns:mc="http://schemas.openxmlformats.org/markup-compatibility/2006" xmlns:o="urn:schemas-microsoft-com:office:office" xmlns:r="http://schemas.openxmlformats.org/officeDocument/2006/relationships" xmlns:m="http://schemas.openxmlformats.org/officeDocument/2006/math" xmlns:v="urn:schemas-microsoft-com:vml" xmlns:wp14="http://schemas.microsoft.com/office/word/2010/wordprocessingDrawing" xmlns:wp="http://schemas.openxmlformats.org/drawingml/2006/wordprocessingDrawing" xmlns:w10="urn:schemas-microsoft-com:office:word" xmlns:w="http://schemas.openxmlformats.org/wordprocessingml/2006/main" xmlns:w14="http://schemas.microsoft.com/office/word/2010/wordml" xmlns:w15="http://schemas.microsoft.com/office/word/2012/wordml" xmlns:wpg="http://schemas.microsoft.com/office/word/2010/wordprocessingGroup" xmlns:wpi="http://schemas.microsoft.com/office/word/2010/wordprocessingInk" xmlns:wne="http://schemas.microsoft.com/office/word/2006/wordml" xmlns:wps="http://schemas.microsoft.com/office/word/2010/wordprocessingShape" mc:Ignorable="w14 w15 wp14">
   <w:footnote w:type="separator" w:id="-1">
     <w:p>
       <w:pPr>
@@ -2803,7 +2838,7 @@
 </file>
 
 <file path=word/header1.xml><?xml version="1.0" encoding="utf-8"?>
-<w:hdr xmlns:wpc="http://schemas.microsoft.com/office/word/2010/wordprocessingCanvas" xmlns:cx="http://schemas.microsoft.com/office/drawing/2014/chartex" xmlns:mc="http://schemas.openxmlformats.org/markup-compatibility/2006" xmlns:o="urn:schemas-microsoft-com:office:office" xmlns:r="http://schemas.openxmlformats.org/officeDocument/2006/relationships" xmlns:m="http://schemas.openxmlformats.org/officeDocument/2006/math" xmlns:v="urn:schemas-microsoft-com:vml" xmlns:wp14="http://schemas.microsoft.com/office/word/2010/wordprocessingDrawing" xmlns:wp="http://schemas.openxmlformats.org/drawingml/2006/wordprocessingDrawing" xmlns:w10="urn:schemas-microsoft-com:office:word" xmlns:w="http://schemas.openxmlformats.org/wordprocessingml/2006/main" xmlns:w14="http://schemas.microsoft.com/office/word/2010/wordml" xmlns:w15="http://schemas.microsoft.com/office/word/2012/wordml" xmlns:w16se="http://schemas.microsoft.com/office/word/2015/wordml/symex" xmlns:wpg="http://schemas.microsoft.com/office/word/2010/wordprocessingGroup" xmlns:wpi="http://schemas.microsoft.com/office/word/2010/wordprocessingInk" xmlns:wne="http://schemas.microsoft.com/office/word/2006/wordml" xmlns:wps="http://schemas.microsoft.com/office/word/2010/wordprocessingShape" mc:Ignorable="w14 w15 w16se wp14">
+<w:hdr xmlns:wpc="http://schemas.microsoft.com/office/word/2010/wordprocessingCanvas" xmlns:mc="http://schemas.openxmlformats.org/markup-compatibility/2006" xmlns:o="urn:schemas-microsoft-com:office:office" xmlns:r="http://schemas.openxmlformats.org/officeDocument/2006/relationships" xmlns:m="http://schemas.openxmlformats.org/officeDocument/2006/math" xmlns:v="urn:schemas-microsoft-com:vml" xmlns:wp14="http://schemas.microsoft.com/office/word/2010/wordprocessingDrawing" xmlns:wp="http://schemas.openxmlformats.org/drawingml/2006/wordprocessingDrawing" xmlns:w10="urn:schemas-microsoft-com:office:word" xmlns:w="http://schemas.openxmlformats.org/wordprocessingml/2006/main" xmlns:w14="http://schemas.microsoft.com/office/word/2010/wordml" xmlns:w15="http://schemas.microsoft.com/office/word/2012/wordml" xmlns:wpg="http://schemas.microsoft.com/office/word/2010/wordprocessingGroup" xmlns:wpi="http://schemas.microsoft.com/office/word/2010/wordprocessingInk" xmlns:wne="http://schemas.microsoft.com/office/word/2006/wordml" xmlns:wps="http://schemas.microsoft.com/office/word/2010/wordprocessingShape" mc:Ignorable="w14 w15 wp14">
   <w:p>
     <w:pPr>
       <w:pStyle w:val="Header"/>
@@ -2996,8 +3031,8 @@
 </file>
 
 <file path=word/numbering.xml><?xml version="1.0" encoding="utf-8"?>
-<w:numbering xmlns:wpc="http://schemas.microsoft.com/office/word/2010/wordprocessingCanvas" xmlns:cx="http://schemas.microsoft.com/office/drawing/2014/chartex" xmlns:mc="http://schemas.openxmlformats.org/markup-compatibility/2006" xmlns:o="urn:schemas-microsoft-com:office:office" xmlns:r="http://schemas.openxmlformats.org/officeDocument/2006/relationships" xmlns:m="http://schemas.openxmlformats.org/officeDocument/2006/math" xmlns:v="urn:schemas-microsoft-com:vml" xmlns:wp14="http://schemas.microsoft.com/office/word/2010/wordprocessingDrawing" xmlns:wp="http://schemas.openxmlformats.org/drawingml/2006/wordprocessingDrawing" xmlns:w10="urn:schemas-microsoft-com:office:word" xmlns:w="http://schemas.openxmlformats.org/wordprocessingml/2006/main" xmlns:w14="http://schemas.microsoft.com/office/word/2010/wordml" xmlns:w15="http://schemas.microsoft.com/office/word/2012/wordml" xmlns:w16se="http://schemas.microsoft.com/office/word/2015/wordml/symex" xmlns:wpg="http://schemas.microsoft.com/office/word/2010/wordprocessingGroup" xmlns:wpi="http://schemas.microsoft.com/office/word/2010/wordprocessingInk" xmlns:wne="http://schemas.microsoft.com/office/word/2006/wordml" xmlns:wps="http://schemas.microsoft.com/office/word/2010/wordprocessingShape" mc:Ignorable="w14 w15 w16se wp14">
-  <w:abstractNum w:abstractNumId="0" w15:restartNumberingAfterBreak="0">
+<w:numbering xmlns:wpc="http://schemas.microsoft.com/office/word/2010/wordprocessingCanvas" xmlns:mc="http://schemas.openxmlformats.org/markup-compatibility/2006" xmlns:o="urn:schemas-microsoft-com:office:office" xmlns:r="http://schemas.openxmlformats.org/officeDocument/2006/relationships" xmlns:m="http://schemas.openxmlformats.org/officeDocument/2006/math" xmlns:v="urn:schemas-microsoft-com:vml" xmlns:wp14="http://schemas.microsoft.com/office/word/2010/wordprocessingDrawing" xmlns:wp="http://schemas.openxmlformats.org/drawingml/2006/wordprocessingDrawing" xmlns:w10="urn:schemas-microsoft-com:office:word" xmlns:w="http://schemas.openxmlformats.org/wordprocessingml/2006/main" xmlns:w14="http://schemas.microsoft.com/office/word/2010/wordml" xmlns:w15="http://schemas.microsoft.com/office/word/2012/wordml" xmlns:wpg="http://schemas.microsoft.com/office/word/2010/wordprocessingGroup" xmlns:wpi="http://schemas.microsoft.com/office/word/2010/wordprocessingInk" xmlns:wne="http://schemas.microsoft.com/office/word/2006/wordml" xmlns:wps="http://schemas.microsoft.com/office/word/2010/wordprocessingShape" mc:Ignorable="w14 w15 wp14">
+  <w:abstractNum w:abstractNumId="0">
     <w:nsid w:val="0983087E"/>
     <w:multiLevelType w:val="singleLevel"/>
     <w:tmpl w:val="59D2420E"/>
@@ -3018,7 +3053,7 @@
       </w:rPr>
     </w:lvl>
   </w:abstractNum>
-  <w:abstractNum w:abstractNumId="1" w15:restartNumberingAfterBreak="0">
+  <w:abstractNum w:abstractNumId="1">
     <w:nsid w:val="2AFB1FC0"/>
     <w:multiLevelType w:val="multilevel"/>
     <w:tmpl w:val="6764EF06"/>
@@ -3158,7 +3193,7 @@
       </w:rPr>
     </w:lvl>
   </w:abstractNum>
-  <w:abstractNum w:abstractNumId="2" w15:restartNumberingAfterBreak="0">
+  <w:abstractNum w:abstractNumId="2">
     <w:nsid w:val="2D1D7145"/>
     <w:multiLevelType w:val="singleLevel"/>
     <w:tmpl w:val="2C0045F6"/>
@@ -3179,7 +3214,7 @@
       </w:rPr>
     </w:lvl>
   </w:abstractNum>
-  <w:abstractNum w:abstractNumId="3" w15:restartNumberingAfterBreak="0">
+  <w:abstractNum w:abstractNumId="3">
     <w:nsid w:val="35DF6A8F"/>
     <w:multiLevelType w:val="hybridMultilevel"/>
     <w:tmpl w:val="858AA718"/>
@@ -3292,7 +3327,7 @@
       </w:rPr>
     </w:lvl>
   </w:abstractNum>
-  <w:abstractNum w:abstractNumId="4" w15:restartNumberingAfterBreak="0">
+  <w:abstractNum w:abstractNumId="4">
     <w:nsid w:val="5AC74B35"/>
     <w:multiLevelType w:val="multilevel"/>
     <w:tmpl w:val="FC2E106A"/>
@@ -3432,7 +3467,7 @@
       </w:rPr>
     </w:lvl>
   </w:abstractNum>
-  <w:abstractNum w:abstractNumId="5" w15:restartNumberingAfterBreak="0">
+  <w:abstractNum w:abstractNumId="5">
     <w:nsid w:val="66033C45"/>
     <w:multiLevelType w:val="hybridMultilevel"/>
     <w:tmpl w:val="8710E000"/>
@@ -3567,7 +3602,7 @@
 </file>
 
 <file path=word/styles.xml><?xml version="1.0" encoding="utf-8"?>
-<w:styles xmlns:mc="http://schemas.openxmlformats.org/markup-compatibility/2006" xmlns:r="http://schemas.openxmlformats.org/officeDocument/2006/relationships" xmlns:w="http://schemas.openxmlformats.org/wordprocessingml/2006/main" xmlns:w14="http://schemas.microsoft.com/office/word/2010/wordml" xmlns:w15="http://schemas.microsoft.com/office/word/2012/wordml" xmlns:w16se="http://schemas.microsoft.com/office/word/2015/wordml/symex" mc:Ignorable="w14 w15 w16se">
+<w:styles xmlns:mc="http://schemas.openxmlformats.org/markup-compatibility/2006" xmlns:r="http://schemas.openxmlformats.org/officeDocument/2006/relationships" xmlns:w="http://schemas.openxmlformats.org/wordprocessingml/2006/main" xmlns:w14="http://schemas.microsoft.com/office/word/2010/wordml" xmlns:w15="http://schemas.microsoft.com/office/word/2012/wordml" mc:Ignorable="w14 w15">
   <w:docDefaults>
     <w:rPrDefault>
       <w:rPr>
@@ -4300,6 +4335,7 @@
       <w:spacing w:after="0" w:line="240" w:lineRule="auto"/>
     </w:pPr>
     <w:tblPr>
+      <w:tblInd w:w="0" w:type="dxa"/>
       <w:tblBorders>
         <w:top w:val="single" w:sz="4" w:space="0" w:color="auto"/>
         <w:left w:val="single" w:sz="4" w:space="0" w:color="auto"/>
@@ -4308,6 +4344,12 @@
         <w:insideH w:val="single" w:sz="4" w:space="0" w:color="auto"/>
         <w:insideV w:val="single" w:sz="4" w:space="0" w:color="auto"/>
       </w:tblBorders>
+      <w:tblCellMar>
+        <w:top w:w="0" w:type="dxa"/>
+        <w:left w:w="108" w:type="dxa"/>
+        <w:bottom w:w="0" w:type="dxa"/>
+        <w:right w:w="108" w:type="dxa"/>
+      </w:tblCellMar>
     </w:tblPr>
   </w:style>
   <w:style w:type="table" w:styleId="PlainTable2">
@@ -4321,10 +4363,17 @@
     <w:tblPr>
       <w:tblStyleRowBandSize w:val="1"/>
       <w:tblStyleColBandSize w:val="1"/>
+      <w:tblInd w:w="0" w:type="dxa"/>
       <w:tblBorders>
         <w:top w:val="single" w:sz="4" w:space="0" w:color="7F7F7F" w:themeColor="text1" w:themeTint="80"/>
         <w:bottom w:val="single" w:sz="4" w:space="0" w:color="7F7F7F" w:themeColor="text1" w:themeTint="80"/>
       </w:tblBorders>
+      <w:tblCellMar>
+        <w:top w:w="0" w:type="dxa"/>
+        <w:left w:w="108" w:type="dxa"/>
+        <w:bottom w:w="0" w:type="dxa"/>
+        <w:right w:w="108" w:type="dxa"/>
+      </w:tblCellMar>
     </w:tblPr>
     <w:tblStylePr w:type="firstRow">
       <w:rPr>
@@ -4399,6 +4448,7 @@
       <w:spacing w:after="0" w:line="240" w:lineRule="auto"/>
     </w:pPr>
     <w:tblPr>
+      <w:tblInd w:w="0" w:type="dxa"/>
       <w:tblBorders>
         <w:top w:val="single" w:sz="4" w:space="0" w:color="BFBFBF" w:themeColor="background1" w:themeShade="BF"/>
         <w:left w:val="single" w:sz="4" w:space="0" w:color="BFBFBF" w:themeColor="background1" w:themeShade="BF"/>
@@ -4407,6 +4457,12 @@
         <w:insideH w:val="single" w:sz="4" w:space="0" w:color="BFBFBF" w:themeColor="background1" w:themeShade="BF"/>
         <w:insideV w:val="single" w:sz="4" w:space="0" w:color="BFBFBF" w:themeColor="background1" w:themeShade="BF"/>
       </w:tblBorders>
+      <w:tblCellMar>
+        <w:top w:w="0" w:type="dxa"/>
+        <w:left w:w="108" w:type="dxa"/>
+        <w:bottom w:w="0" w:type="dxa"/>
+        <w:right w:w="108" w:type="dxa"/>
+      </w:tblCellMar>
     </w:tblPr>
   </w:style>
 </w:styles>
@@ -4678,7 +4734,7 @@
 </file>
 
 <file path=customXml/itemProps1.xml><?xml version="1.0" encoding="utf-8"?>
-<ds:datastoreItem xmlns:ds="http://schemas.openxmlformats.org/officeDocument/2006/customXml" ds:itemID="{EA697C85-DDD5-43DD-BB8C-E030EB75001B}">
+<ds:datastoreItem xmlns:ds="http://schemas.openxmlformats.org/officeDocument/2006/customXml" ds:itemID="{C91CBC6B-3CB7-41D0-9B2B-1F9B3564DA0F}">
   <ds:schemaRefs>
     <ds:schemaRef ds:uri="http://schemas.openxmlformats.org/officeDocument/2006/bibliography"/>
   </ds:schemaRefs>

</xml_diff>

<commit_message>
The HSI document header is updated
Signed-off-by: AmiraZaher <amirazaher96@gmail.com>
</commit_message>
<xml_diff>
--- a/Input documents/PO2EBL_ELECTRIC_BLENDER_HSI.docx
+++ b/Input documents/PO2EBL_ELECTRIC_BLENDER_HSI.docx
@@ -99,7 +99,7 @@
           <w:b/>
           <w:sz w:val="36"/>
         </w:rPr>
-        <w:t>Version 0.3</w:t>
+        <w:t>Version 0.4</w:t>
       </w:r>
     </w:p>
     <w:p>
@@ -118,11 +118,624 @@
           <w:b/>
           <w:sz w:val="36"/>
         </w:rPr>
-        <w:t>Released</w:t>
+        <w:t>Proposed</w:t>
       </w:r>
-      <w:bookmarkStart w:id="0" w:name="_GoBack"/>
-      <w:bookmarkEnd w:id="0"/>
-    </w:p>
+    </w:p>
+    <w:p>
+      <w:pPr>
+        <w:jc w:val="center"/>
+        <w:rPr>
+          <w:rFonts w:asciiTheme="majorHAnsi" w:hAnsiTheme="majorHAnsi" w:cstheme="majorHAnsi"/>
+          <w:b/>
+          <w:sz w:val="36"/>
+        </w:rPr>
+      </w:pPr>
+    </w:p>
+    <w:tbl>
+      <w:tblPr>
+        <w:tblW w:w="10350" w:type="dxa"/>
+        <w:tblInd w:w="-188" w:type="dxa"/>
+        <w:tblBorders>
+          <w:top w:val="single" w:sz="6" w:space="0" w:color="auto"/>
+          <w:left w:val="single" w:sz="6" w:space="0" w:color="auto"/>
+          <w:bottom w:val="single" w:sz="6" w:space="0" w:color="auto"/>
+          <w:right w:val="single" w:sz="6" w:space="0" w:color="auto"/>
+          <w:insideH w:val="single" w:sz="6" w:space="0" w:color="auto"/>
+          <w:insideV w:val="single" w:sz="6" w:space="0" w:color="auto"/>
+        </w:tblBorders>
+        <w:tblLayout w:type="fixed"/>
+        <w:tblLook w:val="0000" w:firstRow="0" w:lastRow="0" w:firstColumn="0" w:lastColumn="0" w:noHBand="0" w:noVBand="0"/>
+      </w:tblPr>
+      <w:tblGrid>
+        <w:gridCol w:w="1530"/>
+        <w:gridCol w:w="1350"/>
+        <w:gridCol w:w="4886"/>
+        <w:gridCol w:w="2584"/>
+      </w:tblGrid>
+      <w:tr>
+        <w:tc>
+          <w:tcPr>
+            <w:tcW w:w="1530" w:type="dxa"/>
+          </w:tcPr>
+          <w:p>
+            <w:pPr>
+              <w:jc w:val="center"/>
+              <w:rPr>
+                <w:rFonts w:asciiTheme="majorHAnsi" w:hAnsiTheme="majorHAnsi" w:cstheme="majorHAnsi"/>
+                <w:b/>
+                <w:sz w:val="28"/>
+                <w:szCs w:val="28"/>
+              </w:rPr>
+            </w:pPr>
+            <w:r>
+              <w:rPr>
+                <w:rFonts w:asciiTheme="majorHAnsi" w:hAnsiTheme="majorHAnsi" w:cstheme="majorHAnsi"/>
+                <w:b/>
+                <w:sz w:val="28"/>
+                <w:szCs w:val="28"/>
+              </w:rPr>
+              <w:t>Date</w:t>
+            </w:r>
+          </w:p>
+        </w:tc>
+        <w:tc>
+          <w:tcPr>
+            <w:tcW w:w="1350" w:type="dxa"/>
+          </w:tcPr>
+          <w:p>
+            <w:pPr>
+              <w:jc w:val="center"/>
+              <w:rPr>
+                <w:rFonts w:asciiTheme="majorHAnsi" w:hAnsiTheme="majorHAnsi" w:cstheme="majorHAnsi"/>
+                <w:b/>
+                <w:sz w:val="28"/>
+                <w:szCs w:val="28"/>
+              </w:rPr>
+            </w:pPr>
+            <w:r>
+              <w:rPr>
+                <w:rFonts w:asciiTheme="majorHAnsi" w:hAnsiTheme="majorHAnsi" w:cstheme="majorHAnsi"/>
+                <w:b/>
+                <w:sz w:val="28"/>
+                <w:szCs w:val="28"/>
+              </w:rPr>
+              <w:t>Version</w:t>
+            </w:r>
+          </w:p>
+        </w:tc>
+        <w:tc>
+          <w:tcPr>
+            <w:tcW w:w="4886" w:type="dxa"/>
+          </w:tcPr>
+          <w:p>
+            <w:pPr>
+              <w:jc w:val="center"/>
+              <w:rPr>
+                <w:rFonts w:asciiTheme="majorHAnsi" w:hAnsiTheme="majorHAnsi" w:cstheme="majorHAnsi"/>
+                <w:b/>
+                <w:sz w:val="28"/>
+                <w:szCs w:val="28"/>
+              </w:rPr>
+            </w:pPr>
+            <w:r>
+              <w:rPr>
+                <w:rFonts w:asciiTheme="majorHAnsi" w:hAnsiTheme="majorHAnsi" w:cstheme="majorHAnsi"/>
+                <w:b/>
+                <w:sz w:val="28"/>
+                <w:szCs w:val="28"/>
+              </w:rPr>
+              <w:t>Document Status</w:t>
+            </w:r>
+          </w:p>
+        </w:tc>
+        <w:tc>
+          <w:tcPr>
+            <w:tcW w:w="2584" w:type="dxa"/>
+          </w:tcPr>
+          <w:p>
+            <w:pPr>
+              <w:jc w:val="center"/>
+              <w:rPr>
+                <w:rFonts w:asciiTheme="majorHAnsi" w:hAnsiTheme="majorHAnsi" w:cstheme="majorHAnsi"/>
+                <w:b/>
+                <w:sz w:val="28"/>
+                <w:szCs w:val="28"/>
+              </w:rPr>
+            </w:pPr>
+            <w:r>
+              <w:rPr>
+                <w:rFonts w:asciiTheme="majorHAnsi" w:hAnsiTheme="majorHAnsi" w:cstheme="majorHAnsi"/>
+                <w:b/>
+                <w:sz w:val="28"/>
+                <w:szCs w:val="28"/>
+              </w:rPr>
+              <w:t>Author</w:t>
+            </w:r>
+          </w:p>
+        </w:tc>
+      </w:tr>
+      <w:tr>
+        <w:tc>
+          <w:tcPr>
+            <w:tcW w:w="1530" w:type="dxa"/>
+          </w:tcPr>
+          <w:p>
+            <w:pPr>
+              <w:spacing w:before="80" w:after="0" w:line="240" w:lineRule="auto"/>
+              <w:jc w:val="center"/>
+              <w:rPr>
+                <w:sz w:val="20"/>
+                <w:szCs w:val="20"/>
+              </w:rPr>
+            </w:pPr>
+            <w:r>
+              <w:rPr>
+                <w:rFonts w:ascii="Times New Roman" w:eastAsia="Times New Roman" w:hAnsi="Times New Roman" w:cs="Times New Roman"/>
+                <w:sz w:val="24"/>
+                <w:szCs w:val="20"/>
+              </w:rPr>
+              <w:t>1/23/2020</w:t>
+            </w:r>
+          </w:p>
+        </w:tc>
+        <w:tc>
+          <w:tcPr>
+            <w:tcW w:w="1350" w:type="dxa"/>
+          </w:tcPr>
+          <w:p>
+            <w:pPr>
+              <w:tabs>
+                <w:tab w:val="center" w:pos="4680"/>
+                <w:tab w:val="right" w:pos="9360"/>
+              </w:tabs>
+              <w:spacing w:before="80" w:after="0" w:line="240" w:lineRule="auto"/>
+              <w:jc w:val="center"/>
+              <w:rPr>
+                <w:sz w:val="20"/>
+                <w:szCs w:val="20"/>
+              </w:rPr>
+            </w:pPr>
+            <w:r>
+              <w:rPr>
+                <w:rFonts w:ascii="Times New Roman" w:eastAsia="Times New Roman" w:hAnsi="Times New Roman" w:cs="Times New Roman"/>
+                <w:sz w:val="24"/>
+                <w:szCs w:val="20"/>
+              </w:rPr>
+              <w:t>0.1</w:t>
+            </w:r>
+          </w:p>
+        </w:tc>
+        <w:tc>
+          <w:tcPr>
+            <w:tcW w:w="4886" w:type="dxa"/>
+          </w:tcPr>
+          <w:p>
+            <w:pPr>
+              <w:spacing w:before="80" w:after="0" w:line="240" w:lineRule="auto"/>
+              <w:jc w:val="center"/>
+              <w:rPr>
+                <w:sz w:val="20"/>
+                <w:szCs w:val="20"/>
+              </w:rPr>
+            </w:pPr>
+            <w:r>
+              <w:rPr>
+                <w:rFonts w:ascii="Times New Roman" w:eastAsia="Times New Roman" w:hAnsi="Times New Roman" w:cs="Times New Roman"/>
+                <w:sz w:val="24"/>
+                <w:szCs w:val="20"/>
+              </w:rPr>
+              <w:t>Draft</w:t>
+            </w:r>
+          </w:p>
+        </w:tc>
+        <w:tc>
+          <w:tcPr>
+            <w:tcW w:w="2584" w:type="dxa"/>
+          </w:tcPr>
+          <w:p>
+            <w:pPr>
+              <w:spacing w:before="80" w:after="0" w:line="240" w:lineRule="auto"/>
+              <w:jc w:val="center"/>
+              <w:rPr>
+                <w:sz w:val="20"/>
+                <w:szCs w:val="20"/>
+              </w:rPr>
+            </w:pPr>
+            <w:r>
+              <w:rPr>
+                <w:rFonts w:ascii="Times New Roman" w:eastAsia="Times New Roman" w:hAnsi="Times New Roman" w:cs="Times New Roman"/>
+                <w:sz w:val="24"/>
+                <w:szCs w:val="20"/>
+              </w:rPr>
+              <w:t>Amira Zaher</w:t>
+            </w:r>
+          </w:p>
+        </w:tc>
+      </w:tr>
+      <w:tr>
+        <w:tc>
+          <w:tcPr>
+            <w:tcW w:w="1530" w:type="dxa"/>
+          </w:tcPr>
+          <w:p>
+            <w:pPr>
+              <w:spacing w:before="80" w:after="0" w:line="240" w:lineRule="auto"/>
+              <w:jc w:val="center"/>
+              <w:rPr>
+                <w:sz w:val="20"/>
+                <w:szCs w:val="20"/>
+              </w:rPr>
+            </w:pPr>
+            <w:r>
+              <w:rPr>
+                <w:rFonts w:ascii="Times New Roman" w:eastAsia="Times New Roman" w:hAnsi="Times New Roman" w:cs="Times New Roman"/>
+                <w:sz w:val="24"/>
+                <w:szCs w:val="20"/>
+              </w:rPr>
+              <w:t>1/26/2020</w:t>
+            </w:r>
+          </w:p>
+        </w:tc>
+        <w:tc>
+          <w:tcPr>
+            <w:tcW w:w="1350" w:type="dxa"/>
+          </w:tcPr>
+          <w:p>
+            <w:pPr>
+              <w:tabs>
+                <w:tab w:val="center" w:pos="4680"/>
+                <w:tab w:val="right" w:pos="9360"/>
+              </w:tabs>
+              <w:spacing w:before="80" w:after="0" w:line="240" w:lineRule="auto"/>
+              <w:jc w:val="center"/>
+              <w:rPr>
+                <w:rFonts w:ascii="Calibri" w:eastAsia="Calibri" w:hAnsi="Calibri" w:cs="Calibri"/>
+                <w:sz w:val="20"/>
+                <w:szCs w:val="20"/>
+              </w:rPr>
+            </w:pPr>
+            <w:r>
+              <w:rPr>
+                <w:rFonts w:ascii="Calibri" w:eastAsia="Calibri" w:hAnsi="Calibri" w:cs="Calibri"/>
+                <w:sz w:val="24"/>
+                <w:szCs w:val="20"/>
+              </w:rPr>
+              <w:t>0.2</w:t>
+            </w:r>
+          </w:p>
+        </w:tc>
+        <w:tc>
+          <w:tcPr>
+            <w:tcW w:w="4886" w:type="dxa"/>
+          </w:tcPr>
+          <w:p>
+            <w:pPr>
+              <w:spacing w:before="80" w:after="0" w:line="240" w:lineRule="auto"/>
+              <w:jc w:val="center"/>
+              <w:rPr>
+                <w:sz w:val="20"/>
+                <w:szCs w:val="20"/>
+              </w:rPr>
+            </w:pPr>
+            <w:r>
+              <w:rPr>
+                <w:rFonts w:ascii="Times New Roman" w:eastAsia="Times New Roman" w:hAnsi="Times New Roman" w:cs="Times New Roman"/>
+                <w:sz w:val="24"/>
+                <w:szCs w:val="20"/>
+              </w:rPr>
+              <w:t>Proposed</w:t>
+            </w:r>
+          </w:p>
+        </w:tc>
+        <w:tc>
+          <w:tcPr>
+            <w:tcW w:w="2584" w:type="dxa"/>
+          </w:tcPr>
+          <w:p>
+            <w:pPr>
+              <w:spacing w:before="80" w:after="0" w:line="240" w:lineRule="auto"/>
+              <w:jc w:val="center"/>
+              <w:rPr>
+                <w:rFonts w:ascii="Times New Roman" w:eastAsia="Times New Roman" w:hAnsi="Times New Roman" w:cs="Times New Roman"/>
+                <w:sz w:val="20"/>
+                <w:szCs w:val="20"/>
+              </w:rPr>
+            </w:pPr>
+            <w:r>
+              <w:rPr>
+                <w:rFonts w:ascii="Times New Roman" w:eastAsia="Times New Roman" w:hAnsi="Times New Roman" w:cs="Times New Roman"/>
+                <w:sz w:val="24"/>
+                <w:szCs w:val="20"/>
+              </w:rPr>
+              <w:t>Ali Samir</w:t>
+            </w:r>
+          </w:p>
+        </w:tc>
+      </w:tr>
+      <w:tr>
+        <w:tc>
+          <w:tcPr>
+            <w:tcW w:w="1530" w:type="dxa"/>
+          </w:tcPr>
+          <w:p>
+            <w:pPr>
+              <w:spacing w:before="80" w:after="0" w:line="240" w:lineRule="auto"/>
+              <w:jc w:val="center"/>
+              <w:rPr>
+                <w:rFonts w:ascii="Times New Roman" w:eastAsia="Times New Roman" w:hAnsi="Times New Roman" w:cs="Times New Roman"/>
+                <w:sz w:val="24"/>
+                <w:szCs w:val="20"/>
+              </w:rPr>
+            </w:pPr>
+            <w:r>
+              <w:rPr>
+                <w:rFonts w:ascii="Times New Roman" w:eastAsia="Times New Roman" w:hAnsi="Times New Roman" w:cs="Times New Roman"/>
+                <w:sz w:val="24"/>
+                <w:szCs w:val="20"/>
+              </w:rPr>
+              <w:t>1</w:t>
+            </w:r>
+            <w:r>
+              <w:rPr>
+                <w:rFonts w:ascii="Times New Roman" w:eastAsia="Times New Roman" w:hAnsi="Times New Roman" w:cs="Times New Roman"/>
+                <w:sz w:val="24"/>
+                <w:szCs w:val="20"/>
+              </w:rPr>
+              <w:t>/31</w:t>
+            </w:r>
+            <w:r>
+              <w:rPr>
+                <w:rFonts w:ascii="Times New Roman" w:eastAsia="Times New Roman" w:hAnsi="Times New Roman" w:cs="Times New Roman"/>
+                <w:sz w:val="24"/>
+                <w:szCs w:val="20"/>
+              </w:rPr>
+              <w:t>/2020</w:t>
+            </w:r>
+          </w:p>
+        </w:tc>
+        <w:tc>
+          <w:tcPr>
+            <w:tcW w:w="1350" w:type="dxa"/>
+          </w:tcPr>
+          <w:p>
+            <w:pPr>
+              <w:spacing w:before="80" w:after="0" w:line="240" w:lineRule="auto"/>
+              <w:jc w:val="center"/>
+              <w:rPr>
+                <w:rFonts w:ascii="Times New Roman" w:eastAsia="Times New Roman" w:hAnsi="Times New Roman" w:cs="Times New Roman"/>
+                <w:sz w:val="24"/>
+                <w:szCs w:val="20"/>
+              </w:rPr>
+            </w:pPr>
+            <w:r>
+              <w:rPr>
+                <w:rFonts w:ascii="Times New Roman" w:eastAsia="Times New Roman" w:hAnsi="Times New Roman" w:cs="Times New Roman"/>
+                <w:sz w:val="24"/>
+                <w:szCs w:val="20"/>
+              </w:rPr>
+              <w:t>0.3</w:t>
+            </w:r>
+          </w:p>
+        </w:tc>
+        <w:tc>
+          <w:tcPr>
+            <w:tcW w:w="4886" w:type="dxa"/>
+          </w:tcPr>
+          <w:p>
+            <w:pPr>
+              <w:spacing w:before="80" w:after="0" w:line="240" w:lineRule="auto"/>
+              <w:jc w:val="center"/>
+              <w:rPr>
+                <w:rFonts w:ascii="Times New Roman" w:eastAsia="Times New Roman" w:hAnsi="Times New Roman" w:cs="Times New Roman"/>
+                <w:sz w:val="24"/>
+                <w:szCs w:val="20"/>
+              </w:rPr>
+            </w:pPr>
+            <w:r>
+              <w:rPr>
+                <w:rFonts w:ascii="Times New Roman" w:eastAsia="Times New Roman" w:hAnsi="Times New Roman" w:cs="Times New Roman"/>
+                <w:sz w:val="24"/>
+                <w:szCs w:val="20"/>
+              </w:rPr>
+              <w:t>Proposed</w:t>
+            </w:r>
+          </w:p>
+        </w:tc>
+        <w:tc>
+          <w:tcPr>
+            <w:tcW w:w="2584" w:type="dxa"/>
+          </w:tcPr>
+          <w:p>
+            <w:pPr>
+              <w:spacing w:before="80" w:after="0" w:line="240" w:lineRule="auto"/>
+              <w:jc w:val="center"/>
+              <w:rPr>
+                <w:rFonts w:ascii="Times New Roman" w:eastAsia="Times New Roman" w:hAnsi="Times New Roman" w:cs="Times New Roman"/>
+                <w:sz w:val="24"/>
+                <w:szCs w:val="20"/>
+              </w:rPr>
+            </w:pPr>
+            <w:r>
+              <w:rPr>
+                <w:rFonts w:ascii="Times New Roman" w:eastAsia="Times New Roman" w:hAnsi="Times New Roman" w:cs="Times New Roman"/>
+                <w:sz w:val="24"/>
+                <w:szCs w:val="20"/>
+              </w:rPr>
+              <w:t>Amira Zaher</w:t>
+            </w:r>
+          </w:p>
+        </w:tc>
+      </w:tr>
+      <w:tr>
+        <w:tc>
+          <w:tcPr>
+            <w:tcW w:w="1530" w:type="dxa"/>
+          </w:tcPr>
+          <w:p>
+            <w:pPr>
+              <w:spacing w:before="80" w:after="0" w:line="240" w:lineRule="auto"/>
+              <w:jc w:val="center"/>
+              <w:rPr>
+                <w:sz w:val="20"/>
+                <w:szCs w:val="20"/>
+              </w:rPr>
+            </w:pPr>
+            <w:r>
+              <w:rPr>
+                <w:rFonts w:ascii="Times New Roman" w:eastAsia="Times New Roman" w:hAnsi="Times New Roman" w:cs="Times New Roman"/>
+                <w:sz w:val="24"/>
+                <w:szCs w:val="20"/>
+              </w:rPr>
+              <w:t>2/1</w:t>
+            </w:r>
+            <w:r>
+              <w:rPr>
+                <w:rFonts w:ascii="Times New Roman" w:eastAsia="Times New Roman" w:hAnsi="Times New Roman" w:cs="Times New Roman"/>
+                <w:sz w:val="24"/>
+                <w:szCs w:val="20"/>
+              </w:rPr>
+              <w:t>/2020</w:t>
+            </w:r>
+          </w:p>
+        </w:tc>
+        <w:tc>
+          <w:tcPr>
+            <w:tcW w:w="1350" w:type="dxa"/>
+          </w:tcPr>
+          <w:p>
+            <w:pPr>
+              <w:tabs>
+                <w:tab w:val="center" w:pos="4680"/>
+                <w:tab w:val="right" w:pos="9360"/>
+              </w:tabs>
+              <w:spacing w:before="80" w:after="0" w:line="240" w:lineRule="auto"/>
+              <w:jc w:val="center"/>
+              <w:rPr>
+                <w:sz w:val="20"/>
+                <w:szCs w:val="20"/>
+              </w:rPr>
+            </w:pPr>
+            <w:r>
+              <w:rPr>
+                <w:rFonts w:ascii="Times New Roman" w:eastAsia="Times New Roman" w:hAnsi="Times New Roman" w:cs="Times New Roman"/>
+                <w:sz w:val="24"/>
+                <w:szCs w:val="20"/>
+              </w:rPr>
+              <w:t>0.4</w:t>
+            </w:r>
+          </w:p>
+        </w:tc>
+        <w:tc>
+          <w:tcPr>
+            <w:tcW w:w="4886" w:type="dxa"/>
+          </w:tcPr>
+          <w:p>
+            <w:pPr>
+              <w:spacing w:before="80" w:after="0" w:line="240" w:lineRule="auto"/>
+              <w:jc w:val="center"/>
+              <w:rPr>
+                <w:sz w:val="20"/>
+                <w:szCs w:val="20"/>
+              </w:rPr>
+            </w:pPr>
+            <w:r>
+              <w:rPr>
+                <w:rFonts w:ascii="Times New Roman" w:eastAsia="Times New Roman" w:hAnsi="Times New Roman" w:cs="Times New Roman"/>
+                <w:sz w:val="24"/>
+                <w:szCs w:val="20"/>
+              </w:rPr>
+              <w:t>Proposed</w:t>
+            </w:r>
+          </w:p>
+        </w:tc>
+        <w:tc>
+          <w:tcPr>
+            <w:tcW w:w="2584" w:type="dxa"/>
+          </w:tcPr>
+          <w:p>
+            <w:pPr>
+              <w:spacing w:before="80" w:after="0" w:line="240" w:lineRule="auto"/>
+              <w:jc w:val="center"/>
+              <w:rPr>
+                <w:sz w:val="20"/>
+                <w:szCs w:val="20"/>
+              </w:rPr>
+            </w:pPr>
+            <w:r>
+              <w:rPr>
+                <w:rFonts w:ascii="Times New Roman" w:eastAsia="Times New Roman" w:hAnsi="Times New Roman" w:cs="Times New Roman"/>
+                <w:sz w:val="24"/>
+                <w:szCs w:val="20"/>
+              </w:rPr>
+              <w:t>Amira Zaher</w:t>
+            </w:r>
+          </w:p>
+        </w:tc>
+      </w:tr>
+      <w:tr>
+        <w:tc>
+          <w:tcPr>
+            <w:tcW w:w="1530" w:type="dxa"/>
+          </w:tcPr>
+          <w:p>
+            <w:pPr>
+              <w:jc w:val="center"/>
+              <w:rPr>
+                <w:rFonts w:asciiTheme="majorHAnsi" w:hAnsiTheme="majorHAnsi" w:cstheme="majorHAnsi"/>
+                <w:sz w:val="28"/>
+                <w:szCs w:val="28"/>
+              </w:rPr>
+            </w:pPr>
+          </w:p>
+        </w:tc>
+        <w:tc>
+          <w:tcPr>
+            <w:tcW w:w="1350" w:type="dxa"/>
+          </w:tcPr>
+          <w:p>
+            <w:pPr>
+              <w:pStyle w:val="Header"/>
+              <w:spacing w:before="80"/>
+              <w:jc w:val="center"/>
+              <w:rPr>
+                <w:rFonts w:asciiTheme="majorHAnsi" w:hAnsiTheme="majorHAnsi" w:cstheme="majorHAnsi"/>
+                <w:sz w:val="28"/>
+                <w:szCs w:val="28"/>
+              </w:rPr>
+            </w:pPr>
+          </w:p>
+        </w:tc>
+        <w:tc>
+          <w:tcPr>
+            <w:tcW w:w="4886" w:type="dxa"/>
+          </w:tcPr>
+          <w:p>
+            <w:pPr>
+              <w:jc w:val="center"/>
+              <w:rPr>
+                <w:rFonts w:asciiTheme="majorHAnsi" w:hAnsiTheme="majorHAnsi" w:cstheme="majorHAnsi"/>
+                <w:sz w:val="28"/>
+                <w:szCs w:val="28"/>
+              </w:rPr>
+            </w:pPr>
+          </w:p>
+        </w:tc>
+        <w:tc>
+          <w:tcPr>
+            <w:tcW w:w="2584" w:type="dxa"/>
+          </w:tcPr>
+          <w:p>
+            <w:pPr>
+              <w:rPr>
+                <w:rFonts w:asciiTheme="majorHAnsi" w:hAnsiTheme="majorHAnsi" w:cstheme="majorHAnsi"/>
+                <w:sz w:val="28"/>
+                <w:szCs w:val="28"/>
+              </w:rPr>
+            </w:pPr>
+          </w:p>
+        </w:tc>
+      </w:tr>
+    </w:tbl>
     <w:p>
       <w:pPr>
         <w:spacing w:before="80" w:after="0" w:line="240" w:lineRule="auto"/>
@@ -137,150 +750,22 @@
     <w:p>
       <w:pPr>
         <w:spacing w:before="80" w:after="0" w:line="240" w:lineRule="auto"/>
-        <w:jc w:val="both"/>
+        <w:jc w:val="center"/>
         <w:rPr>
           <w:rFonts w:ascii="Times New Roman" w:eastAsia="Times New Roman" w:hAnsi="Times New Roman" w:cs="Times New Roman"/>
-          <w:sz w:val="20"/>
-        </w:rPr>
-      </w:pPr>
-    </w:p>
-    <w:p>
-      <w:pPr>
-        <w:spacing w:before="80" w:after="0" w:line="240" w:lineRule="auto"/>
-        <w:jc w:val="both"/>
+          <w:b/>
+          <w:sz w:val="36"/>
+        </w:rPr>
+      </w:pPr>
+    </w:p>
+    <w:p>
+      <w:pPr>
+        <w:spacing w:before="80" w:after="0" w:line="240" w:lineRule="auto"/>
+        <w:jc w:val="center"/>
         <w:rPr>
           <w:rFonts w:ascii="Times New Roman" w:eastAsia="Times New Roman" w:hAnsi="Times New Roman" w:cs="Times New Roman"/>
-          <w:sz w:val="20"/>
-        </w:rPr>
-      </w:pPr>
-    </w:p>
-    <w:p>
-      <w:pPr>
-        <w:spacing w:before="80" w:after="0" w:line="240" w:lineRule="auto"/>
-        <w:jc w:val="both"/>
-        <w:rPr>
-          <w:rFonts w:ascii="Times New Roman" w:eastAsia="Times New Roman" w:hAnsi="Times New Roman" w:cs="Times New Roman"/>
-          <w:sz w:val="20"/>
-        </w:rPr>
-      </w:pPr>
-    </w:p>
-    <w:p>
-      <w:pPr>
-        <w:spacing w:before="80" w:after="0" w:line="240" w:lineRule="auto"/>
-        <w:jc w:val="both"/>
-        <w:rPr>
-          <w:rFonts w:ascii="Times New Roman" w:eastAsia="Times New Roman" w:hAnsi="Times New Roman" w:cs="Times New Roman"/>
-          <w:sz w:val="20"/>
-        </w:rPr>
-      </w:pPr>
-    </w:p>
-    <w:p>
-      <w:pPr>
-        <w:spacing w:before="80" w:after="0" w:line="240" w:lineRule="auto"/>
-        <w:jc w:val="both"/>
-        <w:rPr>
-          <w:rFonts w:ascii="Times New Roman" w:eastAsia="Times New Roman" w:hAnsi="Times New Roman" w:cs="Times New Roman"/>
-          <w:sz w:val="20"/>
-        </w:rPr>
-      </w:pPr>
-    </w:p>
-    <w:p>
-      <w:pPr>
-        <w:spacing w:before="80" w:after="0" w:line="240" w:lineRule="auto"/>
-        <w:jc w:val="both"/>
-        <w:rPr>
-          <w:rFonts w:ascii="Times New Roman" w:eastAsia="Times New Roman" w:hAnsi="Times New Roman" w:cs="Times New Roman"/>
-          <w:sz w:val="20"/>
-        </w:rPr>
-      </w:pPr>
-    </w:p>
-    <w:p>
-      <w:pPr>
-        <w:spacing w:before="80" w:after="0" w:line="240" w:lineRule="auto"/>
-        <w:jc w:val="both"/>
-        <w:rPr>
-          <w:rFonts w:ascii="Times New Roman" w:eastAsia="Times New Roman" w:hAnsi="Times New Roman" w:cs="Times New Roman"/>
-          <w:sz w:val="20"/>
-        </w:rPr>
-      </w:pPr>
-    </w:p>
-    <w:p>
-      <w:pPr>
-        <w:spacing w:before="80" w:after="0" w:line="240" w:lineRule="auto"/>
-        <w:jc w:val="both"/>
-        <w:rPr>
-          <w:rFonts w:ascii="Times New Roman" w:eastAsia="Times New Roman" w:hAnsi="Times New Roman" w:cs="Times New Roman"/>
-          <w:sz w:val="20"/>
-        </w:rPr>
-      </w:pPr>
-    </w:p>
-    <w:p>
-      <w:pPr>
-        <w:spacing w:before="80" w:after="0" w:line="240" w:lineRule="auto"/>
-        <w:jc w:val="both"/>
-        <w:rPr>
-          <w:rFonts w:ascii="Times New Roman" w:eastAsia="Times New Roman" w:hAnsi="Times New Roman" w:cs="Times New Roman"/>
-          <w:sz w:val="20"/>
-        </w:rPr>
-      </w:pPr>
-    </w:p>
-    <w:p>
-      <w:pPr>
-        <w:spacing w:before="80" w:after="0" w:line="240" w:lineRule="auto"/>
-        <w:jc w:val="both"/>
-        <w:rPr>
-          <w:rFonts w:ascii="Times New Roman" w:eastAsia="Times New Roman" w:hAnsi="Times New Roman" w:cs="Times New Roman"/>
-          <w:sz w:val="20"/>
-        </w:rPr>
-      </w:pPr>
-    </w:p>
-    <w:p>
-      <w:pPr>
-        <w:spacing w:before="80" w:after="0" w:line="240" w:lineRule="auto"/>
-        <w:jc w:val="both"/>
-        <w:rPr>
-          <w:rFonts w:ascii="Times New Roman" w:eastAsia="Times New Roman" w:hAnsi="Times New Roman" w:cs="Times New Roman"/>
-          <w:sz w:val="20"/>
-        </w:rPr>
-      </w:pPr>
-    </w:p>
-    <w:p>
-      <w:pPr>
-        <w:spacing w:before="80" w:after="0" w:line="240" w:lineRule="auto"/>
-        <w:jc w:val="both"/>
-        <w:rPr>
-          <w:rFonts w:ascii="Times New Roman" w:eastAsia="Times New Roman" w:hAnsi="Times New Roman" w:cs="Times New Roman"/>
-          <w:sz w:val="20"/>
-        </w:rPr>
-      </w:pPr>
-    </w:p>
-    <w:p>
-      <w:pPr>
-        <w:spacing w:before="80" w:after="0" w:line="240" w:lineRule="auto"/>
-        <w:jc w:val="both"/>
-        <w:rPr>
-          <w:rFonts w:ascii="Times New Roman" w:eastAsia="Times New Roman" w:hAnsi="Times New Roman" w:cs="Times New Roman"/>
-          <w:sz w:val="20"/>
-        </w:rPr>
-      </w:pPr>
-    </w:p>
-    <w:p>
-      <w:pPr>
-        <w:spacing w:before="80" w:after="0" w:line="240" w:lineRule="auto"/>
-        <w:jc w:val="both"/>
-        <w:rPr>
-          <w:rFonts w:ascii="Times New Roman" w:eastAsia="Times New Roman" w:hAnsi="Times New Roman" w:cs="Times New Roman"/>
-          <w:sz w:val="20"/>
-        </w:rPr>
-      </w:pPr>
-    </w:p>
-    <w:p>
-      <w:pPr>
-        <w:spacing w:before="80" w:after="0" w:line="240" w:lineRule="auto"/>
-        <w:jc w:val="both"/>
-        <w:rPr>
-          <w:rFonts w:ascii="Times New Roman" w:eastAsia="Times New Roman" w:hAnsi="Times New Roman" w:cs="Times New Roman"/>
-          <w:sz w:val="20"/>
+          <w:b/>
+          <w:sz w:val="36"/>
         </w:rPr>
       </w:pPr>
     </w:p>
@@ -351,7 +836,6 @@
           <w:sz w:val="28"/>
           <w:szCs w:val="20"/>
         </w:rPr>
-        <w:lastRenderedPageBreak/>
         <w:t>Revision History</w:t>
       </w:r>
     </w:p>
@@ -855,7 +1339,15 @@
                 <w:sz w:val="24"/>
                 <w:szCs w:val="20"/>
               </w:rPr>
-              <w:t>32/1/2020</w:t>
+              <w:t>1/31</w:t>
+            </w:r>
+            <w:r>
+              <w:rPr>
+                <w:rFonts w:ascii="Times New Roman" w:eastAsia="Times New Roman" w:hAnsi="Times New Roman" w:cs="Times New Roman"/>
+                <w:sz w:val="24"/>
+                <w:szCs w:val="20"/>
+              </w:rPr>
+              <w:t>/2020</w:t>
             </w:r>
           </w:p>
         </w:tc>
@@ -925,7 +1417,7 @@
                 <w:sz w:val="24"/>
                 <w:szCs w:val="20"/>
               </w:rPr>
-              <w:t>Last update after the review sheet</w:t>
+              <w:t xml:space="preserve">Update the functional requirement </w:t>
             </w:r>
           </w:p>
         </w:tc>
@@ -965,6 +1457,159 @@
           </w:p>
         </w:tc>
       </w:tr>
+      <w:tr>
+        <w:trPr>
+          <w:trHeight w:val="1"/>
+        </w:trPr>
+        <w:tc>
+          <w:tcPr>
+            <w:tcW w:w="1530" w:type="dxa"/>
+            <w:tcBorders>
+              <w:top w:val="single" w:sz="6" w:space="0" w:color="000000"/>
+              <w:left w:val="single" w:sz="6" w:space="0" w:color="000000"/>
+              <w:bottom w:val="single" w:sz="6" w:space="0" w:color="000000"/>
+              <w:right w:val="single" w:sz="6" w:space="0" w:color="000000"/>
+            </w:tcBorders>
+            <w:shd w:val="clear" w:color="000000" w:fill="FFFFFF"/>
+            <w:tcMar>
+              <w:left w:w="108" w:type="dxa"/>
+              <w:right w:w="108" w:type="dxa"/>
+            </w:tcMar>
+          </w:tcPr>
+          <w:p>
+            <w:pPr>
+              <w:spacing w:before="80" w:after="0" w:line="240" w:lineRule="auto"/>
+              <w:jc w:val="center"/>
+              <w:rPr>
+                <w:rFonts w:ascii="Times New Roman" w:eastAsia="Times New Roman" w:hAnsi="Times New Roman" w:cs="Times New Roman"/>
+                <w:sz w:val="24"/>
+                <w:szCs w:val="20"/>
+              </w:rPr>
+            </w:pPr>
+            <w:r>
+              <w:rPr>
+                <w:rFonts w:ascii="Times New Roman" w:eastAsia="Times New Roman" w:hAnsi="Times New Roman" w:cs="Times New Roman"/>
+                <w:sz w:val="24"/>
+                <w:szCs w:val="20"/>
+              </w:rPr>
+              <w:t>2/1/2020</w:t>
+            </w:r>
+          </w:p>
+        </w:tc>
+        <w:tc>
+          <w:tcPr>
+            <w:tcW w:w="1350" w:type="dxa"/>
+            <w:tcBorders>
+              <w:top w:val="single" w:sz="6" w:space="0" w:color="000000"/>
+              <w:left w:val="single" w:sz="6" w:space="0" w:color="000000"/>
+              <w:bottom w:val="single" w:sz="6" w:space="0" w:color="000000"/>
+              <w:right w:val="single" w:sz="6" w:space="0" w:color="000000"/>
+            </w:tcBorders>
+            <w:shd w:val="clear" w:color="000000" w:fill="FFFFFF"/>
+            <w:tcMar>
+              <w:left w:w="108" w:type="dxa"/>
+              <w:right w:w="108" w:type="dxa"/>
+            </w:tcMar>
+          </w:tcPr>
+          <w:p>
+            <w:pPr>
+              <w:spacing w:before="80" w:after="0" w:line="240" w:lineRule="auto"/>
+              <w:jc w:val="center"/>
+              <w:rPr>
+                <w:rFonts w:ascii="Times New Roman" w:eastAsia="Times New Roman" w:hAnsi="Times New Roman" w:cs="Times New Roman"/>
+                <w:sz w:val="24"/>
+                <w:szCs w:val="20"/>
+              </w:rPr>
+            </w:pPr>
+            <w:r>
+              <w:rPr>
+                <w:rFonts w:ascii="Times New Roman" w:eastAsia="Times New Roman" w:hAnsi="Times New Roman" w:cs="Times New Roman"/>
+                <w:sz w:val="24"/>
+                <w:szCs w:val="20"/>
+              </w:rPr>
+              <w:t>0.4</w:t>
+            </w:r>
+          </w:p>
+        </w:tc>
+        <w:tc>
+          <w:tcPr>
+            <w:tcW w:w="4886" w:type="dxa"/>
+            <w:tcBorders>
+              <w:top w:val="single" w:sz="6" w:space="0" w:color="000000"/>
+              <w:left w:val="single" w:sz="6" w:space="0" w:color="000000"/>
+              <w:bottom w:val="single" w:sz="6" w:space="0" w:color="000000"/>
+              <w:right w:val="single" w:sz="6" w:space="0" w:color="000000"/>
+            </w:tcBorders>
+            <w:shd w:val="clear" w:color="000000" w:fill="FFFFFF"/>
+            <w:tcMar>
+              <w:left w:w="108" w:type="dxa"/>
+              <w:right w:w="108" w:type="dxa"/>
+            </w:tcMar>
+          </w:tcPr>
+          <w:p>
+            <w:pPr>
+              <w:spacing w:before="80" w:after="0" w:line="240" w:lineRule="auto"/>
+              <w:jc w:val="center"/>
+              <w:rPr>
+                <w:rFonts w:ascii="Times New Roman" w:eastAsia="Times New Roman" w:hAnsi="Times New Roman" w:cs="Times New Roman"/>
+                <w:sz w:val="24"/>
+                <w:szCs w:val="20"/>
+              </w:rPr>
+            </w:pPr>
+            <w:r>
+              <w:rPr>
+                <w:rFonts w:ascii="Times New Roman" w:eastAsia="Times New Roman" w:hAnsi="Times New Roman" w:cs="Times New Roman"/>
+                <w:sz w:val="24"/>
+                <w:szCs w:val="20"/>
+              </w:rPr>
+              <w:t xml:space="preserve">Update </w:t>
+            </w:r>
+            <w:r>
+              <w:rPr>
+                <w:rFonts w:ascii="Times New Roman" w:eastAsia="Times New Roman" w:hAnsi="Times New Roman" w:cs="Times New Roman"/>
+                <w:sz w:val="24"/>
+                <w:szCs w:val="20"/>
+              </w:rPr>
+              <w:t>the document header</w:t>
+            </w:r>
+          </w:p>
+        </w:tc>
+        <w:tc>
+          <w:tcPr>
+            <w:tcW w:w="2314" w:type="dxa"/>
+            <w:tcBorders>
+              <w:top w:val="single" w:sz="6" w:space="0" w:color="000000"/>
+              <w:left w:val="single" w:sz="6" w:space="0" w:color="000000"/>
+              <w:bottom w:val="single" w:sz="6" w:space="0" w:color="000000"/>
+              <w:right w:val="single" w:sz="6" w:space="0" w:color="000000"/>
+            </w:tcBorders>
+            <w:shd w:val="clear" w:color="000000" w:fill="FFFFFF"/>
+            <w:tcMar>
+              <w:left w:w="108" w:type="dxa"/>
+              <w:right w:w="108" w:type="dxa"/>
+            </w:tcMar>
+          </w:tcPr>
+          <w:p>
+            <w:pPr>
+              <w:spacing w:before="80" w:after="0" w:line="240" w:lineRule="auto"/>
+              <w:jc w:val="center"/>
+              <w:rPr>
+                <w:rFonts w:ascii="Times New Roman" w:eastAsia="Times New Roman" w:hAnsi="Times New Roman" w:cs="Times New Roman"/>
+                <w:sz w:val="24"/>
+                <w:szCs w:val="20"/>
+              </w:rPr>
+            </w:pPr>
+            <w:r>
+              <w:rPr>
+                <w:rFonts w:ascii="Times New Roman" w:eastAsia="Times New Roman" w:hAnsi="Times New Roman" w:cs="Times New Roman"/>
+                <w:sz w:val="24"/>
+                <w:szCs w:val="20"/>
+              </w:rPr>
+              <w:t>Amira Zaher</w:t>
+            </w:r>
+          </w:p>
+        </w:tc>
+      </w:tr>
     </w:tbl>
     <w:p>
       <w:pPr>
@@ -1001,66 +1646,8 @@
           <w:szCs w:val="20"/>
         </w:rPr>
       </w:pPr>
-    </w:p>
-    <w:p>
-      <w:pPr>
-        <w:spacing w:before="80" w:after="0" w:line="240" w:lineRule="auto"/>
-        <w:jc w:val="both"/>
-        <w:rPr>
-          <w:rFonts w:ascii="Times New Roman" w:eastAsia="Times New Roman" w:hAnsi="Times New Roman" w:cs="Times New Roman"/>
-          <w:sz w:val="20"/>
-        </w:rPr>
-      </w:pPr>
-    </w:p>
-    <w:p>
-      <w:pPr>
-        <w:spacing w:before="80" w:after="0" w:line="240" w:lineRule="auto"/>
-        <w:jc w:val="both"/>
-        <w:rPr>
-          <w:rFonts w:ascii="Times New Roman" w:eastAsia="Times New Roman" w:hAnsi="Times New Roman" w:cs="Times New Roman"/>
-          <w:sz w:val="20"/>
-        </w:rPr>
-      </w:pPr>
-    </w:p>
-    <w:p>
-      <w:pPr>
-        <w:spacing w:before="80" w:after="0" w:line="240" w:lineRule="auto"/>
-        <w:jc w:val="both"/>
-        <w:rPr>
-          <w:rFonts w:ascii="Times New Roman" w:eastAsia="Times New Roman" w:hAnsi="Times New Roman" w:cs="Times New Roman"/>
-          <w:sz w:val="20"/>
-        </w:rPr>
-      </w:pPr>
-    </w:p>
-    <w:p>
-      <w:pPr>
-        <w:spacing w:before="80" w:after="0" w:line="240" w:lineRule="auto"/>
-        <w:jc w:val="both"/>
-        <w:rPr>
-          <w:rFonts w:ascii="Times New Roman" w:eastAsia="Times New Roman" w:hAnsi="Times New Roman" w:cs="Times New Roman"/>
-          <w:sz w:val="20"/>
-        </w:rPr>
-      </w:pPr>
-    </w:p>
-    <w:p>
-      <w:pPr>
-        <w:spacing w:before="80" w:after="0" w:line="240" w:lineRule="auto"/>
-        <w:jc w:val="both"/>
-        <w:rPr>
-          <w:rFonts w:ascii="Times New Roman" w:eastAsia="Times New Roman" w:hAnsi="Times New Roman" w:cs="Times New Roman"/>
-          <w:sz w:val="20"/>
-        </w:rPr>
-      </w:pPr>
-    </w:p>
-    <w:p>
-      <w:pPr>
-        <w:spacing w:before="80" w:after="0" w:line="240" w:lineRule="auto"/>
-        <w:jc w:val="both"/>
-        <w:rPr>
-          <w:rFonts w:ascii="Times New Roman" w:eastAsia="Times New Roman" w:hAnsi="Times New Roman" w:cs="Times New Roman"/>
-          <w:sz w:val="20"/>
-        </w:rPr>
-      </w:pPr>
+      <w:bookmarkStart w:id="0" w:name="_GoBack"/>
+      <w:bookmarkEnd w:id="0"/>
     </w:p>
     <w:p>
       <w:pPr>
@@ -1595,7 +2182,7 @@
                     </pic:cNvPicPr>
                   </pic:nvPicPr>
                   <pic:blipFill>
-                    <a:blip r:embed="rId5">
+                    <a:blip r:embed="rId7">
                       <a:extLst>
                         <a:ext uri="{28A0092B-C50C-407E-A947-70E740481C1C}">
                           <a14:useLocalDpi xmlns:a14="http://schemas.microsoft.com/office/drawing/2010/main" val="0"/>
@@ -1673,11 +2260,12 @@
         <w:tblLook w:val="0000" w:firstRow="0" w:lastRow="0" w:firstColumn="0" w:lastColumn="0" w:noHBand="0" w:noVBand="0"/>
       </w:tblPr>
       <w:tblGrid>
-        <w:gridCol w:w="1716"/>
-        <w:gridCol w:w="1848"/>
-        <w:gridCol w:w="1817"/>
-        <w:gridCol w:w="1888"/>
-        <w:gridCol w:w="2081"/>
+        <w:gridCol w:w="1589"/>
+        <w:gridCol w:w="1385"/>
+        <w:gridCol w:w="1529"/>
+        <w:gridCol w:w="1483"/>
+        <w:gridCol w:w="1590"/>
+        <w:gridCol w:w="1892"/>
       </w:tblGrid>
       <w:tr>
         <w:trPr>
@@ -1685,7 +2273,7 @@
         </w:trPr>
         <w:tc>
           <w:tcPr>
-            <w:tcW w:w="1716" w:type="dxa"/>
+            <w:tcW w:w="1589" w:type="dxa"/>
             <w:tcBorders>
               <w:top w:val="single" w:sz="4" w:space="0" w:color="BFBFBF"/>
               <w:left w:val="single" w:sz="4" w:space="0" w:color="BFBFBF"/>
@@ -1720,7 +2308,7 @@
         </w:tc>
         <w:tc>
           <w:tcPr>
-            <w:tcW w:w="1848" w:type="dxa"/>
+            <w:tcW w:w="1385" w:type="dxa"/>
             <w:tcBorders>
               <w:top w:val="single" w:sz="4" w:space="0" w:color="BFBFBF"/>
               <w:left w:val="single" w:sz="4" w:space="0" w:color="BFBFBF"/>
@@ -1728,6 +2316,41 @@
               <w:right w:val="single" w:sz="4" w:space="0" w:color="BFBFBF"/>
             </w:tcBorders>
             <w:shd w:val="clear" w:color="000000" w:fill="FFFFFF"/>
+          </w:tcPr>
+          <w:p>
+            <w:pPr>
+              <w:spacing w:before="80" w:after="0" w:line="240" w:lineRule="auto"/>
+              <w:jc w:val="center"/>
+              <w:rPr>
+                <w:rFonts w:ascii="Times New Roman" w:eastAsia="Times New Roman" w:hAnsi="Times New Roman" w:cs="Times New Roman"/>
+                <w:b/>
+                <w:sz w:val="20"/>
+                <w:szCs w:val="16"/>
+              </w:rPr>
+            </w:pPr>
+            <w:proofErr w:type="spellStart"/>
+            <w:r>
+              <w:rPr>
+                <w:rFonts w:ascii="Times New Roman" w:eastAsia="Times New Roman" w:hAnsi="Times New Roman" w:cs="Times New Roman"/>
+                <w:b/>
+                <w:sz w:val="20"/>
+                <w:szCs w:val="16"/>
+              </w:rPr>
+              <w:t>Req_ID</w:t>
+            </w:r>
+            <w:proofErr w:type="spellEnd"/>
+          </w:p>
+        </w:tc>
+        <w:tc>
+          <w:tcPr>
+            <w:tcW w:w="1529" w:type="dxa"/>
+            <w:tcBorders>
+              <w:top w:val="single" w:sz="4" w:space="0" w:color="BFBFBF"/>
+              <w:left w:val="single" w:sz="4" w:space="0" w:color="BFBFBF"/>
+              <w:bottom w:val="single" w:sz="4" w:space="0" w:color="BFBFBF"/>
+              <w:right w:val="single" w:sz="4" w:space="0" w:color="BFBFBF"/>
+            </w:tcBorders>
+            <w:shd w:val="clear" w:color="000000" w:fill="FFFFFF"/>
             <w:tcMar>
               <w:left w:w="108" w:type="dxa"/>
               <w:right w:w="108" w:type="dxa"/>
@@ -1755,7 +2378,7 @@
         </w:tc>
         <w:tc>
           <w:tcPr>
-            <w:tcW w:w="1817" w:type="dxa"/>
+            <w:tcW w:w="1483" w:type="dxa"/>
             <w:tcBorders>
               <w:top w:val="single" w:sz="4" w:space="0" w:color="BFBFBF"/>
               <w:left w:val="single" w:sz="4" w:space="0" w:color="BFBFBF"/>
@@ -1790,7 +2413,7 @@
         </w:tc>
         <w:tc>
           <w:tcPr>
-            <w:tcW w:w="1888" w:type="dxa"/>
+            <w:tcW w:w="1590" w:type="dxa"/>
             <w:tcBorders>
               <w:top w:val="single" w:sz="4" w:space="0" w:color="BFBFBF"/>
               <w:left w:val="single" w:sz="4" w:space="0" w:color="BFBFBF"/>
@@ -1825,7 +2448,7 @@
         </w:tc>
         <w:tc>
           <w:tcPr>
-            <w:tcW w:w="2081" w:type="dxa"/>
+            <w:tcW w:w="1892" w:type="dxa"/>
             <w:tcBorders>
               <w:top w:val="single" w:sz="4" w:space="0" w:color="BFBFBF"/>
               <w:left w:val="single" w:sz="4" w:space="0" w:color="BFBFBF"/>
@@ -1865,7 +2488,7 @@
         </w:trPr>
         <w:tc>
           <w:tcPr>
-            <w:tcW w:w="1716" w:type="dxa"/>
+            <w:tcW w:w="1589" w:type="dxa"/>
             <w:tcBorders>
               <w:top w:val="single" w:sz="4" w:space="0" w:color="BFBFBF"/>
               <w:left w:val="single" w:sz="4" w:space="0" w:color="BFBFBF"/>
@@ -1899,7 +2522,7 @@
         </w:tc>
         <w:tc>
           <w:tcPr>
-            <w:tcW w:w="1848" w:type="dxa"/>
+            <w:tcW w:w="1385" w:type="dxa"/>
             <w:tcBorders>
               <w:top w:val="single" w:sz="4" w:space="0" w:color="BFBFBF"/>
               <w:left w:val="single" w:sz="4" w:space="0" w:color="BFBFBF"/>
@@ -1907,6 +2530,29 @@
               <w:right w:val="single" w:sz="4" w:space="0" w:color="BFBFBF"/>
             </w:tcBorders>
             <w:shd w:val="clear" w:color="000000" w:fill="FFFFFF"/>
+          </w:tcPr>
+          <w:p>
+            <w:pPr>
+              <w:spacing w:before="80" w:after="0" w:line="240" w:lineRule="auto"/>
+              <w:jc w:val="center"/>
+              <w:rPr>
+                <w:rFonts w:ascii="Times New Roman" w:eastAsia="Times New Roman" w:hAnsi="Times New Roman" w:cs="Times New Roman"/>
+                <w:sz w:val="18"/>
+                <w:szCs w:val="16"/>
+              </w:rPr>
+            </w:pPr>
+          </w:p>
+        </w:tc>
+        <w:tc>
+          <w:tcPr>
+            <w:tcW w:w="1529" w:type="dxa"/>
+            <w:tcBorders>
+              <w:top w:val="single" w:sz="4" w:space="0" w:color="BFBFBF"/>
+              <w:left w:val="single" w:sz="4" w:space="0" w:color="BFBFBF"/>
+              <w:bottom w:val="single" w:sz="4" w:space="0" w:color="BFBFBF"/>
+              <w:right w:val="single" w:sz="4" w:space="0" w:color="BFBFBF"/>
+            </w:tcBorders>
+            <w:shd w:val="clear" w:color="000000" w:fill="FFFFFF"/>
             <w:tcMar>
               <w:left w:w="108" w:type="dxa"/>
               <w:right w:w="108" w:type="dxa"/>
@@ -1933,7 +2579,7 @@
         </w:tc>
         <w:tc>
           <w:tcPr>
-            <w:tcW w:w="1817" w:type="dxa"/>
+            <w:tcW w:w="1483" w:type="dxa"/>
             <w:tcBorders>
               <w:top w:val="single" w:sz="4" w:space="0" w:color="BFBFBF"/>
               <w:left w:val="single" w:sz="4" w:space="0" w:color="BFBFBF"/>
@@ -1967,7 +2613,7 @@
         </w:tc>
         <w:tc>
           <w:tcPr>
-            <w:tcW w:w="1888" w:type="dxa"/>
+            <w:tcW w:w="1590" w:type="dxa"/>
             <w:tcBorders>
               <w:top w:val="single" w:sz="4" w:space="0" w:color="BFBFBF"/>
               <w:left w:val="single" w:sz="4" w:space="0" w:color="BFBFBF"/>
@@ -2001,7 +2647,7 @@
         </w:tc>
         <w:tc>
           <w:tcPr>
-            <w:tcW w:w="2081" w:type="dxa"/>
+            <w:tcW w:w="1892" w:type="dxa"/>
             <w:tcBorders>
               <w:top w:val="single" w:sz="4" w:space="0" w:color="BFBFBF"/>
               <w:left w:val="single" w:sz="4" w:space="0" w:color="BFBFBF"/>
@@ -2040,7 +2686,7 @@
         </w:trPr>
         <w:tc>
           <w:tcPr>
-            <w:tcW w:w="1716" w:type="dxa"/>
+            <w:tcW w:w="1589" w:type="dxa"/>
             <w:tcBorders>
               <w:top w:val="single" w:sz="4" w:space="0" w:color="BFBFBF"/>
               <w:left w:val="single" w:sz="4" w:space="0" w:color="BFBFBF"/>
@@ -2074,7 +2720,7 @@
         </w:tc>
         <w:tc>
           <w:tcPr>
-            <w:tcW w:w="1848" w:type="dxa"/>
+            <w:tcW w:w="1385" w:type="dxa"/>
             <w:tcBorders>
               <w:top w:val="single" w:sz="4" w:space="0" w:color="BFBFBF"/>
               <w:left w:val="single" w:sz="4" w:space="0" w:color="BFBFBF"/>
@@ -2082,6 +2728,29 @@
               <w:right w:val="single" w:sz="4" w:space="0" w:color="BFBFBF"/>
             </w:tcBorders>
             <w:shd w:val="clear" w:color="000000" w:fill="FFFFFF"/>
+          </w:tcPr>
+          <w:p>
+            <w:pPr>
+              <w:spacing w:before="80" w:after="0" w:line="240" w:lineRule="auto"/>
+              <w:jc w:val="center"/>
+              <w:rPr>
+                <w:rFonts w:ascii="Times New Roman" w:eastAsia="Times New Roman" w:hAnsi="Times New Roman" w:cs="Times New Roman"/>
+                <w:sz w:val="18"/>
+                <w:szCs w:val="16"/>
+              </w:rPr>
+            </w:pPr>
+          </w:p>
+        </w:tc>
+        <w:tc>
+          <w:tcPr>
+            <w:tcW w:w="1529" w:type="dxa"/>
+            <w:tcBorders>
+              <w:top w:val="single" w:sz="4" w:space="0" w:color="BFBFBF"/>
+              <w:left w:val="single" w:sz="4" w:space="0" w:color="BFBFBF"/>
+              <w:bottom w:val="single" w:sz="4" w:space="0" w:color="BFBFBF"/>
+              <w:right w:val="single" w:sz="4" w:space="0" w:color="BFBFBF"/>
+            </w:tcBorders>
+            <w:shd w:val="clear" w:color="000000" w:fill="FFFFFF"/>
             <w:tcMar>
               <w:left w:w="108" w:type="dxa"/>
               <w:right w:w="108" w:type="dxa"/>
@@ -2108,7 +2777,7 @@
         </w:tc>
         <w:tc>
           <w:tcPr>
-            <w:tcW w:w="1817" w:type="dxa"/>
+            <w:tcW w:w="1483" w:type="dxa"/>
             <w:tcBorders>
               <w:top w:val="single" w:sz="4" w:space="0" w:color="BFBFBF"/>
               <w:left w:val="single" w:sz="4" w:space="0" w:color="BFBFBF"/>
@@ -2142,7 +2811,7 @@
         </w:tc>
         <w:tc>
           <w:tcPr>
-            <w:tcW w:w="1888" w:type="dxa"/>
+            <w:tcW w:w="1590" w:type="dxa"/>
             <w:tcBorders>
               <w:top w:val="single" w:sz="4" w:space="0" w:color="BFBFBF"/>
               <w:left w:val="single" w:sz="4" w:space="0" w:color="BFBFBF"/>
@@ -2176,7 +2845,7 @@
         </w:tc>
         <w:tc>
           <w:tcPr>
-            <w:tcW w:w="2081" w:type="dxa"/>
+            <w:tcW w:w="1892" w:type="dxa"/>
             <w:tcBorders>
               <w:top w:val="single" w:sz="4" w:space="0" w:color="BFBFBF"/>
               <w:left w:val="single" w:sz="4" w:space="0" w:color="BFBFBF"/>
@@ -2215,7 +2884,7 @@
         </w:trPr>
         <w:tc>
           <w:tcPr>
-            <w:tcW w:w="1716" w:type="dxa"/>
+            <w:tcW w:w="1589" w:type="dxa"/>
             <w:tcBorders>
               <w:top w:val="single" w:sz="4" w:space="0" w:color="BFBFBF"/>
               <w:left w:val="single" w:sz="4" w:space="0" w:color="BFBFBF"/>
@@ -2243,13 +2912,14 @@
                 <w:sz w:val="18"/>
                 <w:szCs w:val="16"/>
               </w:rPr>
+              <w:lastRenderedPageBreak/>
               <w:t>Push Button</w:t>
             </w:r>
           </w:p>
         </w:tc>
         <w:tc>
           <w:tcPr>
-            <w:tcW w:w="1848" w:type="dxa"/>
+            <w:tcW w:w="1385" w:type="dxa"/>
             <w:tcBorders>
               <w:top w:val="single" w:sz="4" w:space="0" w:color="BFBFBF"/>
               <w:left w:val="single" w:sz="4" w:space="0" w:color="BFBFBF"/>
@@ -2257,6 +2927,29 @@
               <w:right w:val="single" w:sz="4" w:space="0" w:color="BFBFBF"/>
             </w:tcBorders>
             <w:shd w:val="clear" w:color="000000" w:fill="FFFFFF"/>
+          </w:tcPr>
+          <w:p>
+            <w:pPr>
+              <w:spacing w:before="80" w:after="0" w:line="240" w:lineRule="auto"/>
+              <w:jc w:val="center"/>
+              <w:rPr>
+                <w:rFonts w:ascii="Times New Roman" w:eastAsia="Times New Roman" w:hAnsi="Times New Roman" w:cs="Times New Roman"/>
+                <w:sz w:val="18"/>
+                <w:szCs w:val="16"/>
+              </w:rPr>
+            </w:pPr>
+          </w:p>
+        </w:tc>
+        <w:tc>
+          <w:tcPr>
+            <w:tcW w:w="1529" w:type="dxa"/>
+            <w:tcBorders>
+              <w:top w:val="single" w:sz="4" w:space="0" w:color="BFBFBF"/>
+              <w:left w:val="single" w:sz="4" w:space="0" w:color="BFBFBF"/>
+              <w:bottom w:val="single" w:sz="4" w:space="0" w:color="BFBFBF"/>
+              <w:right w:val="single" w:sz="4" w:space="0" w:color="BFBFBF"/>
+            </w:tcBorders>
+            <w:shd w:val="clear" w:color="000000" w:fill="FFFFFF"/>
             <w:tcMar>
               <w:left w:w="108" w:type="dxa"/>
               <w:right w:w="108" w:type="dxa"/>
@@ -2283,7 +2976,7 @@
         </w:tc>
         <w:tc>
           <w:tcPr>
-            <w:tcW w:w="1817" w:type="dxa"/>
+            <w:tcW w:w="1483" w:type="dxa"/>
             <w:tcBorders>
               <w:top w:val="single" w:sz="4" w:space="0" w:color="BFBFBF"/>
               <w:left w:val="single" w:sz="4" w:space="0" w:color="BFBFBF"/>
@@ -2317,7 +3010,7 @@
         </w:tc>
         <w:tc>
           <w:tcPr>
-            <w:tcW w:w="1888" w:type="dxa"/>
+            <w:tcW w:w="1590" w:type="dxa"/>
             <w:tcBorders>
               <w:top w:val="single" w:sz="4" w:space="0" w:color="BFBFBF"/>
               <w:left w:val="single" w:sz="4" w:space="0" w:color="BFBFBF"/>
@@ -2351,7 +3044,7 @@
         </w:tc>
         <w:tc>
           <w:tcPr>
-            <w:tcW w:w="2081" w:type="dxa"/>
+            <w:tcW w:w="1892" w:type="dxa"/>
             <w:tcBorders>
               <w:top w:val="single" w:sz="4" w:space="0" w:color="BFBFBF"/>
               <w:left w:val="single" w:sz="4" w:space="0" w:color="BFBFBF"/>
@@ -3201,6 +3894,7 @@
       </w:pPr>
     </w:p>
     <w:sectPr>
+      <w:headerReference w:type="default" r:id="rId8"/>
       <w:pgSz w:w="12240" w:h="15840"/>
       <w:pgMar w:top="1440" w:right="1440" w:bottom="1440" w:left="1440" w:header="720" w:footer="720" w:gutter="0"/>
       <w:cols w:space="720"/>
@@ -3208,6 +3902,282 @@
     </w:sectPr>
   </w:body>
 </w:document>
+</file>
+
+<file path=word/endnotes.xml><?xml version="1.0" encoding="utf-8"?>
+<w:endnotes xmlns:wpc="http://schemas.microsoft.com/office/word/2010/wordprocessingCanvas" xmlns:cx="http://schemas.microsoft.com/office/drawing/2014/chartex" xmlns:mc="http://schemas.openxmlformats.org/markup-compatibility/2006" xmlns:o="urn:schemas-microsoft-com:office:office" xmlns:r="http://schemas.openxmlformats.org/officeDocument/2006/relationships" xmlns:m="http://schemas.openxmlformats.org/officeDocument/2006/math" xmlns:v="urn:schemas-microsoft-com:vml" xmlns:wp14="http://schemas.microsoft.com/office/word/2010/wordprocessingDrawing" xmlns:wp="http://schemas.openxmlformats.org/drawingml/2006/wordprocessingDrawing" xmlns:w10="urn:schemas-microsoft-com:office:word" xmlns:w="http://schemas.openxmlformats.org/wordprocessingml/2006/main" xmlns:w14="http://schemas.microsoft.com/office/word/2010/wordml" xmlns:w15="http://schemas.microsoft.com/office/word/2012/wordml" xmlns:w16se="http://schemas.microsoft.com/office/word/2015/wordml/symex" xmlns:wpg="http://schemas.microsoft.com/office/word/2010/wordprocessingGroup" xmlns:wpi="http://schemas.microsoft.com/office/word/2010/wordprocessingInk" xmlns:wne="http://schemas.microsoft.com/office/word/2006/wordml" xmlns:wps="http://schemas.microsoft.com/office/word/2010/wordprocessingShape" mc:Ignorable="w14 w15 w16se wp14">
+  <w:endnote w:type="separator" w:id="-1">
+    <w:p>
+      <w:pPr>
+        <w:spacing w:after="0" w:line="240" w:lineRule="auto"/>
+      </w:pPr>
+      <w:r>
+        <w:separator/>
+      </w:r>
+    </w:p>
+  </w:endnote>
+  <w:endnote w:type="continuationSeparator" w:id="0">
+    <w:p>
+      <w:pPr>
+        <w:spacing w:after="0" w:line="240" w:lineRule="auto"/>
+      </w:pPr>
+      <w:r>
+        <w:continuationSeparator/>
+      </w:r>
+    </w:p>
+  </w:endnote>
+</w:endnotes>
+</file>
+
+<file path=word/footnotes.xml><?xml version="1.0" encoding="utf-8"?>
+<w:footnotes xmlns:wpc="http://schemas.microsoft.com/office/word/2010/wordprocessingCanvas" xmlns:cx="http://schemas.microsoft.com/office/drawing/2014/chartex" xmlns:mc="http://schemas.openxmlformats.org/markup-compatibility/2006" xmlns:o="urn:schemas-microsoft-com:office:office" xmlns:r="http://schemas.openxmlformats.org/officeDocument/2006/relationships" xmlns:m="http://schemas.openxmlformats.org/officeDocument/2006/math" xmlns:v="urn:schemas-microsoft-com:vml" xmlns:wp14="http://schemas.microsoft.com/office/word/2010/wordprocessingDrawing" xmlns:wp="http://schemas.openxmlformats.org/drawingml/2006/wordprocessingDrawing" xmlns:w10="urn:schemas-microsoft-com:office:word" xmlns:w="http://schemas.openxmlformats.org/wordprocessingml/2006/main" xmlns:w14="http://schemas.microsoft.com/office/word/2010/wordml" xmlns:w15="http://schemas.microsoft.com/office/word/2012/wordml" xmlns:w16se="http://schemas.microsoft.com/office/word/2015/wordml/symex" xmlns:wpg="http://schemas.microsoft.com/office/word/2010/wordprocessingGroup" xmlns:wpi="http://schemas.microsoft.com/office/word/2010/wordprocessingInk" xmlns:wne="http://schemas.microsoft.com/office/word/2006/wordml" xmlns:wps="http://schemas.microsoft.com/office/word/2010/wordprocessingShape" mc:Ignorable="w14 w15 w16se wp14">
+  <w:footnote w:type="separator" w:id="-1">
+    <w:p>
+      <w:pPr>
+        <w:spacing w:after="0" w:line="240" w:lineRule="auto"/>
+      </w:pPr>
+      <w:r>
+        <w:separator/>
+      </w:r>
+    </w:p>
+  </w:footnote>
+  <w:footnote w:type="continuationSeparator" w:id="0">
+    <w:p>
+      <w:pPr>
+        <w:spacing w:after="0" w:line="240" w:lineRule="auto"/>
+      </w:pPr>
+      <w:r>
+        <w:continuationSeparator/>
+      </w:r>
+    </w:p>
+  </w:footnote>
+</w:footnotes>
+</file>
+
+<file path=word/header1.xml><?xml version="1.0" encoding="utf-8"?>
+<w:hdr xmlns:wpc="http://schemas.microsoft.com/office/word/2010/wordprocessingCanvas" xmlns:cx="http://schemas.microsoft.com/office/drawing/2014/chartex" xmlns:mc="http://schemas.openxmlformats.org/markup-compatibility/2006" xmlns:o="urn:schemas-microsoft-com:office:office" xmlns:r="http://schemas.openxmlformats.org/officeDocument/2006/relationships" xmlns:m="http://schemas.openxmlformats.org/officeDocument/2006/math" xmlns:v="urn:schemas-microsoft-com:vml" xmlns:wp14="http://schemas.microsoft.com/office/word/2010/wordprocessingDrawing" xmlns:wp="http://schemas.openxmlformats.org/drawingml/2006/wordprocessingDrawing" xmlns:w10="urn:schemas-microsoft-com:office:word" xmlns:w="http://schemas.openxmlformats.org/wordprocessingml/2006/main" xmlns:w14="http://schemas.microsoft.com/office/word/2010/wordml" xmlns:w15="http://schemas.microsoft.com/office/word/2012/wordml" xmlns:w16se="http://schemas.microsoft.com/office/word/2015/wordml/symex" xmlns:wpg="http://schemas.microsoft.com/office/word/2010/wordprocessingGroup" xmlns:wpi="http://schemas.microsoft.com/office/word/2010/wordprocessingInk" xmlns:wne="http://schemas.microsoft.com/office/word/2006/wordml" xmlns:wps="http://schemas.microsoft.com/office/word/2010/wordprocessingShape" mc:Ignorable="w14 w15 w16se wp14">
+  <w:p>
+    <w:pPr>
+      <w:pStyle w:val="Header"/>
+    </w:pPr>
+  </w:p>
+  <w:tbl>
+    <w:tblPr>
+      <w:tblW w:w="9355" w:type="dxa"/>
+      <w:tblBorders>
+        <w:top w:val="single" w:sz="6" w:space="0" w:color="auto"/>
+        <w:left w:val="single" w:sz="6" w:space="0" w:color="auto"/>
+        <w:bottom w:val="single" w:sz="6" w:space="0" w:color="auto"/>
+        <w:right w:val="single" w:sz="6" w:space="0" w:color="auto"/>
+        <w:insideH w:val="single" w:sz="6" w:space="0" w:color="auto"/>
+        <w:insideV w:val="single" w:sz="6" w:space="0" w:color="auto"/>
+      </w:tblBorders>
+      <w:tblLayout w:type="fixed"/>
+      <w:tblLook w:val="0000" w:firstRow="0" w:lastRow="0" w:firstColumn="0" w:lastColumn="0" w:noHBand="0" w:noVBand="0"/>
+    </w:tblPr>
+    <w:tblGrid>
+      <w:gridCol w:w="2065"/>
+      <w:gridCol w:w="4950"/>
+      <w:gridCol w:w="2340"/>
+    </w:tblGrid>
+    <w:tr>
+      <w:trPr>
+        <w:trHeight w:val="350"/>
+      </w:trPr>
+      <w:tc>
+        <w:tcPr>
+          <w:tcW w:w="2065" w:type="dxa"/>
+          <w:tcBorders>
+            <w:top w:val="single" w:sz="4" w:space="0" w:color="AEAAAA" w:themeColor="background2" w:themeShade="BF"/>
+            <w:left w:val="single" w:sz="4" w:space="0" w:color="AEAAAA" w:themeColor="background2" w:themeShade="BF"/>
+            <w:bottom w:val="single" w:sz="4" w:space="0" w:color="AEAAAA"/>
+            <w:right w:val="single" w:sz="4" w:space="0" w:color="AEAAAA" w:themeColor="background2" w:themeShade="BF"/>
+          </w:tcBorders>
+        </w:tcPr>
+        <w:p>
+          <w:pPr>
+            <w:pStyle w:val="Header"/>
+            <w:spacing w:before="40" w:after="40"/>
+            <w:rPr>
+              <w:color w:val="767171" w:themeColor="background2" w:themeShade="80"/>
+            </w:rPr>
+          </w:pPr>
+          <w:r>
+            <w:rPr>
+              <w:color w:val="767171" w:themeColor="background2" w:themeShade="80"/>
+            </w:rPr>
+            <w:t>Electric Blender</w:t>
+          </w:r>
+        </w:p>
+      </w:tc>
+      <w:tc>
+        <w:tcPr>
+          <w:tcW w:w="4950" w:type="dxa"/>
+          <w:tcBorders>
+            <w:top w:val="single" w:sz="4" w:space="0" w:color="AEAAAA" w:themeColor="background2" w:themeShade="BF"/>
+            <w:left w:val="single" w:sz="4" w:space="0" w:color="AEAAAA" w:themeColor="background2" w:themeShade="BF"/>
+            <w:bottom w:val="single" w:sz="4" w:space="0" w:color="AEAAAA"/>
+            <w:right w:val="single" w:sz="4" w:space="0" w:color="AEAAAA" w:themeColor="background2" w:themeShade="BF"/>
+          </w:tcBorders>
+        </w:tcPr>
+        <w:p>
+          <w:pPr>
+            <w:spacing w:before="40" w:after="40"/>
+            <w:rPr>
+              <w:color w:val="767171" w:themeColor="background2" w:themeShade="80"/>
+            </w:rPr>
+          </w:pPr>
+          <w:r>
+            <w:rPr>
+              <w:color w:val="767171" w:themeColor="background2" w:themeShade="80"/>
+            </w:rPr>
+            <w:t>Document</w:t>
+          </w:r>
+          <w:r>
+            <w:rPr>
+              <w:color w:val="767171" w:themeColor="background2" w:themeShade="80"/>
+            </w:rPr>
+            <w:t xml:space="preserve"> </w:t>
+          </w:r>
+          <w:r>
+            <w:rPr>
+              <w:color w:val="767171" w:themeColor="background2" w:themeShade="80"/>
+            </w:rPr>
+            <w:t>ID: PO2EBL_ELECTRICBLENDER_CYRS</w:t>
+          </w:r>
+        </w:p>
+      </w:tc>
+      <w:tc>
+        <w:tcPr>
+          <w:tcW w:w="2340" w:type="dxa"/>
+          <w:tcBorders>
+            <w:top w:val="single" w:sz="4" w:space="0" w:color="AEAAAA" w:themeColor="background2" w:themeShade="BF"/>
+            <w:left w:val="single" w:sz="4" w:space="0" w:color="AEAAAA" w:themeColor="background2" w:themeShade="BF"/>
+            <w:bottom w:val="single" w:sz="4" w:space="0" w:color="AEAAAA" w:themeColor="background2" w:themeShade="BF"/>
+            <w:right w:val="single" w:sz="4" w:space="0" w:color="AEAAAA" w:themeColor="background2" w:themeShade="BF"/>
+          </w:tcBorders>
+        </w:tcPr>
+        <w:p>
+          <w:pPr>
+            <w:spacing w:before="40" w:after="40"/>
+            <w:ind w:right="68"/>
+            <w:rPr>
+              <w:color w:val="767171" w:themeColor="background2" w:themeShade="80"/>
+            </w:rPr>
+          </w:pPr>
+          <w:r>
+            <w:rPr>
+              <w:color w:val="767171" w:themeColor="background2" w:themeShade="80"/>
+            </w:rPr>
+            <w:t xml:space="preserve"> Version:  0.</w:t>
+          </w:r>
+          <w:r>
+            <w:rPr>
+              <w:color w:val="767171" w:themeColor="background2" w:themeShade="80"/>
+            </w:rPr>
+            <w:t>4</w:t>
+          </w:r>
+        </w:p>
+      </w:tc>
+    </w:tr>
+    <w:tr>
+      <w:trPr>
+        <w:trHeight w:val="331"/>
+      </w:trPr>
+      <w:tc>
+        <w:tcPr>
+          <w:tcW w:w="7015" w:type="dxa"/>
+          <w:gridSpan w:val="2"/>
+          <w:tcBorders>
+            <w:top w:val="single" w:sz="4" w:space="0" w:color="AEAAAA"/>
+            <w:left w:val="single" w:sz="4" w:space="0" w:color="AEAAAA" w:themeColor="background2" w:themeShade="BF"/>
+            <w:bottom w:val="single" w:sz="4" w:space="0" w:color="AEAAAA" w:themeColor="background2" w:themeShade="BF"/>
+            <w:right w:val="single" w:sz="4" w:space="0" w:color="AEAAAA" w:themeColor="background2" w:themeShade="BF"/>
+          </w:tcBorders>
+        </w:tcPr>
+        <w:p>
+          <w:pPr>
+            <w:spacing w:before="40" w:after="40"/>
+            <w:rPr>
+              <w:color w:val="767171" w:themeColor="background2" w:themeShade="80"/>
+            </w:rPr>
+          </w:pPr>
+          <w:r>
+            <w:rPr>
+              <w:color w:val="767171" w:themeColor="background2" w:themeShade="80"/>
+            </w:rPr>
+            <w:t>Hardware Specification Interface</w:t>
+          </w:r>
+        </w:p>
+      </w:tc>
+      <w:tc>
+        <w:tcPr>
+          <w:tcW w:w="2340" w:type="dxa"/>
+          <w:tcBorders>
+            <w:top w:val="single" w:sz="4" w:space="0" w:color="AEAAAA" w:themeColor="background2" w:themeShade="BF"/>
+            <w:left w:val="single" w:sz="4" w:space="0" w:color="AEAAAA" w:themeColor="background2" w:themeShade="BF"/>
+            <w:bottom w:val="single" w:sz="4" w:space="0" w:color="AEAAAA" w:themeColor="background2" w:themeShade="BF"/>
+            <w:right w:val="single" w:sz="4" w:space="0" w:color="AEAAAA" w:themeColor="background2" w:themeShade="BF"/>
+          </w:tcBorders>
+        </w:tcPr>
+        <w:p>
+          <w:pPr>
+            <w:spacing w:before="40" w:after="40"/>
+            <w:rPr>
+              <w:color w:val="767171" w:themeColor="background2" w:themeShade="80"/>
+            </w:rPr>
+          </w:pPr>
+          <w:r>
+            <w:rPr>
+              <w:color w:val="767171" w:themeColor="background2" w:themeShade="80"/>
+            </w:rPr>
+            <w:t xml:space="preserve"> Version </w:t>
+          </w:r>
+          <w:r>
+            <w:rPr>
+              <w:color w:val="767171" w:themeColor="background2" w:themeShade="80"/>
+            </w:rPr>
+            <w:t>Date: 0</w:t>
+          </w:r>
+          <w:r>
+            <w:rPr>
+              <w:color w:val="767171" w:themeColor="background2" w:themeShade="80"/>
+            </w:rPr>
+            <w:t>2</w:t>
+          </w:r>
+          <w:r>
+            <w:rPr>
+              <w:color w:val="767171" w:themeColor="background2" w:themeShade="80"/>
+            </w:rPr>
+            <w:t>/</w:t>
+          </w:r>
+          <w:r>
+            <w:rPr>
+              <w:color w:val="767171" w:themeColor="background2" w:themeShade="80"/>
+            </w:rPr>
+            <w:t>1</w:t>
+          </w:r>
+          <w:r>
+            <w:rPr>
+              <w:color w:val="767171" w:themeColor="background2" w:themeShade="80"/>
+            </w:rPr>
+            <w:t>/2020</w:t>
+          </w:r>
+        </w:p>
+      </w:tc>
+    </w:tr>
+  </w:tbl>
+  <w:p>
+    <w:pPr>
+      <w:pStyle w:val="Header"/>
+    </w:pPr>
+  </w:p>
+  <w:p>
+    <w:pPr>
+      <w:pStyle w:val="Header"/>
+    </w:pPr>
+  </w:p>
+</w:hdr>
 </file>
 
 <file path=word/numbering.xml><?xml version="1.0" encoding="utf-8"?>
@@ -3548,7 +4518,7 @@
     <w:lsdException w:name="Normal Indent" w:semiHidden="1" w:unhideWhenUsed="1"/>
     <w:lsdException w:name="footnote text" w:semiHidden="1" w:unhideWhenUsed="1"/>
     <w:lsdException w:name="annotation text" w:semiHidden="1" w:unhideWhenUsed="1"/>
-    <w:lsdException w:name="header" w:semiHidden="1" w:unhideWhenUsed="1"/>
+    <w:lsdException w:name="header" w:semiHidden="1" w:uiPriority="0" w:unhideWhenUsed="1"/>
     <w:lsdException w:name="footer" w:semiHidden="1" w:unhideWhenUsed="1"/>
     <w:lsdException w:name="index heading" w:semiHidden="1" w:unhideWhenUsed="1"/>
     <w:lsdException w:name="caption" w:semiHidden="1" w:uiPriority="35" w:unhideWhenUsed="1" w:qFormat="1"/>
@@ -3988,6 +4958,49 @@
       </w:tblBorders>
     </w:tblPr>
   </w:style>
+  <w:style w:type="paragraph" w:styleId="Header">
+    <w:name w:val="header"/>
+    <w:basedOn w:val="Normal"/>
+    <w:link w:val="HeaderChar"/>
+    <w:unhideWhenUsed/>
+    <w:rsid w:val="00956612"/>
+    <w:pPr>
+      <w:tabs>
+        <w:tab w:val="center" w:pos="4680"/>
+        <w:tab w:val="right" w:pos="9360"/>
+      </w:tabs>
+      <w:spacing w:after="0" w:line="240" w:lineRule="auto"/>
+    </w:pPr>
+  </w:style>
+  <w:style w:type="character" w:customStyle="1" w:styleId="HeaderChar">
+    <w:name w:val="Header Char"/>
+    <w:basedOn w:val="DefaultParagraphFont"/>
+    <w:link w:val="Header"/>
+    <w:uiPriority w:val="99"/>
+    <w:rsid w:val="00956612"/>
+  </w:style>
+  <w:style w:type="paragraph" w:styleId="Footer">
+    <w:name w:val="footer"/>
+    <w:basedOn w:val="Normal"/>
+    <w:link w:val="FooterChar"/>
+    <w:uiPriority w:val="99"/>
+    <w:unhideWhenUsed/>
+    <w:rsid w:val="00956612"/>
+    <w:pPr>
+      <w:tabs>
+        <w:tab w:val="center" w:pos="4680"/>
+        <w:tab w:val="right" w:pos="9360"/>
+      </w:tabs>
+      <w:spacing w:after="0" w:line="240" w:lineRule="auto"/>
+    </w:pPr>
+  </w:style>
+  <w:style w:type="character" w:customStyle="1" w:styleId="FooterChar">
+    <w:name w:val="Footer Char"/>
+    <w:basedOn w:val="DefaultParagraphFont"/>
+    <w:link w:val="Footer"/>
+    <w:uiPriority w:val="99"/>
+    <w:rsid w:val="00956612"/>
+  </w:style>
 </w:styles>
 </file>
 

</xml_diff>

<commit_message>
Edit The pin configuration Signed-off-by: AmiraZaher <amirazaher96@gmail.com>
</commit_message>
<xml_diff>
--- a/Input documents/PO2EBL_ELECTRIC_BLENDER_HSI.docx
+++ b/Input documents/PO2EBL_ELECTRIC_BLENDER_HSI.docx
@@ -99,7 +99,7 @@
           <w:b/>
           <w:sz w:val="36"/>
         </w:rPr>
-        <w:t>Version 0.4</w:t>
+        <w:t>Version 1.5</w:t>
       </w:r>
     </w:p>
     <w:p>
@@ -130,6 +130,105 @@
           <w:sz w:val="36"/>
         </w:rPr>
       </w:pPr>
+    </w:p>
+    <w:p>
+      <w:pPr>
+        <w:jc w:val="center"/>
+        <w:rPr>
+          <w:rFonts w:asciiTheme="majorHAnsi" w:hAnsiTheme="majorHAnsi" w:cstheme="majorHAnsi"/>
+          <w:b/>
+          <w:sz w:val="36"/>
+        </w:rPr>
+      </w:pPr>
+    </w:p>
+    <w:p>
+      <w:pPr>
+        <w:jc w:val="center"/>
+        <w:rPr>
+          <w:rFonts w:asciiTheme="majorHAnsi" w:hAnsiTheme="majorHAnsi" w:cstheme="majorHAnsi"/>
+          <w:b/>
+          <w:sz w:val="36"/>
+        </w:rPr>
+      </w:pPr>
+    </w:p>
+    <w:p>
+      <w:pPr>
+        <w:jc w:val="center"/>
+        <w:rPr>
+          <w:rFonts w:asciiTheme="majorHAnsi" w:hAnsiTheme="majorHAnsi" w:cstheme="majorHAnsi"/>
+          <w:b/>
+          <w:sz w:val="36"/>
+        </w:rPr>
+      </w:pPr>
+    </w:p>
+    <w:p>
+      <w:pPr>
+        <w:jc w:val="center"/>
+        <w:rPr>
+          <w:rFonts w:asciiTheme="majorHAnsi" w:hAnsiTheme="majorHAnsi" w:cstheme="majorHAnsi"/>
+          <w:b/>
+          <w:sz w:val="36"/>
+        </w:rPr>
+      </w:pPr>
+    </w:p>
+    <w:p>
+      <w:pPr>
+        <w:jc w:val="center"/>
+        <w:rPr>
+          <w:rFonts w:asciiTheme="majorHAnsi" w:hAnsiTheme="majorHAnsi" w:cstheme="majorHAnsi"/>
+          <w:b/>
+          <w:sz w:val="36"/>
+        </w:rPr>
+      </w:pPr>
+    </w:p>
+    <w:p>
+      <w:pPr>
+        <w:jc w:val="center"/>
+        <w:rPr>
+          <w:rFonts w:asciiTheme="majorHAnsi" w:hAnsiTheme="majorHAnsi" w:cstheme="majorHAnsi"/>
+          <w:b/>
+          <w:sz w:val="36"/>
+        </w:rPr>
+      </w:pPr>
+    </w:p>
+    <w:p>
+      <w:pPr>
+        <w:jc w:val="center"/>
+        <w:rPr>
+          <w:rFonts w:asciiTheme="majorHAnsi" w:hAnsiTheme="majorHAnsi" w:cstheme="majorHAnsi"/>
+          <w:b/>
+          <w:sz w:val="36"/>
+        </w:rPr>
+      </w:pPr>
+    </w:p>
+    <w:p>
+      <w:pPr>
+        <w:jc w:val="center"/>
+        <w:rPr>
+          <w:rFonts w:asciiTheme="majorHAnsi" w:hAnsiTheme="majorHAnsi" w:cstheme="majorHAnsi"/>
+          <w:b/>
+          <w:sz w:val="36"/>
+        </w:rPr>
+      </w:pPr>
+    </w:p>
+    <w:p>
+      <w:pPr>
+        <w:pStyle w:val="Heading1"/>
+        <w:rPr>
+          <w:sz w:val="40"/>
+          <w:szCs w:val="24"/>
+        </w:rPr>
+      </w:pPr>
+      <w:bookmarkStart w:id="0" w:name="_Toc31792406"/>
+      <w:r>
+        <w:rPr>
+          <w:sz w:val="40"/>
+          <w:szCs w:val="24"/>
+        </w:rPr>
+        <w:lastRenderedPageBreak/>
+        <w:t>Document Status:</w:t>
+      </w:r>
+      <w:bookmarkEnd w:id="0"/>
     </w:p>
     <w:tbl>
       <w:tblPr>
@@ -301,7 +400,15 @@
                 <w:sz w:val="24"/>
                 <w:szCs w:val="20"/>
               </w:rPr>
-              <w:t>0.1</w:t>
+              <w:t>1</w:t>
+            </w:r>
+            <w:r>
+              <w:rPr>
+                <w:rFonts w:ascii="Times New Roman" w:eastAsia="Times New Roman" w:hAnsi="Times New Roman" w:cs="Times New Roman"/>
+                <w:sz w:val="24"/>
+                <w:szCs w:val="20"/>
+              </w:rPr>
+              <w:t>.1</w:t>
             </w:r>
           </w:p>
         </w:tc>
@@ -400,7 +507,15 @@
                 <w:sz w:val="24"/>
                 <w:szCs w:val="20"/>
               </w:rPr>
-              <w:t>0.2</w:t>
+              <w:t>1</w:t>
+            </w:r>
+            <w:r>
+              <w:rPr>
+                <w:rFonts w:ascii="Calibri" w:eastAsia="Calibri" w:hAnsi="Calibri" w:cs="Calibri"/>
+                <w:sz w:val="24"/>
+                <w:szCs w:val="20"/>
+              </w:rPr>
+              <w:t>.2</w:t>
             </w:r>
           </w:p>
         </w:tc>
@@ -513,7 +628,15 @@
                 <w:sz w:val="24"/>
                 <w:szCs w:val="20"/>
               </w:rPr>
-              <w:t>0.3</w:t>
+              <w:t>1</w:t>
+            </w:r>
+            <w:r>
+              <w:rPr>
+                <w:rFonts w:ascii="Times New Roman" w:eastAsia="Times New Roman" w:hAnsi="Times New Roman" w:cs="Times New Roman"/>
+                <w:sz w:val="24"/>
+                <w:szCs w:val="20"/>
+              </w:rPr>
+              <w:t>.3</w:t>
             </w:r>
           </w:p>
         </w:tc>
@@ -621,7 +744,15 @@
                 <w:sz w:val="24"/>
                 <w:szCs w:val="20"/>
               </w:rPr>
-              <w:t>0.4</w:t>
+              <w:t>1</w:t>
+            </w:r>
+            <w:r>
+              <w:rPr>
+                <w:rFonts w:ascii="Times New Roman" w:eastAsia="Times New Roman" w:hAnsi="Times New Roman" w:cs="Times New Roman"/>
+                <w:sz w:val="24"/>
+                <w:szCs w:val="20"/>
+              </w:rPr>
+              <w:t>.4</w:t>
             </w:r>
           </w:p>
         </w:tc>
@@ -822,22 +953,191 @@
     <w:p>
       <w:pPr>
         <w:spacing w:before="80" w:after="0" w:line="240" w:lineRule="auto"/>
-        <w:rPr>
-          <w:rFonts w:ascii="Arial" w:eastAsia="Arial" w:hAnsi="Arial" w:cs="Arial"/>
-          <w:b/>
-          <w:sz w:val="28"/>
-          <w:szCs w:val="20"/>
-        </w:rPr>
-      </w:pPr>
+        <w:jc w:val="both"/>
+        <w:rPr>
+          <w:rFonts w:ascii="Times New Roman" w:eastAsia="Times New Roman" w:hAnsi="Times New Roman" w:cs="Times New Roman"/>
+          <w:sz w:val="20"/>
+        </w:rPr>
+      </w:pPr>
+    </w:p>
+    <w:p>
+      <w:pPr>
+        <w:spacing w:before="80" w:after="0" w:line="240" w:lineRule="auto"/>
+        <w:jc w:val="both"/>
+        <w:rPr>
+          <w:rFonts w:ascii="Times New Roman" w:eastAsia="Times New Roman" w:hAnsi="Times New Roman" w:cs="Times New Roman"/>
+          <w:sz w:val="20"/>
+        </w:rPr>
+      </w:pPr>
+    </w:p>
+    <w:p>
+      <w:pPr>
+        <w:spacing w:before="80" w:after="0" w:line="240" w:lineRule="auto"/>
+        <w:jc w:val="both"/>
+        <w:rPr>
+          <w:rFonts w:ascii="Times New Roman" w:eastAsia="Times New Roman" w:hAnsi="Times New Roman" w:cs="Times New Roman"/>
+          <w:sz w:val="20"/>
+        </w:rPr>
+      </w:pPr>
+    </w:p>
+    <w:p>
+      <w:pPr>
+        <w:spacing w:before="80" w:after="0" w:line="240" w:lineRule="auto"/>
+        <w:jc w:val="both"/>
+        <w:rPr>
+          <w:rFonts w:ascii="Times New Roman" w:eastAsia="Times New Roman" w:hAnsi="Times New Roman" w:cs="Times New Roman"/>
+          <w:sz w:val="20"/>
+        </w:rPr>
+      </w:pPr>
+    </w:p>
+    <w:p>
+      <w:pPr>
+        <w:spacing w:before="80" w:after="0" w:line="240" w:lineRule="auto"/>
+        <w:jc w:val="both"/>
+        <w:rPr>
+          <w:rFonts w:ascii="Times New Roman" w:eastAsia="Times New Roman" w:hAnsi="Times New Roman" w:cs="Times New Roman"/>
+          <w:sz w:val="20"/>
+        </w:rPr>
+      </w:pPr>
+    </w:p>
+    <w:p>
+      <w:pPr>
+        <w:spacing w:before="80" w:after="0" w:line="240" w:lineRule="auto"/>
+        <w:jc w:val="both"/>
+        <w:rPr>
+          <w:rFonts w:ascii="Times New Roman" w:eastAsia="Times New Roman" w:hAnsi="Times New Roman" w:cs="Times New Roman"/>
+          <w:sz w:val="20"/>
+        </w:rPr>
+      </w:pPr>
+    </w:p>
+    <w:p>
+      <w:pPr>
+        <w:spacing w:before="80" w:after="0" w:line="240" w:lineRule="auto"/>
+        <w:jc w:val="both"/>
+        <w:rPr>
+          <w:rFonts w:ascii="Times New Roman" w:eastAsia="Times New Roman" w:hAnsi="Times New Roman" w:cs="Times New Roman"/>
+          <w:sz w:val="20"/>
+        </w:rPr>
+      </w:pPr>
+    </w:p>
+    <w:p>
+      <w:pPr>
+        <w:spacing w:before="80" w:after="0" w:line="240" w:lineRule="auto"/>
+        <w:jc w:val="both"/>
+        <w:rPr>
+          <w:rFonts w:ascii="Times New Roman" w:eastAsia="Times New Roman" w:hAnsi="Times New Roman" w:cs="Times New Roman"/>
+          <w:sz w:val="20"/>
+        </w:rPr>
+      </w:pPr>
+    </w:p>
+    <w:p>
+      <w:pPr>
+        <w:spacing w:before="80" w:after="0" w:line="240" w:lineRule="auto"/>
+        <w:jc w:val="both"/>
+        <w:rPr>
+          <w:rFonts w:ascii="Times New Roman" w:eastAsia="Times New Roman" w:hAnsi="Times New Roman" w:cs="Times New Roman"/>
+          <w:sz w:val="20"/>
+        </w:rPr>
+      </w:pPr>
+    </w:p>
+    <w:p>
+      <w:pPr>
+        <w:spacing w:before="80" w:after="0" w:line="240" w:lineRule="auto"/>
+        <w:jc w:val="both"/>
+        <w:rPr>
+          <w:rFonts w:ascii="Times New Roman" w:eastAsia="Times New Roman" w:hAnsi="Times New Roman" w:cs="Times New Roman"/>
+          <w:sz w:val="20"/>
+        </w:rPr>
+      </w:pPr>
+    </w:p>
+    <w:p>
+      <w:pPr>
+        <w:spacing w:before="80" w:after="0" w:line="240" w:lineRule="auto"/>
+        <w:jc w:val="both"/>
+        <w:rPr>
+          <w:rFonts w:ascii="Times New Roman" w:eastAsia="Times New Roman" w:hAnsi="Times New Roman" w:cs="Times New Roman"/>
+          <w:sz w:val="20"/>
+        </w:rPr>
+      </w:pPr>
+    </w:p>
+    <w:p>
+      <w:pPr>
+        <w:spacing w:before="80" w:after="0" w:line="240" w:lineRule="auto"/>
+        <w:jc w:val="both"/>
+        <w:rPr>
+          <w:rFonts w:ascii="Times New Roman" w:eastAsia="Times New Roman" w:hAnsi="Times New Roman" w:cs="Times New Roman"/>
+          <w:sz w:val="20"/>
+        </w:rPr>
+      </w:pPr>
+    </w:p>
+    <w:p>
+      <w:pPr>
+        <w:spacing w:before="80" w:after="0" w:line="240" w:lineRule="auto"/>
+        <w:jc w:val="both"/>
+        <w:rPr>
+          <w:rFonts w:ascii="Times New Roman" w:eastAsia="Times New Roman" w:hAnsi="Times New Roman" w:cs="Times New Roman"/>
+          <w:sz w:val="20"/>
+        </w:rPr>
+      </w:pPr>
+    </w:p>
+    <w:p>
+      <w:pPr>
+        <w:spacing w:before="80" w:after="0" w:line="240" w:lineRule="auto"/>
+        <w:jc w:val="both"/>
+        <w:rPr>
+          <w:rFonts w:ascii="Times New Roman" w:eastAsia="Times New Roman" w:hAnsi="Times New Roman" w:cs="Times New Roman"/>
+          <w:sz w:val="20"/>
+        </w:rPr>
+      </w:pPr>
+    </w:p>
+    <w:p>
+      <w:pPr>
+        <w:spacing w:before="80" w:after="0" w:line="240" w:lineRule="auto"/>
+        <w:jc w:val="both"/>
+        <w:rPr>
+          <w:rFonts w:ascii="Times New Roman" w:eastAsia="Times New Roman" w:hAnsi="Times New Roman" w:cs="Times New Roman"/>
+          <w:sz w:val="20"/>
+        </w:rPr>
+      </w:pPr>
+    </w:p>
+    <w:p>
+      <w:pPr>
+        <w:spacing w:before="80" w:after="0" w:line="240" w:lineRule="auto"/>
+        <w:jc w:val="both"/>
+        <w:rPr>
+          <w:rFonts w:ascii="Times New Roman" w:eastAsia="Times New Roman" w:hAnsi="Times New Roman" w:cs="Times New Roman"/>
+          <w:sz w:val="20"/>
+        </w:rPr>
+      </w:pPr>
+    </w:p>
+    <w:p>
+      <w:pPr>
+        <w:spacing w:before="80" w:after="0" w:line="240" w:lineRule="auto"/>
+        <w:jc w:val="both"/>
+        <w:rPr>
+          <w:rFonts w:ascii="Times New Roman" w:eastAsia="Times New Roman" w:hAnsi="Times New Roman" w:cs="Times New Roman"/>
+          <w:sz w:val="20"/>
+        </w:rPr>
+      </w:pPr>
+    </w:p>
+    <w:p>
+      <w:pPr>
+        <w:pStyle w:val="Heading1"/>
+        <w:rPr>
+          <w:sz w:val="40"/>
+          <w:szCs w:val="24"/>
+        </w:rPr>
+      </w:pPr>
+      <w:bookmarkStart w:id="1" w:name="_Toc31792407"/>
       <w:r>
         <w:rPr>
-          <w:rFonts w:ascii="Arial" w:eastAsia="Arial" w:hAnsi="Arial" w:cs="Arial"/>
-          <w:b/>
-          <w:sz w:val="28"/>
-          <w:szCs w:val="20"/>
-        </w:rPr>
+          <w:sz w:val="40"/>
+          <w:szCs w:val="24"/>
+        </w:rPr>
+        <w:lastRenderedPageBreak/>
         <w:t>Revision History</w:t>
       </w:r>
+      <w:bookmarkEnd w:id="1"/>
     </w:p>
     <w:tbl>
       <w:tblPr>
@@ -1646,8 +1946,6 @@
           <w:szCs w:val="20"/>
         </w:rPr>
       </w:pPr>
-      <w:bookmarkStart w:id="0" w:name="_GoBack"/>
-      <w:bookmarkEnd w:id="0"/>
     </w:p>
     <w:p>
       <w:pPr>
@@ -1869,6 +2167,799 @@
         </w:rPr>
       </w:pPr>
     </w:p>
+    <w:p>
+      <w:pPr>
+        <w:spacing w:before="80" w:after="0" w:line="240" w:lineRule="auto"/>
+        <w:jc w:val="both"/>
+        <w:rPr>
+          <w:rFonts w:ascii="Times New Roman" w:eastAsia="Times New Roman" w:hAnsi="Times New Roman" w:cs="Times New Roman"/>
+          <w:sz w:val="20"/>
+        </w:rPr>
+      </w:pPr>
+    </w:p>
+    <w:p>
+      <w:pPr>
+        <w:spacing w:before="80" w:after="0" w:line="240" w:lineRule="auto"/>
+        <w:jc w:val="both"/>
+        <w:rPr>
+          <w:rFonts w:ascii="Times New Roman" w:eastAsia="Times New Roman" w:hAnsi="Times New Roman" w:cs="Times New Roman"/>
+          <w:sz w:val="20"/>
+        </w:rPr>
+      </w:pPr>
+    </w:p>
+    <w:sdt>
+      <w:sdtPr>
+        <w:rPr>
+          <w:rFonts w:asciiTheme="minorHAnsi" w:eastAsiaTheme="minorEastAsia" w:hAnsiTheme="minorHAnsi" w:cstheme="minorBidi"/>
+          <w:color w:val="auto"/>
+          <w:sz w:val="22"/>
+          <w:szCs w:val="22"/>
+        </w:rPr>
+        <w:id w:val="-668327480"/>
+        <w:docPartObj>
+          <w:docPartGallery w:val="Table of Contents"/>
+          <w:docPartUnique/>
+        </w:docPartObj>
+      </w:sdtPr>
+      <w:sdtEndPr>
+        <w:rPr>
+          <w:b/>
+          <w:bCs/>
+          <w:noProof/>
+        </w:rPr>
+      </w:sdtEndPr>
+      <w:sdtContent>
+        <w:p>
+          <w:pPr>
+            <w:pStyle w:val="TOCHeading"/>
+            <w:rPr>
+              <w:color w:val="000000" w:themeColor="text1"/>
+            </w:rPr>
+          </w:pPr>
+          <w:r>
+            <w:rPr>
+              <w:color w:val="000000" w:themeColor="text1"/>
+            </w:rPr>
+            <w:t>Contents</w:t>
+          </w:r>
+        </w:p>
+        <w:p>
+          <w:pPr>
+            <w:pStyle w:val="TOC1"/>
+            <w:tabs>
+              <w:tab w:val="right" w:leader="dot" w:pos="9350"/>
+            </w:tabs>
+            <w:rPr>
+              <w:rFonts w:asciiTheme="minorHAnsi" w:eastAsiaTheme="minorEastAsia" w:hAnsiTheme="minorHAnsi" w:cstheme="minorBidi"/>
+              <w:noProof/>
+              <w:sz w:val="22"/>
+              <w:szCs w:val="22"/>
+            </w:rPr>
+          </w:pPr>
+          <w:r>
+            <w:fldChar w:fldCharType="begin"/>
+          </w:r>
+          <w:r>
+            <w:instrText xml:space="preserve"> TOC \o "1-3" \h \z \u </w:instrText>
+          </w:r>
+          <w:r>
+            <w:fldChar w:fldCharType="separate"/>
+          </w:r>
+          <w:hyperlink w:anchor="_Toc31792406" w:history="1">
+            <w:r>
+              <w:rPr>
+                <w:rStyle w:val="Hyperlink"/>
+                <w:noProof/>
+              </w:rPr>
+              <w:t>Document Status:</w:t>
+            </w:r>
+            <w:r>
+              <w:rPr>
+                <w:noProof/>
+                <w:webHidden/>
+              </w:rPr>
+              <w:tab/>
+            </w:r>
+            <w:r>
+              <w:rPr>
+                <w:noProof/>
+                <w:webHidden/>
+              </w:rPr>
+              <w:fldChar w:fldCharType="begin"/>
+            </w:r>
+            <w:r>
+              <w:rPr>
+                <w:noProof/>
+                <w:webHidden/>
+              </w:rPr>
+              <w:instrText xml:space="preserve"> PAGEREF _Toc31792406 \h </w:instrText>
+            </w:r>
+            <w:r>
+              <w:rPr>
+                <w:noProof/>
+                <w:webHidden/>
+              </w:rPr>
+            </w:r>
+            <w:r>
+              <w:rPr>
+                <w:noProof/>
+                <w:webHidden/>
+              </w:rPr>
+              <w:fldChar w:fldCharType="separate"/>
+            </w:r>
+            <w:r>
+              <w:rPr>
+                <w:noProof/>
+                <w:webHidden/>
+              </w:rPr>
+              <w:t>2</w:t>
+            </w:r>
+            <w:r>
+              <w:rPr>
+                <w:noProof/>
+                <w:webHidden/>
+              </w:rPr>
+              <w:fldChar w:fldCharType="end"/>
+            </w:r>
+          </w:hyperlink>
+        </w:p>
+        <w:p>
+          <w:pPr>
+            <w:pStyle w:val="TOC1"/>
+            <w:tabs>
+              <w:tab w:val="right" w:leader="dot" w:pos="9350"/>
+            </w:tabs>
+            <w:rPr>
+              <w:rFonts w:asciiTheme="minorHAnsi" w:eastAsiaTheme="minorEastAsia" w:hAnsiTheme="minorHAnsi" w:cstheme="minorBidi"/>
+              <w:noProof/>
+              <w:sz w:val="22"/>
+              <w:szCs w:val="22"/>
+            </w:rPr>
+          </w:pPr>
+          <w:hyperlink w:anchor="_Toc31792407" w:history="1">
+            <w:r>
+              <w:rPr>
+                <w:rStyle w:val="Hyperlink"/>
+                <w:noProof/>
+              </w:rPr>
+              <w:t>Revision History</w:t>
+            </w:r>
+            <w:r>
+              <w:rPr>
+                <w:noProof/>
+                <w:webHidden/>
+              </w:rPr>
+              <w:tab/>
+            </w:r>
+            <w:r>
+              <w:rPr>
+                <w:noProof/>
+                <w:webHidden/>
+              </w:rPr>
+              <w:fldChar w:fldCharType="begin"/>
+            </w:r>
+            <w:r>
+              <w:rPr>
+                <w:noProof/>
+                <w:webHidden/>
+              </w:rPr>
+              <w:instrText xml:space="preserve"> PAGEREF _Toc31792407 \h </w:instrText>
+            </w:r>
+            <w:r>
+              <w:rPr>
+                <w:noProof/>
+                <w:webHidden/>
+              </w:rPr>
+            </w:r>
+            <w:r>
+              <w:rPr>
+                <w:noProof/>
+                <w:webHidden/>
+              </w:rPr>
+              <w:fldChar w:fldCharType="separate"/>
+            </w:r>
+            <w:r>
+              <w:rPr>
+                <w:noProof/>
+                <w:webHidden/>
+              </w:rPr>
+              <w:t>3</w:t>
+            </w:r>
+            <w:r>
+              <w:rPr>
+                <w:noProof/>
+                <w:webHidden/>
+              </w:rPr>
+              <w:fldChar w:fldCharType="end"/>
+            </w:r>
+          </w:hyperlink>
+        </w:p>
+        <w:p>
+          <w:pPr>
+            <w:pStyle w:val="TOC1"/>
+            <w:tabs>
+              <w:tab w:val="left" w:pos="440"/>
+              <w:tab w:val="right" w:leader="dot" w:pos="9350"/>
+            </w:tabs>
+            <w:rPr>
+              <w:rFonts w:asciiTheme="minorHAnsi" w:eastAsiaTheme="minorEastAsia" w:hAnsiTheme="minorHAnsi" w:cstheme="minorBidi"/>
+              <w:noProof/>
+              <w:sz w:val="22"/>
+              <w:szCs w:val="22"/>
+            </w:rPr>
+          </w:pPr>
+          <w:hyperlink w:anchor="_Toc31792408" w:history="1">
+            <w:r>
+              <w:rPr>
+                <w:rStyle w:val="Hyperlink"/>
+                <w:rFonts w:eastAsia="Calibri Light"/>
+                <w:noProof/>
+              </w:rPr>
+              <w:t>1.</w:t>
+            </w:r>
+            <w:r>
+              <w:rPr>
+                <w:rFonts w:asciiTheme="minorHAnsi" w:eastAsiaTheme="minorEastAsia" w:hAnsiTheme="minorHAnsi" w:cstheme="minorBidi"/>
+                <w:noProof/>
+                <w:sz w:val="22"/>
+                <w:szCs w:val="22"/>
+              </w:rPr>
+              <w:tab/>
+            </w:r>
+            <w:r>
+              <w:rPr>
+                <w:rStyle w:val="Hyperlink"/>
+                <w:rFonts w:eastAsia="Calibri Light"/>
+                <w:noProof/>
+              </w:rPr>
+              <w:t>Introduction</w:t>
+            </w:r>
+            <w:r>
+              <w:rPr>
+                <w:noProof/>
+                <w:webHidden/>
+              </w:rPr>
+              <w:tab/>
+            </w:r>
+            <w:r>
+              <w:rPr>
+                <w:noProof/>
+                <w:webHidden/>
+              </w:rPr>
+              <w:fldChar w:fldCharType="begin"/>
+            </w:r>
+            <w:r>
+              <w:rPr>
+                <w:noProof/>
+                <w:webHidden/>
+              </w:rPr>
+              <w:instrText xml:space="preserve"> PAGEREF _Toc31792408 \h </w:instrText>
+            </w:r>
+            <w:r>
+              <w:rPr>
+                <w:noProof/>
+                <w:webHidden/>
+              </w:rPr>
+            </w:r>
+            <w:r>
+              <w:rPr>
+                <w:noProof/>
+                <w:webHidden/>
+              </w:rPr>
+              <w:fldChar w:fldCharType="separate"/>
+            </w:r>
+            <w:r>
+              <w:rPr>
+                <w:noProof/>
+                <w:webHidden/>
+              </w:rPr>
+              <w:t>4</w:t>
+            </w:r>
+            <w:r>
+              <w:rPr>
+                <w:noProof/>
+                <w:webHidden/>
+              </w:rPr>
+              <w:fldChar w:fldCharType="end"/>
+            </w:r>
+          </w:hyperlink>
+        </w:p>
+        <w:p>
+          <w:pPr>
+            <w:pStyle w:val="TOC2"/>
+            <w:tabs>
+              <w:tab w:val="right" w:leader="dot" w:pos="9350"/>
+            </w:tabs>
+            <w:rPr>
+              <w:rFonts w:asciiTheme="minorHAnsi" w:eastAsiaTheme="minorEastAsia" w:hAnsiTheme="minorHAnsi" w:cstheme="minorBidi"/>
+              <w:noProof/>
+              <w:sz w:val="22"/>
+              <w:szCs w:val="22"/>
+            </w:rPr>
+          </w:pPr>
+          <w:hyperlink w:anchor="_Toc31792409" w:history="1">
+            <w:r>
+              <w:rPr>
+                <w:rStyle w:val="Hyperlink"/>
+                <w:noProof/>
+              </w:rPr>
+              <w:t>1.1 Hardware Requirement</w:t>
+            </w:r>
+            <w:r>
+              <w:rPr>
+                <w:noProof/>
+                <w:webHidden/>
+              </w:rPr>
+              <w:tab/>
+            </w:r>
+            <w:r>
+              <w:rPr>
+                <w:noProof/>
+                <w:webHidden/>
+              </w:rPr>
+              <w:fldChar w:fldCharType="begin"/>
+            </w:r>
+            <w:r>
+              <w:rPr>
+                <w:noProof/>
+                <w:webHidden/>
+              </w:rPr>
+              <w:instrText xml:space="preserve"> PAGEREF _Toc31792409 \h </w:instrText>
+            </w:r>
+            <w:r>
+              <w:rPr>
+                <w:noProof/>
+                <w:webHidden/>
+              </w:rPr>
+            </w:r>
+            <w:r>
+              <w:rPr>
+                <w:noProof/>
+                <w:webHidden/>
+              </w:rPr>
+              <w:fldChar w:fldCharType="separate"/>
+            </w:r>
+            <w:r>
+              <w:rPr>
+                <w:noProof/>
+                <w:webHidden/>
+              </w:rPr>
+              <w:t>4</w:t>
+            </w:r>
+            <w:r>
+              <w:rPr>
+                <w:noProof/>
+                <w:webHidden/>
+              </w:rPr>
+              <w:fldChar w:fldCharType="end"/>
+            </w:r>
+          </w:hyperlink>
+        </w:p>
+        <w:p>
+          <w:pPr>
+            <w:pStyle w:val="TOC1"/>
+            <w:tabs>
+              <w:tab w:val="left" w:pos="440"/>
+              <w:tab w:val="right" w:leader="dot" w:pos="9350"/>
+            </w:tabs>
+            <w:rPr>
+              <w:rFonts w:asciiTheme="minorHAnsi" w:eastAsiaTheme="minorEastAsia" w:hAnsiTheme="minorHAnsi" w:cstheme="minorBidi"/>
+              <w:noProof/>
+              <w:sz w:val="22"/>
+              <w:szCs w:val="22"/>
+            </w:rPr>
+          </w:pPr>
+          <w:hyperlink w:anchor="_Toc31792410" w:history="1">
+            <w:r>
+              <w:rPr>
+                <w:rStyle w:val="Hyperlink"/>
+                <w:rFonts w:eastAsia="Calibri Light"/>
+                <w:noProof/>
+              </w:rPr>
+              <w:t>2.</w:t>
+            </w:r>
+            <w:r>
+              <w:rPr>
+                <w:rFonts w:asciiTheme="minorHAnsi" w:eastAsiaTheme="minorEastAsia" w:hAnsiTheme="minorHAnsi" w:cstheme="minorBidi"/>
+                <w:noProof/>
+                <w:sz w:val="22"/>
+                <w:szCs w:val="22"/>
+              </w:rPr>
+              <w:tab/>
+            </w:r>
+            <w:r>
+              <w:rPr>
+                <w:rStyle w:val="Hyperlink"/>
+                <w:rFonts w:eastAsia="Calibri Light"/>
+                <w:noProof/>
+              </w:rPr>
+              <w:t>Hardware System:</w:t>
+            </w:r>
+            <w:r>
+              <w:rPr>
+                <w:noProof/>
+                <w:webHidden/>
+              </w:rPr>
+              <w:tab/>
+            </w:r>
+            <w:r>
+              <w:rPr>
+                <w:noProof/>
+                <w:webHidden/>
+              </w:rPr>
+              <w:fldChar w:fldCharType="begin"/>
+            </w:r>
+            <w:r>
+              <w:rPr>
+                <w:noProof/>
+                <w:webHidden/>
+              </w:rPr>
+              <w:instrText xml:space="preserve"> PAGEREF _Toc31792410 \h </w:instrText>
+            </w:r>
+            <w:r>
+              <w:rPr>
+                <w:noProof/>
+                <w:webHidden/>
+              </w:rPr>
+            </w:r>
+            <w:r>
+              <w:rPr>
+                <w:noProof/>
+                <w:webHidden/>
+              </w:rPr>
+              <w:fldChar w:fldCharType="separate"/>
+            </w:r>
+            <w:r>
+              <w:rPr>
+                <w:noProof/>
+                <w:webHidden/>
+              </w:rPr>
+              <w:t>4</w:t>
+            </w:r>
+            <w:r>
+              <w:rPr>
+                <w:noProof/>
+                <w:webHidden/>
+              </w:rPr>
+              <w:fldChar w:fldCharType="end"/>
+            </w:r>
+          </w:hyperlink>
+        </w:p>
+        <w:p>
+          <w:pPr>
+            <w:pStyle w:val="TOC2"/>
+            <w:tabs>
+              <w:tab w:val="right" w:leader="dot" w:pos="9350"/>
+            </w:tabs>
+            <w:rPr>
+              <w:rFonts w:asciiTheme="minorHAnsi" w:eastAsiaTheme="minorEastAsia" w:hAnsiTheme="minorHAnsi" w:cstheme="minorBidi"/>
+              <w:noProof/>
+              <w:sz w:val="22"/>
+              <w:szCs w:val="22"/>
+            </w:rPr>
+          </w:pPr>
+          <w:hyperlink w:anchor="_Toc31792411" w:history="1">
+            <w:r>
+              <w:rPr>
+                <w:rStyle w:val="Hyperlink"/>
+                <w:noProof/>
+              </w:rPr>
+              <w:t>2.1 The System Block Diagram</w:t>
+            </w:r>
+            <w:r>
+              <w:rPr>
+                <w:noProof/>
+                <w:webHidden/>
+              </w:rPr>
+              <w:tab/>
+            </w:r>
+            <w:r>
+              <w:rPr>
+                <w:noProof/>
+                <w:webHidden/>
+              </w:rPr>
+              <w:fldChar w:fldCharType="begin"/>
+            </w:r>
+            <w:r>
+              <w:rPr>
+                <w:noProof/>
+                <w:webHidden/>
+              </w:rPr>
+              <w:instrText xml:space="preserve"> PAGEREF _Toc31792411 \h </w:instrText>
+            </w:r>
+            <w:r>
+              <w:rPr>
+                <w:noProof/>
+                <w:webHidden/>
+              </w:rPr>
+            </w:r>
+            <w:r>
+              <w:rPr>
+                <w:noProof/>
+                <w:webHidden/>
+              </w:rPr>
+              <w:fldChar w:fldCharType="separate"/>
+            </w:r>
+            <w:r>
+              <w:rPr>
+                <w:noProof/>
+                <w:webHidden/>
+              </w:rPr>
+              <w:t>4</w:t>
+            </w:r>
+            <w:r>
+              <w:rPr>
+                <w:noProof/>
+                <w:webHidden/>
+              </w:rPr>
+              <w:fldChar w:fldCharType="end"/>
+            </w:r>
+          </w:hyperlink>
+        </w:p>
+        <w:p>
+          <w:pPr>
+            <w:pStyle w:val="TOC2"/>
+            <w:tabs>
+              <w:tab w:val="right" w:leader="dot" w:pos="9350"/>
+            </w:tabs>
+            <w:rPr>
+              <w:rFonts w:asciiTheme="minorHAnsi" w:eastAsiaTheme="minorEastAsia" w:hAnsiTheme="minorHAnsi" w:cstheme="minorBidi"/>
+              <w:noProof/>
+              <w:sz w:val="22"/>
+              <w:szCs w:val="22"/>
+            </w:rPr>
+          </w:pPr>
+          <w:hyperlink w:anchor="_Toc31792412" w:history="1">
+            <w:r>
+              <w:rPr>
+                <w:rStyle w:val="Hyperlink"/>
+                <w:noProof/>
+              </w:rPr>
+              <w:t>2.2 Pin Mode Representation</w:t>
+            </w:r>
+            <w:r>
+              <w:rPr>
+                <w:noProof/>
+                <w:webHidden/>
+              </w:rPr>
+              <w:tab/>
+            </w:r>
+            <w:r>
+              <w:rPr>
+                <w:noProof/>
+                <w:webHidden/>
+              </w:rPr>
+              <w:fldChar w:fldCharType="begin"/>
+            </w:r>
+            <w:r>
+              <w:rPr>
+                <w:noProof/>
+                <w:webHidden/>
+              </w:rPr>
+              <w:instrText xml:space="preserve"> PAGEREF _Toc31792412 \h </w:instrText>
+            </w:r>
+            <w:r>
+              <w:rPr>
+                <w:noProof/>
+                <w:webHidden/>
+              </w:rPr>
+            </w:r>
+            <w:r>
+              <w:rPr>
+                <w:noProof/>
+                <w:webHidden/>
+              </w:rPr>
+              <w:fldChar w:fldCharType="separate"/>
+            </w:r>
+            <w:r>
+              <w:rPr>
+                <w:noProof/>
+                <w:webHidden/>
+              </w:rPr>
+              <w:t>5</w:t>
+            </w:r>
+            <w:r>
+              <w:rPr>
+                <w:noProof/>
+                <w:webHidden/>
+              </w:rPr>
+              <w:fldChar w:fldCharType="end"/>
+            </w:r>
+          </w:hyperlink>
+        </w:p>
+        <w:p>
+          <w:pPr>
+            <w:pStyle w:val="TOC1"/>
+            <w:tabs>
+              <w:tab w:val="left" w:pos="440"/>
+              <w:tab w:val="right" w:leader="dot" w:pos="9350"/>
+            </w:tabs>
+            <w:rPr>
+              <w:rFonts w:asciiTheme="minorHAnsi" w:eastAsiaTheme="minorEastAsia" w:hAnsiTheme="minorHAnsi" w:cstheme="minorBidi"/>
+              <w:noProof/>
+              <w:sz w:val="22"/>
+              <w:szCs w:val="22"/>
+            </w:rPr>
+          </w:pPr>
+          <w:hyperlink w:anchor="_Toc31792413" w:history="1">
+            <w:r>
+              <w:rPr>
+                <w:rStyle w:val="Hyperlink"/>
+                <w:rFonts w:eastAsia="Calibri Light"/>
+                <w:noProof/>
+              </w:rPr>
+              <w:t>3.</w:t>
+            </w:r>
+            <w:r>
+              <w:rPr>
+                <w:rFonts w:asciiTheme="minorHAnsi" w:eastAsiaTheme="minorEastAsia" w:hAnsiTheme="minorHAnsi" w:cstheme="minorBidi"/>
+                <w:noProof/>
+                <w:sz w:val="22"/>
+                <w:szCs w:val="22"/>
+              </w:rPr>
+              <w:tab/>
+            </w:r>
+            <w:r>
+              <w:rPr>
+                <w:rStyle w:val="Hyperlink"/>
+                <w:rFonts w:eastAsia="Calibri Light"/>
+                <w:noProof/>
+              </w:rPr>
+              <w:t>Functional Requirements:</w:t>
+            </w:r>
+            <w:r>
+              <w:rPr>
+                <w:noProof/>
+                <w:webHidden/>
+              </w:rPr>
+              <w:tab/>
+            </w:r>
+            <w:r>
+              <w:rPr>
+                <w:noProof/>
+                <w:webHidden/>
+              </w:rPr>
+              <w:fldChar w:fldCharType="begin"/>
+            </w:r>
+            <w:r>
+              <w:rPr>
+                <w:noProof/>
+                <w:webHidden/>
+              </w:rPr>
+              <w:instrText xml:space="preserve"> PAGEREF _Toc31792413 \h </w:instrText>
+            </w:r>
+            <w:r>
+              <w:rPr>
+                <w:noProof/>
+                <w:webHidden/>
+              </w:rPr>
+            </w:r>
+            <w:r>
+              <w:rPr>
+                <w:noProof/>
+                <w:webHidden/>
+              </w:rPr>
+              <w:fldChar w:fldCharType="separate"/>
+            </w:r>
+            <w:r>
+              <w:rPr>
+                <w:noProof/>
+                <w:webHidden/>
+              </w:rPr>
+              <w:t>5</w:t>
+            </w:r>
+            <w:r>
+              <w:rPr>
+                <w:noProof/>
+                <w:webHidden/>
+              </w:rPr>
+              <w:fldChar w:fldCharType="end"/>
+            </w:r>
+          </w:hyperlink>
+        </w:p>
+        <w:p>
+          <w:pPr>
+            <w:pStyle w:val="TOC1"/>
+            <w:tabs>
+              <w:tab w:val="left" w:pos="440"/>
+              <w:tab w:val="right" w:leader="dot" w:pos="9350"/>
+            </w:tabs>
+            <w:rPr>
+              <w:rFonts w:asciiTheme="minorHAnsi" w:eastAsiaTheme="minorEastAsia" w:hAnsiTheme="minorHAnsi" w:cstheme="minorBidi"/>
+              <w:noProof/>
+              <w:sz w:val="22"/>
+              <w:szCs w:val="22"/>
+            </w:rPr>
+          </w:pPr>
+          <w:hyperlink w:anchor="_Toc31792414" w:history="1">
+            <w:r>
+              <w:rPr>
+                <w:rStyle w:val="Hyperlink"/>
+                <w:rFonts w:ascii="Calibri Light" w:eastAsia="Calibri Light" w:hAnsi="Calibri Light" w:cs="Calibri Light"/>
+                <w:b/>
+                <w:noProof/>
+              </w:rPr>
+              <w:t>4.</w:t>
+            </w:r>
+            <w:r>
+              <w:rPr>
+                <w:rFonts w:asciiTheme="minorHAnsi" w:eastAsiaTheme="minorEastAsia" w:hAnsiTheme="minorHAnsi" w:cstheme="minorBidi"/>
+                <w:noProof/>
+                <w:sz w:val="22"/>
+                <w:szCs w:val="22"/>
+              </w:rPr>
+              <w:tab/>
+            </w:r>
+            <w:r>
+              <w:rPr>
+                <w:rStyle w:val="Hyperlink"/>
+                <w:rFonts w:eastAsia="Calibri Light"/>
+                <w:noProof/>
+              </w:rPr>
+              <w:t>Reference Table:</w:t>
+            </w:r>
+            <w:r>
+              <w:rPr>
+                <w:noProof/>
+                <w:webHidden/>
+              </w:rPr>
+              <w:tab/>
+            </w:r>
+            <w:r>
+              <w:rPr>
+                <w:noProof/>
+                <w:webHidden/>
+              </w:rPr>
+              <w:fldChar w:fldCharType="begin"/>
+            </w:r>
+            <w:r>
+              <w:rPr>
+                <w:noProof/>
+                <w:webHidden/>
+              </w:rPr>
+              <w:instrText xml:space="preserve"> PAGEREF _Toc31792414 \h </w:instrText>
+            </w:r>
+            <w:r>
+              <w:rPr>
+                <w:noProof/>
+                <w:webHidden/>
+              </w:rPr>
+            </w:r>
+            <w:r>
+              <w:rPr>
+                <w:noProof/>
+                <w:webHidden/>
+              </w:rPr>
+              <w:fldChar w:fldCharType="separate"/>
+            </w:r>
+            <w:r>
+              <w:rPr>
+                <w:noProof/>
+                <w:webHidden/>
+              </w:rPr>
+              <w:t>6</w:t>
+            </w:r>
+            <w:r>
+              <w:rPr>
+                <w:noProof/>
+                <w:webHidden/>
+              </w:rPr>
+              <w:fldChar w:fldCharType="end"/>
+            </w:r>
+          </w:hyperlink>
+        </w:p>
+        <w:p>
+          <w:r>
+            <w:rPr>
+              <w:b/>
+              <w:bCs/>
+              <w:noProof/>
+            </w:rPr>
+            <w:fldChar w:fldCharType="end"/>
+          </w:r>
+        </w:p>
+      </w:sdtContent>
+    </w:sdt>
     <w:p>
       <w:pPr>
         <w:spacing w:before="80" w:after="0" w:line="240" w:lineRule="auto"/>
@@ -1894,16 +2985,36 @@
           <w:szCs w:val="16"/>
         </w:rPr>
       </w:pPr>
+    </w:p>
+    <w:p>
+      <w:pPr>
+        <w:pStyle w:val="Heading1"/>
+        <w:numPr>
+          <w:ilvl w:val="0"/>
+          <w:numId w:val="5"/>
+        </w:numPr>
+        <w:rPr>
+          <w:rFonts w:eastAsia="Calibri Light"/>
+        </w:rPr>
+      </w:pPr>
+      <w:bookmarkStart w:id="2" w:name="_Toc31792408"/>
       <w:r>
         <w:rPr>
-          <w:rFonts w:ascii="Calibri Light" w:eastAsia="Calibri Light" w:hAnsi="Calibri Light" w:cs="Calibri Light"/>
-          <w:b/>
-          <w:sz w:val="36"/>
-          <w:szCs w:val="16"/>
-        </w:rPr>
-        <w:lastRenderedPageBreak/>
-        <w:t>1 Introduction</w:t>
+          <w:rFonts w:eastAsia="Calibri Light"/>
+          <w:sz w:val="40"/>
+          <w:szCs w:val="24"/>
+        </w:rPr>
+        <w:t>Introductio</w:t>
       </w:r>
+      <w:r>
+        <w:rPr>
+          <w:rFonts w:eastAsia="Calibri Light"/>
+          <w:sz w:val="40"/>
+          <w:szCs w:val="24"/>
+        </w:rPr>
+        <w:t>n</w:t>
+      </w:r>
+      <w:bookmarkEnd w:id="2"/>
     </w:p>
     <w:p>
       <w:pPr>
@@ -1921,6 +3032,24 @@
         </w:rPr>
         <w:t>This section introduces the hardware specification for the project.</w:t>
       </w:r>
+    </w:p>
+    <w:p>
+      <w:pPr>
+        <w:pStyle w:val="Heading2"/>
+        <w:rPr>
+          <w:sz w:val="32"/>
+          <w:szCs w:val="22"/>
+        </w:rPr>
+      </w:pPr>
+      <w:bookmarkStart w:id="3" w:name="_Toc31792409"/>
+      <w:r>
+        <w:rPr>
+          <w:sz w:val="32"/>
+          <w:szCs w:val="22"/>
+        </w:rPr>
+        <w:t>1.1 Hardware Requirement</w:t>
+      </w:r>
+      <w:bookmarkEnd w:id="3"/>
     </w:p>
     <w:p>
       <w:pPr>
@@ -1938,15 +3067,6 @@
           <w:szCs w:val="16"/>
         </w:rPr>
       </w:pPr>
-      <w:r>
-        <w:rPr>
-          <w:rFonts w:ascii="Calibri Light" w:eastAsia="Calibri Light" w:hAnsi="Calibri Light" w:cs="Calibri Light"/>
-          <w:b/>
-          <w:sz w:val="28"/>
-          <w:szCs w:val="16"/>
-        </w:rPr>
-        <w:t>1.1 Hardware Requirement</w:t>
-      </w:r>
     </w:p>
     <w:p>
       <w:pPr>
@@ -1984,14 +3104,7 @@
           <w:rFonts w:ascii="Calibri Light" w:eastAsia="Calibri Light" w:hAnsi="Calibri Light" w:cs="Calibri Light"/>
           <w:szCs w:val="16"/>
         </w:rPr>
-        <w:t>Microcontroller</w:t>
-      </w:r>
-      <w:r>
-        <w:rPr>
-          <w:rFonts w:ascii="Calibri Light" w:eastAsia="Calibri Light" w:hAnsi="Calibri Light" w:cs="Calibri Light"/>
-          <w:szCs w:val="16"/>
-        </w:rPr>
-        <w:t xml:space="preserve"> (AVR)</w:t>
+        <w:t>Microcontroller (AVR)</w:t>
       </w:r>
     </w:p>
     <w:p>
@@ -2013,14 +3126,7 @@
           <w:rFonts w:ascii="Calibri Light" w:eastAsia="Calibri Light" w:hAnsi="Calibri Light" w:cs="Calibri Light"/>
           <w:szCs w:val="16"/>
         </w:rPr>
-        <w:t>P</w:t>
-      </w:r>
-      <w:r>
-        <w:rPr>
-          <w:rFonts w:ascii="Calibri Light" w:eastAsia="Calibri Light" w:hAnsi="Calibri Light" w:cs="Calibri Light"/>
-          <w:szCs w:val="16"/>
-        </w:rPr>
-        <w:t>ush button</w:t>
+        <w:t>Push button</w:t>
       </w:r>
     </w:p>
     <w:p>
@@ -2078,57 +3184,52 @@
     </w:p>
     <w:p>
       <w:pPr>
-        <w:keepNext/>
-        <w:keepLines/>
-        <w:spacing w:before="240" w:after="0" w:line="240" w:lineRule="auto"/>
-        <w:jc w:val="both"/>
-        <w:rPr>
-          <w:rFonts w:ascii="Calibri Light" w:eastAsia="Calibri Light" w:hAnsi="Calibri Light" w:cs="Calibri Light"/>
-          <w:b/>
-          <w:color w:val="000000"/>
-          <w:sz w:val="36"/>
-          <w:szCs w:val="16"/>
-        </w:rPr>
-      </w:pPr>
+        <w:pStyle w:val="Heading1"/>
+        <w:numPr>
+          <w:ilvl w:val="0"/>
+          <w:numId w:val="5"/>
+        </w:numPr>
+        <w:rPr>
+          <w:rFonts w:eastAsia="Calibri Light"/>
+          <w:sz w:val="40"/>
+          <w:szCs w:val="24"/>
+        </w:rPr>
+      </w:pPr>
+      <w:bookmarkStart w:id="4" w:name="_Toc31792410"/>
       <w:r>
         <w:rPr>
-          <w:rFonts w:ascii="Calibri Light" w:eastAsia="Calibri Light" w:hAnsi="Calibri Light" w:cs="Calibri Light"/>
-          <w:b/>
-          <w:color w:val="000000"/>
-          <w:sz w:val="36"/>
-          <w:szCs w:val="16"/>
-        </w:rPr>
-        <w:t>2 Hardware System:</w:t>
+          <w:rFonts w:eastAsia="Calibri Light"/>
+          <w:sz w:val="40"/>
+          <w:szCs w:val="24"/>
+        </w:rPr>
+        <w:t>Hardware System:</w:t>
       </w:r>
-    </w:p>
-    <w:p>
-      <w:pPr>
-        <w:keepNext/>
-        <w:keepLines/>
-        <w:spacing w:before="40" w:after="0" w:line="240" w:lineRule="auto"/>
-        <w:jc w:val="both"/>
-        <w:rPr>
-          <w:rFonts w:ascii="Calibri Light" w:eastAsia="Calibri Light" w:hAnsi="Calibri Light" w:cs="Calibri Light"/>
-          <w:b/>
-          <w:color w:val="000000"/>
-          <w:sz w:val="28"/>
-          <w:szCs w:val="16"/>
-        </w:rPr>
-      </w:pPr>
+      <w:bookmarkEnd w:id="4"/>
+    </w:p>
+    <w:p>
+      <w:pPr>
+        <w:pStyle w:val="Heading2"/>
+        <w:rPr>
+          <w:sz w:val="32"/>
+          <w:szCs w:val="22"/>
+        </w:rPr>
+      </w:pPr>
+      <w:bookmarkStart w:id="5" w:name="_Toc31792411"/>
       <w:r>
         <w:rPr>
-          <w:rFonts w:ascii="Calibri Light" w:eastAsia="Calibri Light" w:hAnsi="Calibri Light" w:cs="Calibri Light"/>
-          <w:b/>
-          <w:color w:val="000000"/>
-          <w:sz w:val="28"/>
-          <w:szCs w:val="16"/>
+          <w:sz w:val="32"/>
+          <w:szCs w:val="22"/>
         </w:rPr>
         <w:t>2.1 The System Block Diagram</w:t>
       </w:r>
-    </w:p>
-    <w:p>
-      <w:pPr>
-        <w:spacing w:before="80" w:after="0" w:line="240" w:lineRule="auto"/>
+      <w:bookmarkEnd w:id="5"/>
+    </w:p>
+    <w:p/>
+    <w:p>
+      <w:pPr>
+        <w:pStyle w:val="ListParagraph"/>
+        <w:spacing w:before="80" w:after="0" w:line="240" w:lineRule="auto"/>
+        <w:ind w:left="360"/>
         <w:jc w:val="both"/>
         <w:rPr>
           <w:rFonts w:ascii="Times New Roman" w:eastAsia="Times New Roman" w:hAnsi="Times New Roman" w:cs="Times New Roman"/>
@@ -2139,7 +3240,9 @@
     </w:p>
     <w:p>
       <w:pPr>
-        <w:spacing w:before="80" w:after="0" w:line="240" w:lineRule="auto"/>
+        <w:pStyle w:val="ListParagraph"/>
+        <w:spacing w:before="80" w:after="0" w:line="240" w:lineRule="auto"/>
+        <w:ind w:left="360"/>
         <w:jc w:val="both"/>
         <w:rPr>
           <w:rFonts w:ascii="Times New Roman" w:eastAsia="Times New Roman" w:hAnsi="Times New Roman" w:cs="Times New Roman"/>
@@ -2150,7 +3253,9 @@
     </w:p>
     <w:p>
       <w:pPr>
-        <w:spacing w:before="80" w:after="0" w:line="240" w:lineRule="auto"/>
+        <w:pStyle w:val="ListParagraph"/>
+        <w:spacing w:before="80" w:after="0" w:line="240" w:lineRule="auto"/>
+        <w:ind w:left="360"/>
         <w:jc w:val="both"/>
         <w:rPr>
           <w:rFonts w:ascii="Times New Roman" w:eastAsia="Times New Roman" w:hAnsi="Times New Roman" w:cs="Times New Roman"/>
@@ -2161,12 +3266,11 @@
       <w:r>
         <w:rPr>
           <w:noProof/>
-          <w:sz w:val="16"/>
-          <w:szCs w:val="16"/>
-        </w:rPr>
+        </w:rPr>
+        <w:lastRenderedPageBreak/>
         <w:drawing>
-          <wp:inline distT="0" distB="0" distL="0" distR="0" wp14:anchorId="0FC28307" wp14:editId="342957EB">
-            <wp:extent cx="5943600" cy="2455277"/>
+          <wp:inline distT="0" distB="0" distL="0" distR="0" wp14:anchorId="4A5ABB36" wp14:editId="15CCD4D8">
+            <wp:extent cx="4718304" cy="1949112"/>
             <wp:effectExtent l="0" t="0" r="0" b="0"/>
             <wp:docPr id="1" name="Picture 1" descr="C:\Users\Amira Zaher\Downloads\Untitled Diagram (2).png"/>
             <wp:cNvGraphicFramePr>
@@ -2182,7 +3286,7 @@
                     </pic:cNvPicPr>
                   </pic:nvPicPr>
                   <pic:blipFill>
-                    <a:blip r:embed="rId7">
+                    <a:blip r:embed="rId8">
                       <a:extLst>
                         <a:ext uri="{28A0092B-C50C-407E-A947-70E740481C1C}">
                           <a14:useLocalDpi xmlns:a14="http://schemas.microsoft.com/office/drawing/2010/main" val="0"/>
@@ -2197,7 +3301,7 @@
                   <pic:spPr bwMode="auto">
                     <a:xfrm>
                       <a:off x="0" y="0"/>
-                      <a:ext cx="5943600" cy="2455277"/>
+                      <a:ext cx="4742949" cy="1959293"/>
                     </a:xfrm>
                     <a:prstGeom prst="rect">
                       <a:avLst/>
@@ -2216,8 +3320,139 @@
     </w:p>
     <w:p>
       <w:pPr>
-        <w:spacing w:before="80" w:after="0" w:line="240" w:lineRule="auto"/>
-        <w:ind w:left="720"/>
+        <w:pStyle w:val="ListParagraph"/>
+        <w:spacing w:before="80" w:after="0" w:line="240" w:lineRule="auto"/>
+        <w:ind w:left="360"/>
+        <w:jc w:val="both"/>
+        <w:rPr>
+          <w:rFonts w:ascii="Times New Roman" w:eastAsia="Times New Roman" w:hAnsi="Times New Roman" w:cs="Times New Roman"/>
+          <w:sz w:val="14"/>
+          <w:szCs w:val="16"/>
+        </w:rPr>
+      </w:pPr>
+    </w:p>
+    <w:p>
+      <w:pPr>
+        <w:pStyle w:val="ListParagraph"/>
+        <w:spacing w:before="80" w:after="0" w:line="240" w:lineRule="auto"/>
+        <w:ind w:left="360"/>
+        <w:jc w:val="both"/>
+        <w:rPr>
+          <w:rFonts w:ascii="Times New Roman" w:eastAsia="Times New Roman" w:hAnsi="Times New Roman" w:cs="Times New Roman"/>
+          <w:sz w:val="14"/>
+          <w:szCs w:val="16"/>
+        </w:rPr>
+      </w:pPr>
+    </w:p>
+    <w:p>
+      <w:pPr>
+        <w:pStyle w:val="ListParagraph"/>
+        <w:spacing w:before="80" w:after="0" w:line="240" w:lineRule="auto"/>
+        <w:ind w:left="360"/>
+        <w:jc w:val="both"/>
+        <w:rPr>
+          <w:rFonts w:ascii="Times New Roman" w:eastAsia="Times New Roman" w:hAnsi="Times New Roman" w:cs="Times New Roman"/>
+          <w:sz w:val="14"/>
+          <w:szCs w:val="16"/>
+        </w:rPr>
+      </w:pPr>
+    </w:p>
+    <w:p>
+      <w:pPr>
+        <w:pStyle w:val="ListParagraph"/>
+        <w:spacing w:before="80" w:after="0" w:line="240" w:lineRule="auto"/>
+        <w:ind w:left="360"/>
+        <w:jc w:val="both"/>
+        <w:rPr>
+          <w:rFonts w:ascii="Times New Roman" w:eastAsia="Times New Roman" w:hAnsi="Times New Roman" w:cs="Times New Roman"/>
+          <w:sz w:val="14"/>
+          <w:szCs w:val="16"/>
+        </w:rPr>
+      </w:pPr>
+    </w:p>
+    <w:p>
+      <w:pPr>
+        <w:pStyle w:val="ListParagraph"/>
+        <w:spacing w:before="80" w:after="0" w:line="240" w:lineRule="auto"/>
+        <w:ind w:left="360"/>
+        <w:jc w:val="both"/>
+        <w:rPr>
+          <w:rFonts w:ascii="Times New Roman" w:eastAsia="Times New Roman" w:hAnsi="Times New Roman" w:cs="Times New Roman"/>
+          <w:sz w:val="14"/>
+          <w:szCs w:val="16"/>
+        </w:rPr>
+      </w:pPr>
+    </w:p>
+    <w:p>
+      <w:pPr>
+        <w:pStyle w:val="ListParagraph"/>
+        <w:spacing w:before="80" w:after="0" w:line="240" w:lineRule="auto"/>
+        <w:ind w:left="360"/>
+        <w:jc w:val="both"/>
+        <w:rPr>
+          <w:rFonts w:ascii="Times New Roman" w:eastAsia="Times New Roman" w:hAnsi="Times New Roman" w:cs="Times New Roman"/>
+          <w:sz w:val="14"/>
+          <w:szCs w:val="16"/>
+        </w:rPr>
+      </w:pPr>
+    </w:p>
+    <w:p>
+      <w:pPr>
+        <w:pStyle w:val="ListParagraph"/>
+        <w:spacing w:before="80" w:after="0" w:line="240" w:lineRule="auto"/>
+        <w:ind w:left="360"/>
+        <w:jc w:val="both"/>
+        <w:rPr>
+          <w:rFonts w:ascii="Times New Roman" w:eastAsia="Times New Roman" w:hAnsi="Times New Roman" w:cs="Times New Roman"/>
+          <w:sz w:val="14"/>
+          <w:szCs w:val="16"/>
+        </w:rPr>
+      </w:pPr>
+    </w:p>
+    <w:p>
+      <w:pPr>
+        <w:pStyle w:val="ListParagraph"/>
+        <w:spacing w:before="80" w:after="0" w:line="240" w:lineRule="auto"/>
+        <w:ind w:left="360"/>
+        <w:jc w:val="both"/>
+        <w:rPr>
+          <w:rFonts w:ascii="Times New Roman" w:eastAsia="Times New Roman" w:hAnsi="Times New Roman" w:cs="Times New Roman"/>
+          <w:sz w:val="14"/>
+          <w:szCs w:val="16"/>
+        </w:rPr>
+      </w:pPr>
+    </w:p>
+    <w:p>
+      <w:pPr>
+        <w:pStyle w:val="ListParagraph"/>
+        <w:spacing w:before="80" w:after="0" w:line="240" w:lineRule="auto"/>
+        <w:ind w:left="360"/>
+        <w:jc w:val="both"/>
+        <w:rPr>
+          <w:rFonts w:ascii="Times New Roman" w:eastAsia="Times New Roman" w:hAnsi="Times New Roman" w:cs="Times New Roman"/>
+          <w:sz w:val="14"/>
+          <w:szCs w:val="16"/>
+        </w:rPr>
+      </w:pPr>
+    </w:p>
+    <w:p>
+      <w:pPr>
+        <w:pStyle w:val="ListParagraph"/>
+        <w:spacing w:before="80" w:after="0" w:line="240" w:lineRule="auto"/>
+        <w:ind w:left="360"/>
+        <w:jc w:val="both"/>
+        <w:rPr>
+          <w:rFonts w:ascii="Times New Roman" w:eastAsia="Times New Roman" w:hAnsi="Times New Roman" w:cs="Times New Roman"/>
+          <w:sz w:val="14"/>
+          <w:szCs w:val="16"/>
+        </w:rPr>
+      </w:pPr>
+    </w:p>
+    <w:p>
+      <w:pPr>
+        <w:pStyle w:val="ListParagraph"/>
+        <w:spacing w:before="80" w:after="0" w:line="240" w:lineRule="auto"/>
+        <w:ind w:left="360"/>
         <w:jc w:val="both"/>
         <w:rPr>
           <w:rFonts w:ascii="Calibri Light" w:eastAsia="Calibri Light" w:hAnsi="Calibri Light" w:cs="Calibri Light"/>
@@ -2227,27 +3462,25 @@
     </w:p>
     <w:p>
       <w:pPr>
-        <w:keepNext/>
-        <w:keepLines/>
-        <w:spacing w:before="40" w:after="0" w:line="240" w:lineRule="auto"/>
+        <w:pStyle w:val="ListParagraph"/>
+        <w:spacing w:before="80" w:after="0" w:line="240" w:lineRule="auto"/>
+        <w:ind w:left="360"/>
+        <w:jc w:val="both"/>
         <w:rPr>
           <w:rFonts w:ascii="Calibri Light" w:eastAsia="Calibri Light" w:hAnsi="Calibri Light" w:cs="Calibri Light"/>
-          <w:b/>
-          <w:color w:val="000000"/>
-          <w:sz w:val="32"/>
           <w:szCs w:val="16"/>
         </w:rPr>
       </w:pPr>
+    </w:p>
+    <w:p>
+      <w:pPr>
+        <w:pStyle w:val="Heading2"/>
+      </w:pPr>
+      <w:bookmarkStart w:id="6" w:name="_Toc31792412"/>
       <w:r>
-        <w:rPr>
-          <w:rFonts w:ascii="Calibri Light" w:eastAsia="Calibri Light" w:hAnsi="Calibri Light" w:cs="Calibri Light"/>
-          <w:b/>
-          <w:color w:val="000000"/>
-          <w:sz w:val="28"/>
-          <w:szCs w:val="16"/>
-        </w:rPr>
         <w:t>2.2 Pin Mode Representation</w:t>
       </w:r>
+      <w:bookmarkEnd w:id="6"/>
     </w:p>
     <w:tbl>
       <w:tblPr>
@@ -2260,12 +3493,12 @@
         <w:tblLook w:val="0000" w:firstRow="0" w:lastRow="0" w:firstColumn="0" w:lastColumn="0" w:noHBand="0" w:noVBand="0"/>
       </w:tblPr>
       <w:tblGrid>
-        <w:gridCol w:w="1589"/>
-        <w:gridCol w:w="1385"/>
-        <w:gridCol w:w="1529"/>
-        <w:gridCol w:w="1483"/>
-        <w:gridCol w:w="1590"/>
-        <w:gridCol w:w="1892"/>
+        <w:gridCol w:w="1486"/>
+        <w:gridCol w:w="2421"/>
+        <w:gridCol w:w="1268"/>
+        <w:gridCol w:w="1210"/>
+        <w:gridCol w:w="1346"/>
+        <w:gridCol w:w="1737"/>
       </w:tblGrid>
       <w:tr>
         <w:trPr>
@@ -2541,6 +3774,14 @@
                 <w:szCs w:val="16"/>
               </w:rPr>
             </w:pPr>
+            <w:r>
+              <w:rPr>
+                <w:rFonts w:ascii="Times New Roman" w:eastAsia="Times New Roman" w:hAnsi="Times New Roman" w:cs="Times New Roman"/>
+                <w:sz w:val="20"/>
+                <w:szCs w:val="16"/>
+              </w:rPr>
+              <w:t>REQ_PO2EBL_HSI_01_V01</w:t>
+            </w:r>
           </w:p>
         </w:tc>
         <w:tc>
@@ -2739,6 +3980,14 @@
                 <w:szCs w:val="16"/>
               </w:rPr>
             </w:pPr>
+            <w:r>
+              <w:rPr>
+                <w:rFonts w:ascii="Times New Roman" w:eastAsia="Times New Roman" w:hAnsi="Times New Roman" w:cs="Times New Roman"/>
+                <w:sz w:val="20"/>
+                <w:szCs w:val="16"/>
+              </w:rPr>
+              <w:t>REQ_PO2EBL_HSI_03_V01</w:t>
+            </w:r>
           </w:p>
         </w:tc>
         <w:tc>
@@ -2912,7 +4161,6 @@
                 <w:sz w:val="18"/>
                 <w:szCs w:val="16"/>
               </w:rPr>
-              <w:lastRenderedPageBreak/>
               <w:t>Push Button</w:t>
             </w:r>
           </w:p>
@@ -2938,6 +4186,14 @@
                 <w:szCs w:val="16"/>
               </w:rPr>
             </w:pPr>
+            <w:r>
+              <w:rPr>
+                <w:rFonts w:ascii="Times New Roman" w:eastAsia="Times New Roman" w:hAnsi="Times New Roman" w:cs="Times New Roman"/>
+                <w:sz w:val="20"/>
+                <w:szCs w:val="16"/>
+              </w:rPr>
+              <w:t>REQ_PO2EBL_HSI_02_V01</w:t>
+            </w:r>
           </w:p>
         </w:tc>
         <w:tc>
@@ -3077,153 +4333,234 @@
           </w:p>
         </w:tc>
       </w:tr>
+      <w:tr>
+        <w:trPr>
+          <w:trHeight w:val="1"/>
+        </w:trPr>
+        <w:tc>
+          <w:tcPr>
+            <w:tcW w:w="1589" w:type="dxa"/>
+            <w:tcBorders>
+              <w:top w:val="single" w:sz="4" w:space="0" w:color="BFBFBF"/>
+              <w:left w:val="single" w:sz="4" w:space="0" w:color="BFBFBF"/>
+              <w:bottom w:val="single" w:sz="4" w:space="0" w:color="BFBFBF"/>
+              <w:right w:val="single" w:sz="4" w:space="0" w:color="BFBFBF"/>
+            </w:tcBorders>
+            <w:shd w:val="clear" w:color="000000" w:fill="FFFFFF"/>
+            <w:tcMar>
+              <w:left w:w="108" w:type="dxa"/>
+              <w:right w:w="108" w:type="dxa"/>
+            </w:tcMar>
+          </w:tcPr>
+          <w:p>
+            <w:pPr>
+              <w:spacing w:before="80" w:after="0" w:line="240" w:lineRule="auto"/>
+              <w:rPr>
+                <w:rFonts w:ascii="Times New Roman" w:eastAsia="Times New Roman" w:hAnsi="Times New Roman" w:cs="Times New Roman"/>
+                <w:sz w:val="18"/>
+                <w:szCs w:val="16"/>
+              </w:rPr>
+            </w:pPr>
+          </w:p>
+        </w:tc>
+        <w:tc>
+          <w:tcPr>
+            <w:tcW w:w="1385" w:type="dxa"/>
+            <w:tcBorders>
+              <w:top w:val="single" w:sz="4" w:space="0" w:color="BFBFBF"/>
+              <w:left w:val="single" w:sz="4" w:space="0" w:color="BFBFBF"/>
+              <w:bottom w:val="single" w:sz="4" w:space="0" w:color="BFBFBF"/>
+              <w:right w:val="single" w:sz="4" w:space="0" w:color="BFBFBF"/>
+            </w:tcBorders>
+            <w:shd w:val="clear" w:color="000000" w:fill="FFFFFF"/>
+          </w:tcPr>
+          <w:p>
+            <w:pPr>
+              <w:spacing w:before="80" w:after="0" w:line="240" w:lineRule="auto"/>
+              <w:jc w:val="center"/>
+              <w:rPr>
+                <w:rFonts w:ascii="Times New Roman" w:eastAsia="Times New Roman" w:hAnsi="Times New Roman" w:cs="Times New Roman"/>
+                <w:sz w:val="18"/>
+                <w:szCs w:val="16"/>
+              </w:rPr>
+            </w:pPr>
+          </w:p>
+        </w:tc>
+        <w:tc>
+          <w:tcPr>
+            <w:tcW w:w="1529" w:type="dxa"/>
+            <w:tcBorders>
+              <w:top w:val="single" w:sz="4" w:space="0" w:color="BFBFBF"/>
+              <w:left w:val="single" w:sz="4" w:space="0" w:color="BFBFBF"/>
+              <w:bottom w:val="single" w:sz="4" w:space="0" w:color="BFBFBF"/>
+              <w:right w:val="single" w:sz="4" w:space="0" w:color="BFBFBF"/>
+            </w:tcBorders>
+            <w:shd w:val="clear" w:color="000000" w:fill="FFFFFF"/>
+            <w:tcMar>
+              <w:left w:w="108" w:type="dxa"/>
+              <w:right w:w="108" w:type="dxa"/>
+            </w:tcMar>
+          </w:tcPr>
+          <w:p>
+            <w:pPr>
+              <w:spacing w:before="80" w:after="0" w:line="240" w:lineRule="auto"/>
+              <w:jc w:val="center"/>
+              <w:rPr>
+                <w:rFonts w:ascii="Times New Roman" w:eastAsia="Times New Roman" w:hAnsi="Times New Roman" w:cs="Times New Roman"/>
+                <w:sz w:val="18"/>
+                <w:szCs w:val="16"/>
+              </w:rPr>
+            </w:pPr>
+          </w:p>
+        </w:tc>
+        <w:tc>
+          <w:tcPr>
+            <w:tcW w:w="1483" w:type="dxa"/>
+            <w:tcBorders>
+              <w:top w:val="single" w:sz="4" w:space="0" w:color="BFBFBF"/>
+              <w:left w:val="single" w:sz="4" w:space="0" w:color="BFBFBF"/>
+              <w:bottom w:val="single" w:sz="4" w:space="0" w:color="BFBFBF"/>
+              <w:right w:val="single" w:sz="4" w:space="0" w:color="BFBFBF"/>
+            </w:tcBorders>
+            <w:shd w:val="clear" w:color="000000" w:fill="FFFFFF"/>
+            <w:tcMar>
+              <w:left w:w="108" w:type="dxa"/>
+              <w:right w:w="108" w:type="dxa"/>
+            </w:tcMar>
+          </w:tcPr>
+          <w:p>
+            <w:pPr>
+              <w:spacing w:before="80" w:after="0" w:line="240" w:lineRule="auto"/>
+              <w:jc w:val="center"/>
+              <w:rPr>
+                <w:rFonts w:ascii="Times New Roman" w:eastAsia="Times New Roman" w:hAnsi="Times New Roman" w:cs="Times New Roman"/>
+                <w:sz w:val="18"/>
+                <w:szCs w:val="16"/>
+              </w:rPr>
+            </w:pPr>
+          </w:p>
+        </w:tc>
+        <w:tc>
+          <w:tcPr>
+            <w:tcW w:w="1590" w:type="dxa"/>
+            <w:tcBorders>
+              <w:top w:val="single" w:sz="4" w:space="0" w:color="BFBFBF"/>
+              <w:left w:val="single" w:sz="4" w:space="0" w:color="BFBFBF"/>
+              <w:bottom w:val="single" w:sz="4" w:space="0" w:color="BFBFBF"/>
+              <w:right w:val="single" w:sz="4" w:space="0" w:color="BFBFBF"/>
+            </w:tcBorders>
+            <w:shd w:val="clear" w:color="000000" w:fill="FFFFFF"/>
+            <w:tcMar>
+              <w:left w:w="108" w:type="dxa"/>
+              <w:right w:w="108" w:type="dxa"/>
+            </w:tcMar>
+          </w:tcPr>
+          <w:p>
+            <w:pPr>
+              <w:spacing w:before="80" w:after="0" w:line="240" w:lineRule="auto"/>
+              <w:jc w:val="center"/>
+              <w:rPr>
+                <w:rFonts w:ascii="Times New Roman" w:eastAsia="Times New Roman" w:hAnsi="Times New Roman" w:cs="Times New Roman"/>
+                <w:sz w:val="18"/>
+                <w:szCs w:val="16"/>
+              </w:rPr>
+            </w:pPr>
+          </w:p>
+        </w:tc>
+        <w:tc>
+          <w:tcPr>
+            <w:tcW w:w="1892" w:type="dxa"/>
+            <w:tcBorders>
+              <w:top w:val="single" w:sz="4" w:space="0" w:color="BFBFBF"/>
+              <w:left w:val="single" w:sz="4" w:space="0" w:color="BFBFBF"/>
+              <w:bottom w:val="single" w:sz="4" w:space="0" w:color="BFBFBF"/>
+              <w:right w:val="single" w:sz="4" w:space="0" w:color="BFBFBF"/>
+            </w:tcBorders>
+            <w:shd w:val="clear" w:color="000000" w:fill="FFFFFF"/>
+            <w:tcMar>
+              <w:left w:w="108" w:type="dxa"/>
+              <w:right w:w="108" w:type="dxa"/>
+            </w:tcMar>
+          </w:tcPr>
+          <w:p>
+            <w:pPr>
+              <w:spacing w:before="80" w:after="0" w:line="240" w:lineRule="auto"/>
+              <w:jc w:val="center"/>
+              <w:rPr>
+                <w:rFonts w:ascii="Times New Roman" w:eastAsia="Times New Roman" w:hAnsi="Times New Roman" w:cs="Times New Roman"/>
+                <w:sz w:val="18"/>
+                <w:szCs w:val="16"/>
+              </w:rPr>
+            </w:pPr>
+          </w:p>
+        </w:tc>
+      </w:tr>
     </w:tbl>
     <w:p>
       <w:pPr>
-        <w:spacing w:before="80" w:after="0" w:line="240" w:lineRule="auto"/>
-        <w:jc w:val="center"/>
-        <w:rPr>
-          <w:rFonts w:ascii="Times New Roman" w:eastAsia="Times New Roman" w:hAnsi="Times New Roman" w:cs="Times New Roman"/>
-          <w:sz w:val="18"/>
-          <w:szCs w:val="16"/>
-        </w:rPr>
-      </w:pPr>
-    </w:p>
-    <w:p>
-      <w:pPr>
-        <w:spacing w:before="80" w:after="0" w:line="240" w:lineRule="auto"/>
-        <w:jc w:val="both"/>
-        <w:rPr>
-          <w:rFonts w:ascii="Calibri Light" w:eastAsia="Calibri Light" w:hAnsi="Calibri Light" w:cs="Calibri Light"/>
-          <w:szCs w:val="16"/>
-        </w:rPr>
-      </w:pPr>
-    </w:p>
-    <w:p>
-      <w:pPr>
-        <w:spacing w:before="80" w:after="0" w:line="240" w:lineRule="auto"/>
-        <w:jc w:val="both"/>
-        <w:rPr>
-          <w:rFonts w:ascii="Calibri Light" w:eastAsia="Calibri Light" w:hAnsi="Calibri Light" w:cs="Calibri Light"/>
-          <w:szCs w:val="16"/>
-        </w:rPr>
-      </w:pPr>
-    </w:p>
-    <w:p>
-      <w:pPr>
-        <w:spacing w:before="80" w:after="0" w:line="240" w:lineRule="auto"/>
-        <w:jc w:val="both"/>
-        <w:rPr>
-          <w:rFonts w:ascii="Calibri Light" w:eastAsia="Calibri Light" w:hAnsi="Calibri Light" w:cs="Calibri Light"/>
-          <w:szCs w:val="16"/>
-        </w:rPr>
-      </w:pPr>
-    </w:p>
-    <w:p>
-      <w:pPr>
-        <w:spacing w:before="80" w:after="0" w:line="240" w:lineRule="auto"/>
-        <w:jc w:val="both"/>
-        <w:rPr>
-          <w:rFonts w:ascii="Calibri Light" w:eastAsia="Calibri Light" w:hAnsi="Calibri Light" w:cs="Calibri Light"/>
-          <w:szCs w:val="16"/>
-        </w:rPr>
-      </w:pPr>
-    </w:p>
-    <w:p>
-      <w:pPr>
-        <w:spacing w:before="80" w:after="0" w:line="240" w:lineRule="auto"/>
+        <w:keepNext/>
+        <w:tabs>
+          <w:tab w:val="left" w:pos="432"/>
+        </w:tabs>
+        <w:spacing w:before="100" w:after="0" w:line="240" w:lineRule="auto"/>
         <w:jc w:val="both"/>
         <w:rPr>
           <w:rFonts w:ascii="Calibri Light" w:eastAsia="Calibri Light" w:hAnsi="Calibri Light" w:cs="Calibri Light"/>
           <w:b/>
-          <w:color w:val="000000"/>
-          <w:sz w:val="28"/>
-          <w:szCs w:val="16"/>
-        </w:rPr>
-      </w:pPr>
-      <w:r>
-        <w:rPr>
-          <w:rFonts w:ascii="Calibri Light" w:eastAsia="Calibri Light" w:hAnsi="Calibri Light" w:cs="Calibri Light"/>
-          <w:b/>
-          <w:color w:val="000000"/>
-          <w:sz w:val="28"/>
-          <w:szCs w:val="16"/>
-        </w:rPr>
-        <w:t>2.3 Speed Mode Block Diagram</w:t>
-      </w:r>
-    </w:p>
-    <w:p>
-      <w:pPr>
-        <w:spacing w:before="80" w:after="0" w:line="240" w:lineRule="auto"/>
-        <w:ind w:left="720"/>
-        <w:jc w:val="both"/>
-        <w:rPr>
-          <w:rFonts w:ascii="Calibri Light" w:eastAsia="Calibri Light" w:hAnsi="Calibri Light" w:cs="Calibri Light"/>
-          <w:szCs w:val="16"/>
-        </w:rPr>
-      </w:pPr>
-    </w:p>
-    <w:p>
-      <w:pPr>
-        <w:spacing w:before="80" w:after="0" w:line="240" w:lineRule="auto"/>
-        <w:ind w:left="720"/>
-        <w:jc w:val="both"/>
-        <w:rPr>
-          <w:rFonts w:ascii="Calibri Light" w:eastAsia="Calibri Light" w:hAnsi="Calibri Light" w:cs="Calibri Light"/>
-          <w:szCs w:val="16"/>
-        </w:rPr>
-      </w:pPr>
-    </w:p>
-    <w:p>
-      <w:pPr>
-        <w:spacing w:before="80" w:after="0" w:line="240" w:lineRule="auto"/>
-        <w:ind w:left="720"/>
-        <w:jc w:val="both"/>
-        <w:rPr>
-          <w:rFonts w:ascii="Calibri Light" w:eastAsia="Calibri Light" w:hAnsi="Calibri Light" w:cs="Calibri Light"/>
-          <w:szCs w:val="16"/>
-        </w:rPr>
-      </w:pPr>
-    </w:p>
-    <w:p>
-      <w:pPr>
-        <w:rPr>
-          <w:rFonts w:ascii="Calibri Light" w:eastAsia="Calibri Light" w:hAnsi="Calibri Light" w:cs="Calibri Light"/>
-          <w:szCs w:val="16"/>
-        </w:rPr>
-      </w:pPr>
-      <w:r>
-        <w:rPr>
-          <w:rFonts w:ascii="Calibri Light" w:eastAsia="Calibri Light" w:hAnsi="Calibri Light" w:cs="Calibri Light"/>
-          <w:szCs w:val="16"/>
-        </w:rPr>
-        <w:t xml:space="preserve"> </w:t>
-      </w:r>
-    </w:p>
-    <w:p>
-      <w:pPr>
-        <w:keepNext/>
-        <w:keepLines/>
-        <w:spacing w:before="240" w:after="0" w:line="240" w:lineRule="auto"/>
-        <w:jc w:val="both"/>
-        <w:rPr>
-          <w:rFonts w:ascii="Calibri Light" w:eastAsia="Calibri Light" w:hAnsi="Calibri Light" w:cs="Calibri Light"/>
-          <w:b/>
-          <w:color w:val="000000"/>
           <w:sz w:val="36"/>
           <w:szCs w:val="16"/>
         </w:rPr>
       </w:pPr>
+    </w:p>
+    <w:p>
+      <w:pPr>
+        <w:pStyle w:val="Heading1"/>
+        <w:numPr>
+          <w:ilvl w:val="0"/>
+          <w:numId w:val="5"/>
+        </w:numPr>
+        <w:rPr>
+          <w:rFonts w:eastAsia="Calibri Light"/>
+          <w:sz w:val="40"/>
+          <w:szCs w:val="24"/>
+        </w:rPr>
+      </w:pPr>
+      <w:bookmarkStart w:id="7" w:name="_Toc31792413"/>
       <w:r>
         <w:rPr>
-          <w:rFonts w:ascii="Calibri Light" w:eastAsia="Calibri Light" w:hAnsi="Calibri Light" w:cs="Calibri Light"/>
-          <w:b/>
-          <w:color w:val="000000"/>
-          <w:sz w:val="36"/>
-          <w:szCs w:val="16"/>
-        </w:rPr>
-        <w:t>3 Functional Requirements:</w:t>
+          <w:rFonts w:eastAsia="Calibri Light"/>
+          <w:sz w:val="40"/>
+          <w:szCs w:val="24"/>
+        </w:rPr>
+        <w:t>Functional Requi</w:t>
       </w:r>
+      <w:r>
+        <w:rPr>
+          <w:rFonts w:eastAsia="Calibri Light"/>
+          <w:sz w:val="40"/>
+          <w:szCs w:val="24"/>
+        </w:rPr>
+        <w:softHyphen/>
+      </w:r>
+      <w:r>
+        <w:rPr>
+          <w:rFonts w:eastAsia="Calibri Light"/>
+          <w:sz w:val="40"/>
+          <w:szCs w:val="24"/>
+        </w:rPr>
+        <w:softHyphen/>
+      </w:r>
+      <w:bookmarkStart w:id="8" w:name="_GoBack"/>
+      <w:bookmarkEnd w:id="8"/>
+      <w:r>
+        <w:rPr>
+          <w:rFonts w:eastAsia="Calibri Light"/>
+          <w:sz w:val="40"/>
+          <w:szCs w:val="24"/>
+        </w:rPr>
+        <w:t>rements:</w:t>
+      </w:r>
+      <w:bookmarkEnd w:id="7"/>
     </w:p>
     <w:tbl>
       <w:tblPr>
@@ -3443,6 +4780,7 @@
                 <w:sz w:val="20"/>
                 <w:szCs w:val="16"/>
               </w:rPr>
+              <w:lastRenderedPageBreak/>
               <w:t>REQ_PO2EBL_HSI_02_V01</w:t>
             </w:r>
           </w:p>
@@ -3719,46 +5057,60 @@
     </w:p>
     <w:p>
       <w:pPr>
-        <w:keepNext/>
-        <w:keepLines/>
-        <w:spacing w:before="240" w:after="0" w:line="240" w:lineRule="auto"/>
-        <w:jc w:val="both"/>
+        <w:pStyle w:val="Heading1"/>
+        <w:numPr>
+          <w:ilvl w:val="0"/>
+          <w:numId w:val="5"/>
+        </w:numPr>
         <w:rPr>
           <w:rFonts w:ascii="Calibri Light" w:eastAsia="Calibri Light" w:hAnsi="Calibri Light" w:cs="Calibri Light"/>
           <w:b/>
-          <w:color w:val="000000"/>
-          <w:sz w:val="36"/>
-          <w:szCs w:val="16"/>
-        </w:rPr>
-      </w:pPr>
-      <w:bookmarkStart w:id="1" w:name="_Toc31364632"/>
+          <w:color w:val="auto"/>
+          <w:sz w:val="28"/>
+          <w:szCs w:val="12"/>
+        </w:rPr>
+      </w:pPr>
+      <w:bookmarkStart w:id="9" w:name="_Toc31364632"/>
+      <w:bookmarkStart w:id="10" w:name="_Toc31792414"/>
       <w:r>
         <w:rPr>
-          <w:rFonts w:ascii="Calibri Light" w:eastAsia="Calibri Light" w:hAnsi="Calibri Light" w:cs="Calibri Light"/>
-          <w:b/>
-          <w:color w:val="000000"/>
-          <w:sz w:val="36"/>
-          <w:szCs w:val="16"/>
-        </w:rPr>
-        <w:t>4 Reference table:</w:t>
+          <w:rFonts w:eastAsia="Calibri Light"/>
+          <w:sz w:val="40"/>
+          <w:szCs w:val="24"/>
+        </w:rPr>
+        <w:t>Reference Table</w:t>
       </w:r>
-      <w:bookmarkEnd w:id="1"/>
+      <w:bookmarkEnd w:id="9"/>
+      <w:r>
+        <w:rPr>
+          <w:rFonts w:eastAsia="Calibri Light"/>
+          <w:sz w:val="40"/>
+          <w:szCs w:val="24"/>
+        </w:rPr>
+        <w:t>:</w:t>
+      </w:r>
+      <w:bookmarkEnd w:id="10"/>
     </w:p>
     <w:tbl>
       <w:tblPr>
         <w:tblStyle w:val="TableGrid"/>
-        <w:tblW w:w="0" w:type="auto"/>
+        <w:tblW w:w="9780" w:type="dxa"/>
         <w:tblInd w:w="108" w:type="dxa"/>
         <w:tblLook w:val="04A0" w:firstRow="1" w:lastRow="0" w:firstColumn="1" w:lastColumn="0" w:noHBand="0" w:noVBand="1"/>
       </w:tblPr>
       <w:tblGrid>
-        <w:gridCol w:w="3690"/>
-        <w:gridCol w:w="3960"/>
+        <w:gridCol w:w="1623"/>
+        <w:gridCol w:w="2253"/>
+        <w:gridCol w:w="2615"/>
+        <w:gridCol w:w="3289"/>
       </w:tblGrid>
       <w:tr>
-        <w:tc>
-          <w:tcPr>
-            <w:tcW w:w="3690" w:type="dxa"/>
+        <w:trPr>
+          <w:trHeight w:val="499"/>
+        </w:trPr>
+        <w:tc>
+          <w:tcPr>
+            <w:tcW w:w="1623" w:type="dxa"/>
           </w:tcPr>
           <w:p>
             <w:pPr>
@@ -3769,7 +5121,6 @@
                 <w:b/>
                 <w:sz w:val="20"/>
                 <w:szCs w:val="16"/>
-                <w:lang w:eastAsia="en-US"/>
               </w:rPr>
             </w:pPr>
             <w:r>
@@ -3778,7 +5129,6 @@
                 <w:b/>
                 <w:sz w:val="20"/>
                 <w:szCs w:val="16"/>
-                <w:lang w:eastAsia="en-US"/>
               </w:rPr>
               <w:t>ID</w:t>
             </w:r>
@@ -3786,7 +5136,7 @@
         </w:tc>
         <w:tc>
           <w:tcPr>
-            <w:tcW w:w="3960" w:type="dxa"/>
+            <w:tcW w:w="2253" w:type="dxa"/>
           </w:tcPr>
           <w:p>
             <w:pPr>
@@ -3797,7 +5147,6 @@
                 <w:b/>
                 <w:sz w:val="20"/>
                 <w:szCs w:val="16"/>
-                <w:lang w:eastAsia="en-US"/>
               </w:rPr>
             </w:pPr>
             <w:r>
@@ -3806,7 +5155,58 @@
                 <w:b/>
                 <w:sz w:val="20"/>
                 <w:szCs w:val="16"/>
-                <w:lang w:eastAsia="en-US"/>
+              </w:rPr>
+              <w:t xml:space="preserve">Version </w:t>
+            </w:r>
+          </w:p>
+        </w:tc>
+        <w:tc>
+          <w:tcPr>
+            <w:tcW w:w="2615" w:type="dxa"/>
+          </w:tcPr>
+          <w:p>
+            <w:pPr>
+              <w:spacing w:before="80"/>
+              <w:jc w:val="center"/>
+              <w:rPr>
+                <w:rFonts w:ascii="Times New Roman" w:eastAsia="Times New Roman" w:hAnsi="Times New Roman" w:cs="Times New Roman"/>
+                <w:b/>
+                <w:sz w:val="20"/>
+                <w:szCs w:val="16"/>
+              </w:rPr>
+            </w:pPr>
+            <w:r>
+              <w:rPr>
+                <w:rFonts w:ascii="Times New Roman" w:eastAsia="Times New Roman" w:hAnsi="Times New Roman" w:cs="Times New Roman"/>
+                <w:b/>
+                <w:sz w:val="20"/>
+                <w:szCs w:val="16"/>
+              </w:rPr>
+              <w:t xml:space="preserve">Status </w:t>
+            </w:r>
+          </w:p>
+        </w:tc>
+        <w:tc>
+          <w:tcPr>
+            <w:tcW w:w="3289" w:type="dxa"/>
+          </w:tcPr>
+          <w:p>
+            <w:pPr>
+              <w:spacing w:before="80"/>
+              <w:jc w:val="center"/>
+              <w:rPr>
+                <w:rFonts w:ascii="Times New Roman" w:eastAsia="Times New Roman" w:hAnsi="Times New Roman" w:cs="Times New Roman"/>
+                <w:b/>
+                <w:sz w:val="20"/>
+                <w:szCs w:val="16"/>
+              </w:rPr>
+            </w:pPr>
+            <w:r>
+              <w:rPr>
+                <w:rFonts w:ascii="Times New Roman" w:eastAsia="Times New Roman" w:hAnsi="Times New Roman" w:cs="Times New Roman"/>
+                <w:b/>
+                <w:sz w:val="20"/>
+                <w:szCs w:val="16"/>
               </w:rPr>
               <w:t>Document</w:t>
             </w:r>
@@ -3814,15 +5214,16 @@
         </w:tc>
       </w:tr>
       <w:tr>
-        <w:tc>
-          <w:tcPr>
-            <w:tcW w:w="3690" w:type="dxa"/>
-          </w:tcPr>
-          <w:p>
-            <w:pPr>
-              <w:pStyle w:val="ListParagraph"/>
-              <w:spacing w:before="80"/>
-              <w:ind w:left="1080"/>
+        <w:trPr>
+          <w:trHeight w:val="503"/>
+        </w:trPr>
+        <w:tc>
+          <w:tcPr>
+            <w:tcW w:w="1623" w:type="dxa"/>
+          </w:tcPr>
+          <w:p>
+            <w:pPr>
+              <w:jc w:val="center"/>
               <w:rPr>
                 <w:rFonts w:ascii="Times New Roman" w:eastAsia="Times New Roman" w:hAnsi="Times New Roman" w:cs="Times New Roman"/>
                 <w:sz w:val="20"/>
@@ -3837,46 +5238,187 @@
                 <w:szCs w:val="16"/>
                 <w:lang w:eastAsia="en-US"/>
               </w:rPr>
-              <w:t xml:space="preserve">            </w:t>
-            </w:r>
-            <w:r>
+              <w:t>1</w:t>
+            </w:r>
+          </w:p>
+        </w:tc>
+        <w:tc>
+          <w:tcPr>
+            <w:tcW w:w="2253" w:type="dxa"/>
+          </w:tcPr>
+          <w:p>
+            <w:pPr>
+              <w:jc w:val="center"/>
               <w:rPr>
                 <w:rFonts w:ascii="Times New Roman" w:eastAsia="Times New Roman" w:hAnsi="Times New Roman" w:cs="Times New Roman"/>
                 <w:sz w:val="20"/>
                 <w:szCs w:val="16"/>
                 <w:lang w:eastAsia="en-US"/>
               </w:rPr>
-              <w:t>1</w:t>
-            </w:r>
-          </w:p>
-        </w:tc>
-        <w:tc>
-          <w:tcPr>
-            <w:tcW w:w="3960" w:type="dxa"/>
-          </w:tcPr>
-          <w:p>
-            <w:pPr>
-              <w:pStyle w:val="ListParagraph"/>
-              <w:numPr>
-                <w:ilvl w:val="0"/>
-                <w:numId w:val="3"/>
-              </w:numPr>
-              <w:spacing w:before="80"/>
+            </w:pPr>
+            <w:r>
               <w:rPr>
                 <w:rFonts w:ascii="Times New Roman" w:eastAsia="Times New Roman" w:hAnsi="Times New Roman" w:cs="Times New Roman"/>
                 <w:sz w:val="20"/>
                 <w:szCs w:val="16"/>
                 <w:lang w:eastAsia="en-US"/>
               </w:rPr>
-            </w:pPr>
-            <w:r>
+              <w:t>1.0</w:t>
+            </w:r>
+          </w:p>
+        </w:tc>
+        <w:tc>
+          <w:tcPr>
+            <w:tcW w:w="2615" w:type="dxa"/>
+          </w:tcPr>
+          <w:p>
+            <w:pPr>
+              <w:jc w:val="center"/>
               <w:rPr>
                 <w:rFonts w:ascii="Times New Roman" w:eastAsia="Times New Roman" w:hAnsi="Times New Roman" w:cs="Times New Roman"/>
                 <w:sz w:val="20"/>
                 <w:szCs w:val="16"/>
                 <w:lang w:eastAsia="en-US"/>
               </w:rPr>
+            </w:pPr>
+            <w:r>
+              <w:rPr>
+                <w:rFonts w:ascii="Times New Roman" w:eastAsia="Times New Roman" w:hAnsi="Times New Roman" w:cs="Times New Roman"/>
+                <w:sz w:val="20"/>
+                <w:szCs w:val="16"/>
+                <w:lang w:eastAsia="en-US"/>
+              </w:rPr>
+              <w:t>Released</w:t>
+            </w:r>
+          </w:p>
+        </w:tc>
+        <w:tc>
+          <w:tcPr>
+            <w:tcW w:w="3289" w:type="dxa"/>
+          </w:tcPr>
+          <w:p>
+            <w:pPr>
+              <w:jc w:val="center"/>
+              <w:rPr>
+                <w:rFonts w:ascii="Times New Roman" w:eastAsia="Times New Roman" w:hAnsi="Times New Roman" w:cs="Times New Roman"/>
+                <w:sz w:val="20"/>
+                <w:szCs w:val="16"/>
+                <w:lang w:eastAsia="en-US"/>
+              </w:rPr>
+            </w:pPr>
+            <w:r>
+              <w:rPr>
+                <w:rFonts w:ascii="Times New Roman" w:eastAsia="Times New Roman" w:hAnsi="Times New Roman" w:cs="Times New Roman"/>
+                <w:sz w:val="20"/>
+                <w:szCs w:val="16"/>
+                <w:lang w:eastAsia="en-US"/>
+              </w:rPr>
               <w:t>Electric Blender customer requirement</w:t>
+            </w:r>
+          </w:p>
+        </w:tc>
+      </w:tr>
+      <w:tr>
+        <w:trPr>
+          <w:trHeight w:val="56"/>
+        </w:trPr>
+        <w:tc>
+          <w:tcPr>
+            <w:tcW w:w="1623" w:type="dxa"/>
+          </w:tcPr>
+          <w:p>
+            <w:pPr>
+              <w:jc w:val="center"/>
+              <w:rPr>
+                <w:rFonts w:ascii="Times New Roman" w:eastAsia="Times New Roman" w:hAnsi="Times New Roman" w:cs="Times New Roman"/>
+                <w:sz w:val="20"/>
+                <w:szCs w:val="16"/>
+                <w:lang w:eastAsia="en-US"/>
+              </w:rPr>
+            </w:pPr>
+            <w:r>
+              <w:rPr>
+                <w:rFonts w:ascii="Times New Roman" w:eastAsia="Times New Roman" w:hAnsi="Times New Roman" w:cs="Times New Roman"/>
+                <w:sz w:val="20"/>
+                <w:szCs w:val="16"/>
+                <w:lang w:eastAsia="en-US"/>
+              </w:rPr>
+              <w:t>2</w:t>
+            </w:r>
+          </w:p>
+        </w:tc>
+        <w:tc>
+          <w:tcPr>
+            <w:tcW w:w="2253" w:type="dxa"/>
+          </w:tcPr>
+          <w:p>
+            <w:pPr>
+              <w:jc w:val="center"/>
+              <w:rPr>
+                <w:rFonts w:ascii="Times New Roman" w:eastAsia="Times New Roman" w:hAnsi="Times New Roman" w:cs="Times New Roman"/>
+                <w:sz w:val="20"/>
+                <w:szCs w:val="16"/>
+                <w:lang w:eastAsia="en-US"/>
+              </w:rPr>
+            </w:pPr>
+            <w:r>
+              <w:rPr>
+                <w:rFonts w:ascii="Times New Roman" w:eastAsia="Times New Roman" w:hAnsi="Times New Roman" w:cs="Times New Roman"/>
+                <w:sz w:val="20"/>
+                <w:szCs w:val="16"/>
+                <w:lang w:eastAsia="en-US"/>
+              </w:rPr>
+              <w:t>-</w:t>
+            </w:r>
+          </w:p>
+        </w:tc>
+        <w:tc>
+          <w:tcPr>
+            <w:tcW w:w="2615" w:type="dxa"/>
+          </w:tcPr>
+          <w:p>
+            <w:pPr>
+              <w:jc w:val="center"/>
+              <w:rPr>
+                <w:rFonts w:ascii="Times New Roman" w:eastAsia="Times New Roman" w:hAnsi="Times New Roman" w:cs="Times New Roman"/>
+                <w:sz w:val="20"/>
+                <w:szCs w:val="16"/>
+                <w:lang w:eastAsia="en-US"/>
+              </w:rPr>
+            </w:pPr>
+            <w:r>
+              <w:rPr>
+                <w:rFonts w:ascii="Times New Roman" w:eastAsia="Times New Roman" w:hAnsi="Times New Roman" w:cs="Times New Roman"/>
+                <w:sz w:val="20"/>
+                <w:szCs w:val="16"/>
+                <w:lang w:eastAsia="en-US"/>
+              </w:rPr>
+              <w:t>-</w:t>
+            </w:r>
+          </w:p>
+        </w:tc>
+        <w:tc>
+          <w:tcPr>
+            <w:tcW w:w="3289" w:type="dxa"/>
+          </w:tcPr>
+          <w:p>
+            <w:pPr>
+              <w:jc w:val="center"/>
+              <w:rPr>
+                <w:rFonts w:ascii="Times New Roman" w:eastAsia="Times New Roman" w:hAnsi="Times New Roman" w:cs="Times New Roman"/>
+                <w:sz w:val="20"/>
+                <w:szCs w:val="16"/>
+                <w:lang w:eastAsia="en-US"/>
+              </w:rPr>
+            </w:pPr>
+            <w:r>
+              <w:rPr>
+                <w:rFonts w:ascii="Times New Roman" w:eastAsia="Times New Roman" w:hAnsi="Times New Roman" w:cs="Times New Roman"/>
+                <w:sz w:val="20"/>
+                <w:szCs w:val="16"/>
+                <w:lang w:eastAsia="en-US"/>
+              </w:rPr>
+              <w:t>SIQ</w:t>
             </w:r>
           </w:p>
         </w:tc>
@@ -3893,8 +5435,193 @@
         </w:rPr>
       </w:pPr>
     </w:p>
+    <w:p>
+      <w:pPr>
+        <w:keepNext/>
+        <w:tabs>
+          <w:tab w:val="left" w:pos="432"/>
+        </w:tabs>
+        <w:spacing w:before="100" w:after="0" w:line="240" w:lineRule="auto"/>
+        <w:jc w:val="both"/>
+        <w:rPr>
+          <w:rFonts w:ascii="Calibri Light" w:eastAsia="Calibri Light" w:hAnsi="Calibri Light" w:cs="Calibri Light"/>
+          <w:b/>
+          <w:sz w:val="36"/>
+          <w:szCs w:val="16"/>
+        </w:rPr>
+      </w:pPr>
+    </w:p>
+    <w:p>
+      <w:pPr>
+        <w:keepNext/>
+        <w:tabs>
+          <w:tab w:val="left" w:pos="432"/>
+        </w:tabs>
+        <w:spacing w:before="100" w:after="0" w:line="240" w:lineRule="auto"/>
+        <w:jc w:val="both"/>
+        <w:rPr>
+          <w:rFonts w:ascii="Calibri Light" w:eastAsia="Calibri Light" w:hAnsi="Calibri Light" w:cs="Calibri Light"/>
+          <w:b/>
+          <w:sz w:val="36"/>
+          <w:szCs w:val="16"/>
+        </w:rPr>
+      </w:pPr>
+    </w:p>
+    <w:p>
+      <w:pPr>
+        <w:keepNext/>
+        <w:tabs>
+          <w:tab w:val="left" w:pos="432"/>
+        </w:tabs>
+        <w:spacing w:before="100" w:after="0" w:line="240" w:lineRule="auto"/>
+        <w:jc w:val="both"/>
+        <w:rPr>
+          <w:rFonts w:ascii="Calibri Light" w:eastAsia="Calibri Light" w:hAnsi="Calibri Light" w:cs="Calibri Light"/>
+          <w:b/>
+          <w:sz w:val="36"/>
+          <w:szCs w:val="16"/>
+        </w:rPr>
+      </w:pPr>
+    </w:p>
+    <w:p>
+      <w:pPr>
+        <w:keepNext/>
+        <w:tabs>
+          <w:tab w:val="left" w:pos="432"/>
+        </w:tabs>
+        <w:spacing w:before="100" w:after="0" w:line="240" w:lineRule="auto"/>
+        <w:jc w:val="both"/>
+        <w:rPr>
+          <w:rFonts w:ascii="Calibri Light" w:eastAsia="Calibri Light" w:hAnsi="Calibri Light" w:cs="Calibri Light"/>
+          <w:b/>
+          <w:sz w:val="36"/>
+          <w:szCs w:val="16"/>
+        </w:rPr>
+      </w:pPr>
+    </w:p>
+    <w:p>
+      <w:pPr>
+        <w:keepNext/>
+        <w:tabs>
+          <w:tab w:val="left" w:pos="432"/>
+        </w:tabs>
+        <w:spacing w:before="100" w:after="0" w:line="240" w:lineRule="auto"/>
+        <w:jc w:val="both"/>
+        <w:rPr>
+          <w:rFonts w:ascii="Calibri Light" w:eastAsia="Calibri Light" w:hAnsi="Calibri Light" w:cs="Calibri Light"/>
+          <w:b/>
+          <w:sz w:val="36"/>
+          <w:szCs w:val="16"/>
+        </w:rPr>
+      </w:pPr>
+    </w:p>
+    <w:p>
+      <w:pPr>
+        <w:keepNext/>
+        <w:tabs>
+          <w:tab w:val="left" w:pos="432"/>
+        </w:tabs>
+        <w:spacing w:before="100" w:after="0" w:line="240" w:lineRule="auto"/>
+        <w:jc w:val="both"/>
+        <w:rPr>
+          <w:rFonts w:ascii="Calibri Light" w:eastAsia="Calibri Light" w:hAnsi="Calibri Light" w:cs="Calibri Light"/>
+          <w:b/>
+          <w:sz w:val="36"/>
+          <w:szCs w:val="16"/>
+        </w:rPr>
+      </w:pPr>
+    </w:p>
+    <w:p>
+      <w:pPr>
+        <w:keepNext/>
+        <w:tabs>
+          <w:tab w:val="left" w:pos="432"/>
+        </w:tabs>
+        <w:spacing w:before="100" w:after="0" w:line="240" w:lineRule="auto"/>
+        <w:jc w:val="both"/>
+        <w:rPr>
+          <w:rFonts w:ascii="Calibri Light" w:eastAsia="Calibri Light" w:hAnsi="Calibri Light" w:cs="Calibri Light"/>
+          <w:b/>
+          <w:sz w:val="36"/>
+          <w:szCs w:val="16"/>
+        </w:rPr>
+      </w:pPr>
+      <w:r>
+        <w:rPr>
+          <w:rFonts w:ascii="Calibri Light" w:eastAsia="Calibri Light" w:hAnsi="Calibri Light" w:cs="Calibri Light"/>
+          <w:b/>
+          <w:sz w:val="36"/>
+          <w:szCs w:val="16"/>
+        </w:rPr>
+        <w:br/>
+      </w:r>
+    </w:p>
+    <w:p>
+      <w:pPr>
+        <w:keepNext/>
+        <w:tabs>
+          <w:tab w:val="left" w:pos="432"/>
+        </w:tabs>
+        <w:spacing w:before="100" w:after="0" w:line="240" w:lineRule="auto"/>
+        <w:jc w:val="both"/>
+        <w:rPr>
+          <w:rFonts w:ascii="Calibri Light" w:eastAsia="Calibri Light" w:hAnsi="Calibri Light" w:cs="Calibri Light"/>
+          <w:b/>
+          <w:sz w:val="36"/>
+          <w:szCs w:val="16"/>
+        </w:rPr>
+      </w:pPr>
+    </w:p>
+    <w:p>
+      <w:pPr>
+        <w:keepNext/>
+        <w:tabs>
+          <w:tab w:val="left" w:pos="432"/>
+        </w:tabs>
+        <w:spacing w:before="100" w:after="0" w:line="240" w:lineRule="auto"/>
+        <w:jc w:val="both"/>
+        <w:rPr>
+          <w:rFonts w:ascii="Calibri Light" w:eastAsia="Calibri Light" w:hAnsi="Calibri Light" w:cs="Calibri Light"/>
+          <w:b/>
+          <w:sz w:val="36"/>
+          <w:szCs w:val="16"/>
+        </w:rPr>
+      </w:pPr>
+    </w:p>
+    <w:p>
+      <w:pPr>
+        <w:keepNext/>
+        <w:tabs>
+          <w:tab w:val="left" w:pos="432"/>
+        </w:tabs>
+        <w:spacing w:before="100" w:after="0" w:line="240" w:lineRule="auto"/>
+        <w:jc w:val="both"/>
+        <w:rPr>
+          <w:rFonts w:ascii="Calibri Light" w:eastAsia="Calibri Light" w:hAnsi="Calibri Light" w:cs="Calibri Light"/>
+          <w:b/>
+          <w:sz w:val="20"/>
+          <w:szCs w:val="6"/>
+        </w:rPr>
+      </w:pPr>
+    </w:p>
+    <w:p>
+      <w:pPr>
+        <w:keepNext/>
+        <w:tabs>
+          <w:tab w:val="left" w:pos="432"/>
+        </w:tabs>
+        <w:spacing w:before="100" w:after="0" w:line="240" w:lineRule="auto"/>
+        <w:jc w:val="both"/>
+        <w:rPr>
+          <w:rFonts w:ascii="Calibri Light" w:eastAsia="Calibri Light" w:hAnsi="Calibri Light" w:cs="Calibri Light"/>
+          <w:b/>
+          <w:sz w:val="20"/>
+          <w:szCs w:val="6"/>
+        </w:rPr>
+      </w:pPr>
+    </w:p>
     <w:sectPr>
-      <w:headerReference w:type="default" r:id="rId8"/>
+      <w:headerReference w:type="default" r:id="rId9"/>
       <w:pgSz w:w="12240" w:h="15840"/>
       <w:pgMar w:top="1440" w:right="1440" w:bottom="1440" w:left="1440" w:header="720" w:footer="720" w:gutter="0"/>
       <w:cols w:space="720"/>
@@ -4043,7 +5770,13 @@
             <w:rPr>
               <w:color w:val="767171" w:themeColor="background2" w:themeShade="80"/>
             </w:rPr>
-            <w:t>ID: PO2EBL_ELECTRICBLENDER_CYRS</w:t>
+            <w:t>ID: PO2EBL_ELECTRICBLENDER_</w:t>
+          </w:r>
+          <w:r>
+            <w:rPr>
+              <w:color w:val="767171" w:themeColor="background2" w:themeShade="80"/>
+            </w:rPr>
+            <w:t>HSI</w:t>
           </w:r>
         </w:p>
       </w:tc>
@@ -4069,13 +5802,13 @@
             <w:rPr>
               <w:color w:val="767171" w:themeColor="background2" w:themeShade="80"/>
             </w:rPr>
-            <w:t xml:space="preserve"> Version:  0.</w:t>
+            <w:t xml:space="preserve"> Version:  1</w:t>
           </w:r>
           <w:r>
             <w:rPr>
               <w:color w:val="767171" w:themeColor="background2" w:themeShade="80"/>
             </w:rPr>
-            <w:t>4</w:t>
+            <w:t>.4</w:t>
           </w:r>
         </w:p>
       </w:tc>
@@ -4155,7 +5888,7 @@
             <w:rPr>
               <w:color w:val="767171" w:themeColor="background2" w:themeShade="80"/>
             </w:rPr>
-            <w:t>1</w:t>
+            <w:t>4</w:t>
           </w:r>
           <w:r>
             <w:rPr>
@@ -4183,6 +5916,96 @@
 <file path=word/numbering.xml><?xml version="1.0" encoding="utf-8"?>
 <w:numbering xmlns:wpc="http://schemas.microsoft.com/office/word/2010/wordprocessingCanvas" xmlns:cx="http://schemas.microsoft.com/office/drawing/2014/chartex" xmlns:mc="http://schemas.openxmlformats.org/markup-compatibility/2006" xmlns:o="urn:schemas-microsoft-com:office:office" xmlns:r="http://schemas.openxmlformats.org/officeDocument/2006/relationships" xmlns:m="http://schemas.openxmlformats.org/officeDocument/2006/math" xmlns:v="urn:schemas-microsoft-com:vml" xmlns:wp14="http://schemas.microsoft.com/office/word/2010/wordprocessingDrawing" xmlns:wp="http://schemas.openxmlformats.org/drawingml/2006/wordprocessingDrawing" xmlns:w10="urn:schemas-microsoft-com:office:word" xmlns:w="http://schemas.openxmlformats.org/wordprocessingml/2006/main" xmlns:w14="http://schemas.microsoft.com/office/word/2010/wordml" xmlns:w15="http://schemas.microsoft.com/office/word/2012/wordml" xmlns:w16se="http://schemas.microsoft.com/office/word/2015/wordml/symex" xmlns:wpg="http://schemas.microsoft.com/office/word/2010/wordprocessingGroup" xmlns:wpi="http://schemas.microsoft.com/office/word/2010/wordprocessingInk" xmlns:wne="http://schemas.microsoft.com/office/word/2006/wordml" xmlns:wps="http://schemas.microsoft.com/office/word/2010/wordprocessingShape" mc:Ignorable="w14 w15 w16se wp14">
   <w:abstractNum w:abstractNumId="0" w15:restartNumberingAfterBreak="0">
+    <w:nsid w:val="008A4B34"/>
+    <w:multiLevelType w:val="multilevel"/>
+    <w:tmpl w:val="152A6BEA"/>
+    <w:lvl w:ilvl="0">
+      <w:start w:val="1"/>
+      <w:numFmt w:val="decimal"/>
+      <w:lvlText w:val="%1."/>
+      <w:lvlJc w:val="left"/>
+      <w:pPr>
+        <w:ind w:left="360" w:hanging="360"/>
+      </w:pPr>
+      <w:rPr>
+        <w:sz w:val="40"/>
+        <w:szCs w:val="24"/>
+      </w:rPr>
+    </w:lvl>
+    <w:lvl w:ilvl="1">
+      <w:start w:val="1"/>
+      <w:numFmt w:val="decimal"/>
+      <w:lvlText w:val="%1.%2."/>
+      <w:lvlJc w:val="left"/>
+      <w:pPr>
+        <w:ind w:left="792" w:hanging="432"/>
+      </w:pPr>
+    </w:lvl>
+    <w:lvl w:ilvl="2">
+      <w:start w:val="1"/>
+      <w:numFmt w:val="decimal"/>
+      <w:lvlText w:val="%1.%2.%3."/>
+      <w:lvlJc w:val="left"/>
+      <w:pPr>
+        <w:ind w:left="1224" w:hanging="504"/>
+      </w:pPr>
+    </w:lvl>
+    <w:lvl w:ilvl="3">
+      <w:start w:val="1"/>
+      <w:numFmt w:val="decimal"/>
+      <w:lvlText w:val="%1.%2.%3.%4."/>
+      <w:lvlJc w:val="left"/>
+      <w:pPr>
+        <w:ind w:left="1728" w:hanging="648"/>
+      </w:pPr>
+    </w:lvl>
+    <w:lvl w:ilvl="4">
+      <w:start w:val="1"/>
+      <w:numFmt w:val="decimal"/>
+      <w:lvlText w:val="%1.%2.%3.%4.%5."/>
+      <w:lvlJc w:val="left"/>
+      <w:pPr>
+        <w:ind w:left="2232" w:hanging="792"/>
+      </w:pPr>
+    </w:lvl>
+    <w:lvl w:ilvl="5">
+      <w:start w:val="1"/>
+      <w:numFmt w:val="decimal"/>
+      <w:lvlText w:val="%1.%2.%3.%4.%5.%6."/>
+      <w:lvlJc w:val="left"/>
+      <w:pPr>
+        <w:ind w:left="2736" w:hanging="936"/>
+      </w:pPr>
+    </w:lvl>
+    <w:lvl w:ilvl="6">
+      <w:start w:val="1"/>
+      <w:numFmt w:val="decimal"/>
+      <w:lvlText w:val="%1.%2.%3.%4.%5.%6.%7."/>
+      <w:lvlJc w:val="left"/>
+      <w:pPr>
+        <w:ind w:left="3240" w:hanging="1080"/>
+      </w:pPr>
+    </w:lvl>
+    <w:lvl w:ilvl="7">
+      <w:start w:val="1"/>
+      <w:numFmt w:val="decimal"/>
+      <w:lvlText w:val="%1.%2.%3.%4.%5.%6.%7.%8."/>
+      <w:lvlJc w:val="left"/>
+      <w:pPr>
+        <w:ind w:left="3744" w:hanging="1224"/>
+      </w:pPr>
+    </w:lvl>
+    <w:lvl w:ilvl="8">
+      <w:start w:val="1"/>
+      <w:numFmt w:val="decimal"/>
+      <w:lvlText w:val="%1.%2.%3.%4.%5.%6.%7.%8.%9."/>
+      <w:lvlJc w:val="left"/>
+      <w:pPr>
+        <w:ind w:left="4320" w:hanging="1440"/>
+      </w:pPr>
+    </w:lvl>
+  </w:abstractNum>
+  <w:abstractNum w:abstractNumId="1" w15:restartNumberingAfterBreak="0">
     <w:nsid w:val="05B94C54"/>
     <w:multiLevelType w:val="hybridMultilevel"/>
     <w:tmpl w:val="2A6E39D4"/>
@@ -4294,7 +6117,7 @@
       </w:rPr>
     </w:lvl>
   </w:abstractNum>
-  <w:abstractNum w:abstractNumId="1" w15:restartNumberingAfterBreak="0">
+  <w:abstractNum w:abstractNumId="2" w15:restartNumberingAfterBreak="0">
     <w:nsid w:val="37AB6D2D"/>
     <w:multiLevelType w:val="hybridMultilevel"/>
     <w:tmpl w:val="84762194"/>
@@ -4406,7 +6229,7 @@
       </w:rPr>
     </w:lvl>
   </w:abstractNum>
-  <w:abstractNum w:abstractNumId="2" w15:restartNumberingAfterBreak="0">
+  <w:abstractNum w:abstractNumId="3" w15:restartNumberingAfterBreak="0">
     <w:nsid w:val="49A871ED"/>
     <w:multiLevelType w:val="multilevel"/>
     <w:tmpl w:val="CF962426"/>
@@ -4457,14 +6280,106 @@
       <w:lvlJc w:val="left"/>
     </w:lvl>
   </w:abstractNum>
+  <w:abstractNum w:abstractNumId="4" w15:restartNumberingAfterBreak="0">
+    <w:nsid w:val="6FAE3243"/>
+    <w:multiLevelType w:val="multilevel"/>
+    <w:tmpl w:val="0409001F"/>
+    <w:lvl w:ilvl="0">
+      <w:start w:val="1"/>
+      <w:numFmt w:val="decimal"/>
+      <w:lvlText w:val="%1."/>
+      <w:lvlJc w:val="left"/>
+      <w:pPr>
+        <w:ind w:left="360" w:hanging="360"/>
+      </w:pPr>
+    </w:lvl>
+    <w:lvl w:ilvl="1">
+      <w:start w:val="1"/>
+      <w:numFmt w:val="decimal"/>
+      <w:lvlText w:val="%1.%2."/>
+      <w:lvlJc w:val="left"/>
+      <w:pPr>
+        <w:ind w:left="792" w:hanging="432"/>
+      </w:pPr>
+    </w:lvl>
+    <w:lvl w:ilvl="2">
+      <w:start w:val="1"/>
+      <w:numFmt w:val="decimal"/>
+      <w:lvlText w:val="%1.%2.%3."/>
+      <w:lvlJc w:val="left"/>
+      <w:pPr>
+        <w:ind w:left="1224" w:hanging="504"/>
+      </w:pPr>
+    </w:lvl>
+    <w:lvl w:ilvl="3">
+      <w:start w:val="1"/>
+      <w:numFmt w:val="decimal"/>
+      <w:lvlText w:val="%1.%2.%3.%4."/>
+      <w:lvlJc w:val="left"/>
+      <w:pPr>
+        <w:ind w:left="1728" w:hanging="648"/>
+      </w:pPr>
+    </w:lvl>
+    <w:lvl w:ilvl="4">
+      <w:start w:val="1"/>
+      <w:numFmt w:val="decimal"/>
+      <w:lvlText w:val="%1.%2.%3.%4.%5."/>
+      <w:lvlJc w:val="left"/>
+      <w:pPr>
+        <w:ind w:left="2232" w:hanging="792"/>
+      </w:pPr>
+    </w:lvl>
+    <w:lvl w:ilvl="5">
+      <w:start w:val="1"/>
+      <w:numFmt w:val="decimal"/>
+      <w:lvlText w:val="%1.%2.%3.%4.%5.%6."/>
+      <w:lvlJc w:val="left"/>
+      <w:pPr>
+        <w:ind w:left="2736" w:hanging="936"/>
+      </w:pPr>
+    </w:lvl>
+    <w:lvl w:ilvl="6">
+      <w:start w:val="1"/>
+      <w:numFmt w:val="decimal"/>
+      <w:lvlText w:val="%1.%2.%3.%4.%5.%6.%7."/>
+      <w:lvlJc w:val="left"/>
+      <w:pPr>
+        <w:ind w:left="3240" w:hanging="1080"/>
+      </w:pPr>
+    </w:lvl>
+    <w:lvl w:ilvl="7">
+      <w:start w:val="1"/>
+      <w:numFmt w:val="decimal"/>
+      <w:lvlText w:val="%1.%2.%3.%4.%5.%6.%7.%8."/>
+      <w:lvlJc w:val="left"/>
+      <w:pPr>
+        <w:ind w:left="3744" w:hanging="1224"/>
+      </w:pPr>
+    </w:lvl>
+    <w:lvl w:ilvl="8">
+      <w:start w:val="1"/>
+      <w:numFmt w:val="decimal"/>
+      <w:lvlText w:val="%1.%2.%3.%4.%5.%6.%7.%8.%9."/>
+      <w:lvlJc w:val="left"/>
+      <w:pPr>
+        <w:ind w:left="4320" w:hanging="1440"/>
+      </w:pPr>
+    </w:lvl>
+  </w:abstractNum>
   <w:num w:numId="1">
+    <w:abstractNumId w:val="3"/>
+  </w:num>
+  <w:num w:numId="2">
+    <w:abstractNumId w:val="1"/>
+  </w:num>
+  <w:num w:numId="3">
     <w:abstractNumId w:val="2"/>
   </w:num>
-  <w:num w:numId="2">
+  <w:num w:numId="4">
+    <w:abstractNumId w:val="4"/>
+  </w:num>
+  <w:num w:numId="5">
     <w:abstractNumId w:val="0"/>
-  </w:num>
-  <w:num w:numId="3">
-    <w:abstractNumId w:val="1"/>
   </w:num>
 </w:numbering>
 </file>
@@ -4885,6 +6800,30 @@
       <w:szCs w:val="32"/>
     </w:rPr>
   </w:style>
+  <w:style w:type="paragraph" w:styleId="Heading2">
+    <w:name w:val="heading 2"/>
+    <w:basedOn w:val="Normal"/>
+    <w:next w:val="Normal"/>
+    <w:link w:val="Heading2Char"/>
+    <w:uiPriority w:val="9"/>
+    <w:unhideWhenUsed/>
+    <w:qFormat/>
+    <w:rsid w:val="004167D4"/>
+    <w:pPr>
+      <w:keepNext/>
+      <w:keepLines/>
+      <w:spacing w:before="40" w:after="0" w:line="240" w:lineRule="auto"/>
+      <w:jc w:val="both"/>
+      <w:outlineLvl w:val="1"/>
+    </w:pPr>
+    <w:rPr>
+      <w:rFonts w:asciiTheme="majorHAnsi" w:eastAsiaTheme="majorEastAsia" w:hAnsiTheme="majorHAnsi" w:cstheme="majorBidi"/>
+      <w:b/>
+      <w:color w:val="000000" w:themeColor="text1"/>
+      <w:sz w:val="40"/>
+      <w:szCs w:val="26"/>
+    </w:rPr>
+  </w:style>
   <w:style w:type="character" w:default="1" w:styleId="DefaultParagraphFont">
     <w:name w:val="Default Paragraph Font"/>
     <w:uiPriority w:val="1"/>
@@ -5000,6 +6939,86 @@
     <w:link w:val="Footer"/>
     <w:uiPriority w:val="99"/>
     <w:rsid w:val="00956612"/>
+  </w:style>
+  <w:style w:type="paragraph" w:styleId="TOCHeading">
+    <w:name w:val="TOC Heading"/>
+    <w:basedOn w:val="Heading1"/>
+    <w:next w:val="Normal"/>
+    <w:uiPriority w:val="39"/>
+    <w:unhideWhenUsed/>
+    <w:qFormat/>
+    <w:rsid w:val="004167D4"/>
+    <w:pPr>
+      <w:spacing w:line="259" w:lineRule="auto"/>
+      <w:jc w:val="left"/>
+      <w:outlineLvl w:val="9"/>
+    </w:pPr>
+    <w:rPr>
+      <w:color w:val="2E74B5" w:themeColor="accent1" w:themeShade="BF"/>
+      <w:sz w:val="32"/>
+    </w:rPr>
+  </w:style>
+  <w:style w:type="character" w:customStyle="1" w:styleId="Heading2Char">
+    <w:name w:val="Heading 2 Char"/>
+    <w:basedOn w:val="DefaultParagraphFont"/>
+    <w:link w:val="Heading2"/>
+    <w:uiPriority w:val="9"/>
+    <w:rsid w:val="004167D4"/>
+    <w:rPr>
+      <w:rFonts w:asciiTheme="majorHAnsi" w:eastAsiaTheme="majorEastAsia" w:hAnsiTheme="majorHAnsi" w:cstheme="majorBidi"/>
+      <w:b/>
+      <w:color w:val="000000" w:themeColor="text1"/>
+      <w:sz w:val="40"/>
+      <w:szCs w:val="26"/>
+    </w:rPr>
+  </w:style>
+  <w:style w:type="paragraph" w:styleId="TOC1">
+    <w:name w:val="toc 1"/>
+    <w:basedOn w:val="Normal"/>
+    <w:next w:val="Normal"/>
+    <w:autoRedefine/>
+    <w:uiPriority w:val="39"/>
+    <w:unhideWhenUsed/>
+    <w:rsid w:val="000A4917"/>
+    <w:pPr>
+      <w:spacing w:before="80" w:after="100" w:line="240" w:lineRule="auto"/>
+      <w:jc w:val="both"/>
+    </w:pPr>
+    <w:rPr>
+      <w:rFonts w:ascii="Times New Roman" w:eastAsia="Times New Roman" w:hAnsi="Times New Roman" w:cs="Times New Roman"/>
+      <w:sz w:val="20"/>
+      <w:szCs w:val="20"/>
+    </w:rPr>
+  </w:style>
+  <w:style w:type="paragraph" w:styleId="TOC2">
+    <w:name w:val="toc 2"/>
+    <w:basedOn w:val="Normal"/>
+    <w:next w:val="Normal"/>
+    <w:autoRedefine/>
+    <w:uiPriority w:val="39"/>
+    <w:unhideWhenUsed/>
+    <w:rsid w:val="000A4917"/>
+    <w:pPr>
+      <w:spacing w:before="80" w:after="100" w:line="240" w:lineRule="auto"/>
+      <w:ind w:left="200"/>
+      <w:jc w:val="both"/>
+    </w:pPr>
+    <w:rPr>
+      <w:rFonts w:ascii="Times New Roman" w:eastAsia="Times New Roman" w:hAnsi="Times New Roman" w:cs="Times New Roman"/>
+      <w:sz w:val="20"/>
+      <w:szCs w:val="20"/>
+    </w:rPr>
+  </w:style>
+  <w:style w:type="character" w:styleId="Hyperlink">
+    <w:name w:val="Hyperlink"/>
+    <w:basedOn w:val="DefaultParagraphFont"/>
+    <w:uiPriority w:val="99"/>
+    <w:unhideWhenUsed/>
+    <w:rsid w:val="000A4917"/>
+    <w:rPr>
+      <w:color w:val="0563C1" w:themeColor="hyperlink"/>
+      <w:u w:val="single"/>
+    </w:rPr>
   </w:style>
 </w:styles>
 </file>
@@ -5263,4 +7282,16 @@
     </a:ext>
   </a:extLst>
 </a:theme>
+</file>
+
+<file path=customXml/item1.xml><?xml version="1.0" encoding="utf-8"?>
+<b:Sources xmlns:b="http://schemas.openxmlformats.org/officeDocument/2006/bibliography" xmlns="http://schemas.openxmlformats.org/officeDocument/2006/bibliography" SelectedStyle="\APASixthEditionOfficeOnline.xsl" StyleName="APA" Version="6"/>
+</file>
+
+<file path=customXml/itemProps1.xml><?xml version="1.0" encoding="utf-8"?>
+<ds:datastoreItem xmlns:ds="http://schemas.openxmlformats.org/officeDocument/2006/customXml" ds:itemID="{502AD577-8F6C-40AF-B606-5C7875114554}">
+  <ds:schemaRefs>
+    <ds:schemaRef ds:uri="http://schemas.openxmlformats.org/officeDocument/2006/bibliography"/>
+  </ds:schemaRefs>
+</ds:datastoreItem>
 </file>
</xml_diff>

<commit_message>
Update in the functional requirement Signed-off-by: AmiraZaher <amirazaher96@gmail.com>
</commit_message>
<xml_diff>
--- a/Input documents/PO2EBL_ELECTRIC_BLENDER_HSI.docx
+++ b/Input documents/PO2EBL_ELECTRIC_BLENDER_HSI.docx
@@ -99,8 +99,10 @@
           <w:b/>
           <w:sz w:val="36"/>
         </w:rPr>
-        <w:t>Version 1.5</w:t>
+        <w:t>Version 1.6</w:t>
       </w:r>
+      <w:bookmarkStart w:id="0" w:name="_GoBack"/>
+      <w:bookmarkEnd w:id="0"/>
     </w:p>
     <w:p>
       <w:pPr>
@@ -219,7 +221,7 @@
           <w:szCs w:val="24"/>
         </w:rPr>
       </w:pPr>
-      <w:bookmarkStart w:id="0" w:name="_Toc31792406"/>
+      <w:bookmarkStart w:id="1" w:name="_Toc31792406"/>
       <w:r>
         <w:rPr>
           <w:sz w:val="40"/>
@@ -228,7 +230,7 @@
         <w:lastRenderedPageBreak/>
         <w:t>Document Status:</w:t>
       </w:r>
-      <w:bookmarkEnd w:id="0"/>
+      <w:bookmarkEnd w:id="1"/>
     </w:p>
     <w:tbl>
       <w:tblPr>
@@ -810,13 +812,22 @@
           </w:tcPr>
           <w:p>
             <w:pPr>
-              <w:jc w:val="center"/>
-              <w:rPr>
-                <w:rFonts w:asciiTheme="majorHAnsi" w:hAnsiTheme="majorHAnsi" w:cstheme="majorHAnsi"/>
-                <w:sz w:val="28"/>
-                <w:szCs w:val="28"/>
-              </w:rPr>
-            </w:pPr>
+              <w:spacing w:before="80" w:after="0" w:line="240" w:lineRule="auto"/>
+              <w:jc w:val="center"/>
+              <w:rPr>
+                <w:rFonts w:ascii="Times New Roman" w:eastAsia="Times New Roman" w:hAnsi="Times New Roman" w:cs="Times New Roman"/>
+                <w:sz w:val="24"/>
+                <w:szCs w:val="20"/>
+              </w:rPr>
+            </w:pPr>
+            <w:r>
+              <w:rPr>
+                <w:rFonts w:ascii="Times New Roman" w:eastAsia="Times New Roman" w:hAnsi="Times New Roman" w:cs="Times New Roman"/>
+                <w:sz w:val="24"/>
+                <w:szCs w:val="20"/>
+              </w:rPr>
+              <w:t>2/5/2020</w:t>
+            </w:r>
           </w:p>
         </w:tc>
         <w:tc>
@@ -829,11 +840,19 @@
               <w:spacing w:before="80"/>
               <w:jc w:val="center"/>
               <w:rPr>
-                <w:rFonts w:asciiTheme="majorHAnsi" w:hAnsiTheme="majorHAnsi" w:cstheme="majorHAnsi"/>
-                <w:sz w:val="28"/>
-                <w:szCs w:val="28"/>
-              </w:rPr>
-            </w:pPr>
+                <w:rFonts w:ascii="Times New Roman" w:eastAsia="Times New Roman" w:hAnsi="Times New Roman" w:cs="Times New Roman"/>
+                <w:sz w:val="24"/>
+                <w:szCs w:val="20"/>
+              </w:rPr>
+            </w:pPr>
+            <w:r>
+              <w:rPr>
+                <w:rFonts w:ascii="Times New Roman" w:eastAsia="Times New Roman" w:hAnsi="Times New Roman" w:cs="Times New Roman"/>
+                <w:sz w:val="24"/>
+                <w:szCs w:val="20"/>
+              </w:rPr>
+              <w:t>1.5</w:t>
+            </w:r>
           </w:p>
         </w:tc>
         <w:tc>
@@ -842,13 +861,22 @@
           </w:tcPr>
           <w:p>
             <w:pPr>
-              <w:jc w:val="center"/>
-              <w:rPr>
-                <w:rFonts w:asciiTheme="majorHAnsi" w:hAnsiTheme="majorHAnsi" w:cstheme="majorHAnsi"/>
-                <w:sz w:val="28"/>
-                <w:szCs w:val="28"/>
-              </w:rPr>
-            </w:pPr>
+              <w:spacing w:before="80" w:after="0" w:line="240" w:lineRule="auto"/>
+              <w:jc w:val="center"/>
+              <w:rPr>
+                <w:rFonts w:ascii="Times New Roman" w:eastAsia="Times New Roman" w:hAnsi="Times New Roman" w:cs="Times New Roman"/>
+                <w:sz w:val="24"/>
+                <w:szCs w:val="20"/>
+              </w:rPr>
+            </w:pPr>
+            <w:r>
+              <w:rPr>
+                <w:rFonts w:ascii="Times New Roman" w:eastAsia="Times New Roman" w:hAnsi="Times New Roman" w:cs="Times New Roman"/>
+                <w:sz w:val="24"/>
+                <w:szCs w:val="20"/>
+              </w:rPr>
+              <w:t>Proposed</w:t>
+            </w:r>
           </w:p>
         </w:tc>
         <w:tc>
@@ -857,12 +885,121 @@
           </w:tcPr>
           <w:p>
             <w:pPr>
-              <w:rPr>
-                <w:rFonts w:asciiTheme="majorHAnsi" w:hAnsiTheme="majorHAnsi" w:cstheme="majorHAnsi"/>
-                <w:sz w:val="28"/>
-                <w:szCs w:val="28"/>
-              </w:rPr>
-            </w:pPr>
+              <w:spacing w:before="80" w:after="0" w:line="240" w:lineRule="auto"/>
+              <w:jc w:val="center"/>
+              <w:rPr>
+                <w:rFonts w:ascii="Times New Roman" w:eastAsia="Times New Roman" w:hAnsi="Times New Roman" w:cs="Times New Roman"/>
+                <w:sz w:val="24"/>
+                <w:szCs w:val="20"/>
+              </w:rPr>
+            </w:pPr>
+            <w:r>
+              <w:rPr>
+                <w:rFonts w:ascii="Times New Roman" w:eastAsia="Times New Roman" w:hAnsi="Times New Roman" w:cs="Times New Roman"/>
+                <w:sz w:val="24"/>
+                <w:szCs w:val="20"/>
+              </w:rPr>
+              <w:t>Amira Zaher</w:t>
+            </w:r>
+          </w:p>
+        </w:tc>
+      </w:tr>
+      <w:tr>
+        <w:tc>
+          <w:tcPr>
+            <w:tcW w:w="1530" w:type="dxa"/>
+          </w:tcPr>
+          <w:p>
+            <w:pPr>
+              <w:spacing w:before="80" w:after="0" w:line="240" w:lineRule="auto"/>
+              <w:jc w:val="center"/>
+              <w:rPr>
+                <w:rFonts w:ascii="Times New Roman" w:eastAsia="Times New Roman" w:hAnsi="Times New Roman" w:cs="Times New Roman"/>
+                <w:sz w:val="24"/>
+                <w:szCs w:val="20"/>
+              </w:rPr>
+            </w:pPr>
+            <w:r>
+              <w:rPr>
+                <w:rFonts w:ascii="Times New Roman" w:eastAsia="Times New Roman" w:hAnsi="Times New Roman" w:cs="Times New Roman"/>
+                <w:sz w:val="24"/>
+                <w:szCs w:val="20"/>
+              </w:rPr>
+              <w:t>2/6/2020</w:t>
+            </w:r>
+          </w:p>
+        </w:tc>
+        <w:tc>
+          <w:tcPr>
+            <w:tcW w:w="1350" w:type="dxa"/>
+          </w:tcPr>
+          <w:p>
+            <w:pPr>
+              <w:pStyle w:val="Header"/>
+              <w:spacing w:before="80"/>
+              <w:jc w:val="center"/>
+              <w:rPr>
+                <w:rFonts w:ascii="Times New Roman" w:eastAsia="Times New Roman" w:hAnsi="Times New Roman" w:cs="Times New Roman"/>
+                <w:sz w:val="24"/>
+                <w:szCs w:val="20"/>
+              </w:rPr>
+            </w:pPr>
+            <w:r>
+              <w:rPr>
+                <w:rFonts w:ascii="Times New Roman" w:eastAsia="Times New Roman" w:hAnsi="Times New Roman" w:cs="Times New Roman"/>
+                <w:sz w:val="24"/>
+                <w:szCs w:val="20"/>
+              </w:rPr>
+              <w:t>1.6</w:t>
+            </w:r>
+          </w:p>
+        </w:tc>
+        <w:tc>
+          <w:tcPr>
+            <w:tcW w:w="4886" w:type="dxa"/>
+          </w:tcPr>
+          <w:p>
+            <w:pPr>
+              <w:spacing w:before="80" w:after="0" w:line="240" w:lineRule="auto"/>
+              <w:jc w:val="center"/>
+              <w:rPr>
+                <w:rFonts w:ascii="Times New Roman" w:eastAsia="Times New Roman" w:hAnsi="Times New Roman" w:cs="Times New Roman"/>
+                <w:sz w:val="24"/>
+                <w:szCs w:val="20"/>
+              </w:rPr>
+            </w:pPr>
+            <w:r>
+              <w:rPr>
+                <w:rFonts w:ascii="Times New Roman" w:eastAsia="Times New Roman" w:hAnsi="Times New Roman" w:cs="Times New Roman"/>
+                <w:sz w:val="24"/>
+                <w:szCs w:val="20"/>
+              </w:rPr>
+              <w:t>Proposed</w:t>
+            </w:r>
+          </w:p>
+        </w:tc>
+        <w:tc>
+          <w:tcPr>
+            <w:tcW w:w="2584" w:type="dxa"/>
+          </w:tcPr>
+          <w:p>
+            <w:pPr>
+              <w:spacing w:before="80" w:after="0" w:line="240" w:lineRule="auto"/>
+              <w:jc w:val="center"/>
+              <w:rPr>
+                <w:rFonts w:ascii="Times New Roman" w:eastAsia="Times New Roman" w:hAnsi="Times New Roman" w:cs="Times New Roman"/>
+                <w:sz w:val="24"/>
+                <w:szCs w:val="20"/>
+              </w:rPr>
+            </w:pPr>
+            <w:r>
+              <w:rPr>
+                <w:rFonts w:ascii="Times New Roman" w:eastAsia="Times New Roman" w:hAnsi="Times New Roman" w:cs="Times New Roman"/>
+                <w:sz w:val="24"/>
+                <w:szCs w:val="20"/>
+              </w:rPr>
+              <w:t>Amira Zaher</w:t>
+            </w:r>
           </w:p>
         </w:tc>
       </w:tr>
@@ -1128,7 +1265,7 @@
           <w:szCs w:val="24"/>
         </w:rPr>
       </w:pPr>
-      <w:bookmarkStart w:id="1" w:name="_Toc31792407"/>
+      <w:bookmarkStart w:id="2" w:name="_Toc31792407"/>
       <w:r>
         <w:rPr>
           <w:sz w:val="40"/>
@@ -1137,7 +1274,7 @@
         <w:lastRenderedPageBreak/>
         <w:t>Revision History</w:t>
       </w:r>
-      <w:bookmarkEnd w:id="1"/>
+      <w:bookmarkEnd w:id="2"/>
     </w:p>
     <w:tbl>
       <w:tblPr>
@@ -1376,7 +1513,15 @@
                 <w:sz w:val="24"/>
                 <w:szCs w:val="20"/>
               </w:rPr>
-              <w:t>0.1</w:t>
+              <w:t>1</w:t>
+            </w:r>
+            <w:r>
+              <w:rPr>
+                <w:rFonts w:ascii="Times New Roman" w:eastAsia="Times New Roman" w:hAnsi="Times New Roman" w:cs="Times New Roman"/>
+                <w:sz w:val="24"/>
+                <w:szCs w:val="20"/>
+              </w:rPr>
+              <w:t>.1</w:t>
             </w:r>
           </w:p>
         </w:tc>
@@ -1522,7 +1667,15 @@
                 <w:sz w:val="24"/>
                 <w:szCs w:val="20"/>
               </w:rPr>
-              <w:t>0.2</w:t>
+              <w:t>1</w:t>
+            </w:r>
+            <w:r>
+              <w:rPr>
+                <w:rFonts w:ascii="Calibri" w:eastAsia="Calibri" w:hAnsi="Calibri" w:cs="Calibri"/>
+                <w:sz w:val="24"/>
+                <w:szCs w:val="20"/>
+              </w:rPr>
+              <w:t>.2</w:t>
             </w:r>
           </w:p>
         </w:tc>
@@ -1682,7 +1835,15 @@
                 <w:sz w:val="24"/>
                 <w:szCs w:val="20"/>
               </w:rPr>
-              <w:t>0.3</w:t>
+              <w:t>1</w:t>
+            </w:r>
+            <w:r>
+              <w:rPr>
+                <w:rFonts w:ascii="Times New Roman" w:eastAsia="Times New Roman" w:hAnsi="Times New Roman" w:cs="Times New Roman"/>
+                <w:sz w:val="24"/>
+                <w:szCs w:val="20"/>
+              </w:rPr>
+              <w:t>.3</w:t>
             </w:r>
           </w:p>
         </w:tc>
@@ -1827,7 +1988,15 @@
                 <w:sz w:val="24"/>
                 <w:szCs w:val="20"/>
               </w:rPr>
-              <w:t>0.4</w:t>
+              <w:t>1</w:t>
+            </w:r>
+            <w:r>
+              <w:rPr>
+                <w:rFonts w:ascii="Times New Roman" w:eastAsia="Times New Roman" w:hAnsi="Times New Roman" w:cs="Times New Roman"/>
+                <w:sz w:val="24"/>
+                <w:szCs w:val="20"/>
+              </w:rPr>
+              <w:t>.4</w:t>
             </w:r>
           </w:p>
         </w:tc>
@@ -1871,6 +2040,296 @@
                 <w:szCs w:val="20"/>
               </w:rPr>
               <w:t>the document header</w:t>
+            </w:r>
+          </w:p>
+        </w:tc>
+        <w:tc>
+          <w:tcPr>
+            <w:tcW w:w="2314" w:type="dxa"/>
+            <w:tcBorders>
+              <w:top w:val="single" w:sz="6" w:space="0" w:color="000000"/>
+              <w:left w:val="single" w:sz="6" w:space="0" w:color="000000"/>
+              <w:bottom w:val="single" w:sz="6" w:space="0" w:color="000000"/>
+              <w:right w:val="single" w:sz="6" w:space="0" w:color="000000"/>
+            </w:tcBorders>
+            <w:shd w:val="clear" w:color="000000" w:fill="FFFFFF"/>
+            <w:tcMar>
+              <w:left w:w="108" w:type="dxa"/>
+              <w:right w:w="108" w:type="dxa"/>
+            </w:tcMar>
+          </w:tcPr>
+          <w:p>
+            <w:pPr>
+              <w:spacing w:before="80" w:after="0" w:line="240" w:lineRule="auto"/>
+              <w:jc w:val="center"/>
+              <w:rPr>
+                <w:rFonts w:ascii="Times New Roman" w:eastAsia="Times New Roman" w:hAnsi="Times New Roman" w:cs="Times New Roman"/>
+                <w:sz w:val="24"/>
+                <w:szCs w:val="20"/>
+              </w:rPr>
+            </w:pPr>
+            <w:r>
+              <w:rPr>
+                <w:rFonts w:ascii="Times New Roman" w:eastAsia="Times New Roman" w:hAnsi="Times New Roman" w:cs="Times New Roman"/>
+                <w:sz w:val="24"/>
+                <w:szCs w:val="20"/>
+              </w:rPr>
+              <w:t>Amira Zaher</w:t>
+            </w:r>
+          </w:p>
+        </w:tc>
+      </w:tr>
+      <w:tr>
+        <w:trPr>
+          <w:trHeight w:val="1"/>
+        </w:trPr>
+        <w:tc>
+          <w:tcPr>
+            <w:tcW w:w="1530" w:type="dxa"/>
+            <w:tcBorders>
+              <w:top w:val="single" w:sz="6" w:space="0" w:color="000000"/>
+              <w:left w:val="single" w:sz="6" w:space="0" w:color="000000"/>
+              <w:bottom w:val="single" w:sz="6" w:space="0" w:color="000000"/>
+              <w:right w:val="single" w:sz="6" w:space="0" w:color="000000"/>
+            </w:tcBorders>
+            <w:shd w:val="clear" w:color="000000" w:fill="FFFFFF"/>
+            <w:tcMar>
+              <w:left w:w="108" w:type="dxa"/>
+              <w:right w:w="108" w:type="dxa"/>
+            </w:tcMar>
+          </w:tcPr>
+          <w:p>
+            <w:pPr>
+              <w:spacing w:before="80" w:after="0" w:line="240" w:lineRule="auto"/>
+              <w:jc w:val="center"/>
+              <w:rPr>
+                <w:rFonts w:ascii="Times New Roman" w:eastAsia="Times New Roman" w:hAnsi="Times New Roman" w:cs="Times New Roman"/>
+                <w:sz w:val="24"/>
+                <w:szCs w:val="20"/>
+              </w:rPr>
+            </w:pPr>
+            <w:r>
+              <w:rPr>
+                <w:rFonts w:ascii="Times New Roman" w:eastAsia="Times New Roman" w:hAnsi="Times New Roman" w:cs="Times New Roman"/>
+                <w:sz w:val="24"/>
+                <w:szCs w:val="20"/>
+              </w:rPr>
+              <w:t>2/5/2020</w:t>
+            </w:r>
+          </w:p>
+        </w:tc>
+        <w:tc>
+          <w:tcPr>
+            <w:tcW w:w="1350" w:type="dxa"/>
+            <w:tcBorders>
+              <w:top w:val="single" w:sz="6" w:space="0" w:color="000000"/>
+              <w:left w:val="single" w:sz="6" w:space="0" w:color="000000"/>
+              <w:bottom w:val="single" w:sz="6" w:space="0" w:color="000000"/>
+              <w:right w:val="single" w:sz="6" w:space="0" w:color="000000"/>
+            </w:tcBorders>
+            <w:shd w:val="clear" w:color="000000" w:fill="FFFFFF"/>
+            <w:tcMar>
+              <w:left w:w="108" w:type="dxa"/>
+              <w:right w:w="108" w:type="dxa"/>
+            </w:tcMar>
+          </w:tcPr>
+          <w:p>
+            <w:pPr>
+              <w:spacing w:before="80" w:after="0" w:line="240" w:lineRule="auto"/>
+              <w:jc w:val="center"/>
+              <w:rPr>
+                <w:rFonts w:ascii="Times New Roman" w:eastAsia="Times New Roman" w:hAnsi="Times New Roman" w:cs="Times New Roman"/>
+                <w:sz w:val="24"/>
+                <w:szCs w:val="20"/>
+              </w:rPr>
+            </w:pPr>
+            <w:r>
+              <w:rPr>
+                <w:rFonts w:ascii="Times New Roman" w:eastAsia="Times New Roman" w:hAnsi="Times New Roman" w:cs="Times New Roman"/>
+                <w:sz w:val="24"/>
+                <w:szCs w:val="20"/>
+              </w:rPr>
+              <w:t>1.5</w:t>
+            </w:r>
+          </w:p>
+        </w:tc>
+        <w:tc>
+          <w:tcPr>
+            <w:tcW w:w="4886" w:type="dxa"/>
+            <w:tcBorders>
+              <w:top w:val="single" w:sz="6" w:space="0" w:color="000000"/>
+              <w:left w:val="single" w:sz="6" w:space="0" w:color="000000"/>
+              <w:bottom w:val="single" w:sz="6" w:space="0" w:color="000000"/>
+              <w:right w:val="single" w:sz="6" w:space="0" w:color="000000"/>
+            </w:tcBorders>
+            <w:shd w:val="clear" w:color="000000" w:fill="FFFFFF"/>
+            <w:tcMar>
+              <w:left w:w="108" w:type="dxa"/>
+              <w:right w:w="108" w:type="dxa"/>
+            </w:tcMar>
+          </w:tcPr>
+          <w:p>
+            <w:pPr>
+              <w:spacing w:before="80" w:after="0" w:line="240" w:lineRule="auto"/>
+              <w:jc w:val="center"/>
+              <w:rPr>
+                <w:rFonts w:ascii="Times New Roman" w:eastAsia="Times New Roman" w:hAnsi="Times New Roman" w:cs="Times New Roman"/>
+                <w:sz w:val="24"/>
+                <w:szCs w:val="20"/>
+              </w:rPr>
+            </w:pPr>
+            <w:r>
+              <w:rPr>
+                <w:rFonts w:ascii="Times New Roman" w:eastAsia="Times New Roman" w:hAnsi="Times New Roman" w:cs="Times New Roman"/>
+                <w:sz w:val="24"/>
+                <w:szCs w:val="20"/>
+              </w:rPr>
+              <w:t>Adding Table of Content</w:t>
+            </w:r>
+          </w:p>
+        </w:tc>
+        <w:tc>
+          <w:tcPr>
+            <w:tcW w:w="2314" w:type="dxa"/>
+            <w:tcBorders>
+              <w:top w:val="single" w:sz="6" w:space="0" w:color="000000"/>
+              <w:left w:val="single" w:sz="6" w:space="0" w:color="000000"/>
+              <w:bottom w:val="single" w:sz="6" w:space="0" w:color="000000"/>
+              <w:right w:val="single" w:sz="6" w:space="0" w:color="000000"/>
+            </w:tcBorders>
+            <w:shd w:val="clear" w:color="000000" w:fill="FFFFFF"/>
+            <w:tcMar>
+              <w:left w:w="108" w:type="dxa"/>
+              <w:right w:w="108" w:type="dxa"/>
+            </w:tcMar>
+          </w:tcPr>
+          <w:p>
+            <w:pPr>
+              <w:spacing w:before="80" w:after="0" w:line="240" w:lineRule="auto"/>
+              <w:jc w:val="center"/>
+              <w:rPr>
+                <w:rFonts w:ascii="Times New Roman" w:eastAsia="Times New Roman" w:hAnsi="Times New Roman" w:cs="Times New Roman"/>
+                <w:sz w:val="24"/>
+                <w:szCs w:val="20"/>
+              </w:rPr>
+            </w:pPr>
+            <w:r>
+              <w:rPr>
+                <w:rFonts w:ascii="Times New Roman" w:eastAsia="Times New Roman" w:hAnsi="Times New Roman" w:cs="Times New Roman"/>
+                <w:sz w:val="24"/>
+                <w:szCs w:val="20"/>
+              </w:rPr>
+              <w:t>Amira Zaher</w:t>
+            </w:r>
+          </w:p>
+        </w:tc>
+      </w:tr>
+      <w:tr>
+        <w:trPr>
+          <w:trHeight w:val="1"/>
+        </w:trPr>
+        <w:tc>
+          <w:tcPr>
+            <w:tcW w:w="1530" w:type="dxa"/>
+            <w:tcBorders>
+              <w:top w:val="single" w:sz="6" w:space="0" w:color="000000"/>
+              <w:left w:val="single" w:sz="6" w:space="0" w:color="000000"/>
+              <w:bottom w:val="single" w:sz="6" w:space="0" w:color="000000"/>
+              <w:right w:val="single" w:sz="6" w:space="0" w:color="000000"/>
+            </w:tcBorders>
+            <w:shd w:val="clear" w:color="000000" w:fill="FFFFFF"/>
+            <w:tcMar>
+              <w:left w:w="108" w:type="dxa"/>
+              <w:right w:w="108" w:type="dxa"/>
+            </w:tcMar>
+          </w:tcPr>
+          <w:p>
+            <w:pPr>
+              <w:spacing w:before="80" w:after="0" w:line="240" w:lineRule="auto"/>
+              <w:jc w:val="center"/>
+              <w:rPr>
+                <w:rFonts w:ascii="Times New Roman" w:eastAsia="Times New Roman" w:hAnsi="Times New Roman" w:cs="Times New Roman"/>
+                <w:sz w:val="24"/>
+                <w:szCs w:val="20"/>
+              </w:rPr>
+            </w:pPr>
+            <w:r>
+              <w:rPr>
+                <w:rFonts w:ascii="Times New Roman" w:eastAsia="Times New Roman" w:hAnsi="Times New Roman" w:cs="Times New Roman"/>
+                <w:sz w:val="24"/>
+                <w:szCs w:val="20"/>
+              </w:rPr>
+              <w:t>2/6/2020</w:t>
+            </w:r>
+          </w:p>
+        </w:tc>
+        <w:tc>
+          <w:tcPr>
+            <w:tcW w:w="1350" w:type="dxa"/>
+            <w:tcBorders>
+              <w:top w:val="single" w:sz="6" w:space="0" w:color="000000"/>
+              <w:left w:val="single" w:sz="6" w:space="0" w:color="000000"/>
+              <w:bottom w:val="single" w:sz="6" w:space="0" w:color="000000"/>
+              <w:right w:val="single" w:sz="6" w:space="0" w:color="000000"/>
+            </w:tcBorders>
+            <w:shd w:val="clear" w:color="000000" w:fill="FFFFFF"/>
+            <w:tcMar>
+              <w:left w:w="108" w:type="dxa"/>
+              <w:right w:w="108" w:type="dxa"/>
+            </w:tcMar>
+          </w:tcPr>
+          <w:p>
+            <w:pPr>
+              <w:spacing w:before="80" w:after="0" w:line="240" w:lineRule="auto"/>
+              <w:jc w:val="center"/>
+              <w:rPr>
+                <w:rFonts w:ascii="Times New Roman" w:eastAsia="Times New Roman" w:hAnsi="Times New Roman" w:cs="Times New Roman"/>
+                <w:sz w:val="24"/>
+                <w:szCs w:val="20"/>
+              </w:rPr>
+            </w:pPr>
+            <w:r>
+              <w:rPr>
+                <w:rFonts w:ascii="Times New Roman" w:eastAsia="Times New Roman" w:hAnsi="Times New Roman" w:cs="Times New Roman"/>
+                <w:sz w:val="24"/>
+                <w:szCs w:val="20"/>
+              </w:rPr>
+              <w:t>1.6</w:t>
+            </w:r>
+          </w:p>
+        </w:tc>
+        <w:tc>
+          <w:tcPr>
+            <w:tcW w:w="4886" w:type="dxa"/>
+            <w:tcBorders>
+              <w:top w:val="single" w:sz="6" w:space="0" w:color="000000"/>
+              <w:left w:val="single" w:sz="6" w:space="0" w:color="000000"/>
+              <w:bottom w:val="single" w:sz="6" w:space="0" w:color="000000"/>
+              <w:right w:val="single" w:sz="6" w:space="0" w:color="000000"/>
+            </w:tcBorders>
+            <w:shd w:val="clear" w:color="000000" w:fill="FFFFFF"/>
+            <w:tcMar>
+              <w:left w:w="108" w:type="dxa"/>
+              <w:right w:w="108" w:type="dxa"/>
+            </w:tcMar>
+          </w:tcPr>
+          <w:p>
+            <w:pPr>
+              <w:spacing w:before="80" w:after="0" w:line="240" w:lineRule="auto"/>
+              <w:jc w:val="center"/>
+              <w:rPr>
+                <w:rFonts w:ascii="Times New Roman" w:eastAsia="Times New Roman" w:hAnsi="Times New Roman" w:cs="Times New Roman"/>
+                <w:sz w:val="24"/>
+                <w:szCs w:val="20"/>
+              </w:rPr>
+            </w:pPr>
+            <w:r>
+              <w:rPr>
+                <w:rFonts w:ascii="Times New Roman" w:eastAsia="Times New Roman" w:hAnsi="Times New Roman" w:cs="Times New Roman"/>
+                <w:sz w:val="24"/>
+                <w:szCs w:val="20"/>
+              </w:rPr>
+              <w:t>Update Functional Requirements with the number 5 requirement (Transistor)</w:t>
             </w:r>
           </w:p>
         </w:tc>
@@ -2453,7 +2912,7 @@
                 <w:noProof/>
                 <w:webHidden/>
               </w:rPr>
-              <w:t>4</w:t>
+              <w:t>5</w:t>
             </w:r>
             <w:r>
               <w:rPr>
@@ -2524,7 +2983,7 @@
                 <w:noProof/>
                 <w:webHidden/>
               </w:rPr>
-              <w:t>4</w:t>
+              <w:t>5</w:t>
             </w:r>
             <w:r>
               <w:rPr>
@@ -2614,7 +3073,7 @@
                 <w:noProof/>
                 <w:webHidden/>
               </w:rPr>
-              <w:t>4</w:t>
+              <w:t>5</w:t>
             </w:r>
             <w:r>
               <w:rPr>
@@ -2685,7 +3144,7 @@
                 <w:noProof/>
                 <w:webHidden/>
               </w:rPr>
-              <w:t>4</w:t>
+              <w:t>5</w:t>
             </w:r>
             <w:r>
               <w:rPr>
@@ -2756,7 +3215,7 @@
                 <w:noProof/>
                 <w:webHidden/>
               </w:rPr>
-              <w:t>5</w:t>
+              <w:t>6</w:t>
             </w:r>
             <w:r>
               <w:rPr>
@@ -2846,7 +3305,7 @@
                 <w:noProof/>
                 <w:webHidden/>
               </w:rPr>
-              <w:t>5</w:t>
+              <w:t>6</w:t>
             </w:r>
             <w:r>
               <w:rPr>
@@ -2937,7 +3396,7 @@
                 <w:noProof/>
                 <w:webHidden/>
               </w:rPr>
-              <w:t>6</w:t>
+              <w:t>7</w:t>
             </w:r>
             <w:r>
               <w:rPr>
@@ -2988,6 +3447,185 @@
     </w:p>
     <w:p>
       <w:pPr>
+        <w:keepNext/>
+        <w:tabs>
+          <w:tab w:val="left" w:pos="432"/>
+        </w:tabs>
+        <w:spacing w:before="100" w:after="0" w:line="240" w:lineRule="auto"/>
+        <w:jc w:val="both"/>
+        <w:rPr>
+          <w:rFonts w:ascii="Calibri Light" w:eastAsia="Calibri Light" w:hAnsi="Calibri Light" w:cs="Calibri Light"/>
+          <w:b/>
+          <w:sz w:val="36"/>
+          <w:szCs w:val="16"/>
+        </w:rPr>
+      </w:pPr>
+    </w:p>
+    <w:p>
+      <w:pPr>
+        <w:keepNext/>
+        <w:tabs>
+          <w:tab w:val="left" w:pos="432"/>
+        </w:tabs>
+        <w:spacing w:before="100" w:after="0" w:line="240" w:lineRule="auto"/>
+        <w:jc w:val="both"/>
+        <w:rPr>
+          <w:rFonts w:ascii="Calibri Light" w:eastAsia="Calibri Light" w:hAnsi="Calibri Light" w:cs="Calibri Light"/>
+          <w:b/>
+          <w:sz w:val="36"/>
+          <w:szCs w:val="16"/>
+        </w:rPr>
+      </w:pPr>
+    </w:p>
+    <w:p>
+      <w:pPr>
+        <w:keepNext/>
+        <w:tabs>
+          <w:tab w:val="left" w:pos="432"/>
+        </w:tabs>
+        <w:spacing w:before="100" w:after="0" w:line="240" w:lineRule="auto"/>
+        <w:jc w:val="both"/>
+        <w:rPr>
+          <w:rFonts w:ascii="Calibri Light" w:eastAsia="Calibri Light" w:hAnsi="Calibri Light" w:cs="Calibri Light"/>
+          <w:b/>
+          <w:sz w:val="36"/>
+          <w:szCs w:val="16"/>
+        </w:rPr>
+      </w:pPr>
+    </w:p>
+    <w:p>
+      <w:pPr>
+        <w:keepNext/>
+        <w:tabs>
+          <w:tab w:val="left" w:pos="432"/>
+        </w:tabs>
+        <w:spacing w:before="100" w:after="0" w:line="240" w:lineRule="auto"/>
+        <w:jc w:val="both"/>
+        <w:rPr>
+          <w:rFonts w:ascii="Calibri Light" w:eastAsia="Calibri Light" w:hAnsi="Calibri Light" w:cs="Calibri Light"/>
+          <w:b/>
+          <w:sz w:val="36"/>
+          <w:szCs w:val="16"/>
+        </w:rPr>
+      </w:pPr>
+    </w:p>
+    <w:p>
+      <w:pPr>
+        <w:keepNext/>
+        <w:tabs>
+          <w:tab w:val="left" w:pos="432"/>
+        </w:tabs>
+        <w:spacing w:before="100" w:after="0" w:line="240" w:lineRule="auto"/>
+        <w:jc w:val="both"/>
+        <w:rPr>
+          <w:rFonts w:ascii="Calibri Light" w:eastAsia="Calibri Light" w:hAnsi="Calibri Light" w:cs="Calibri Light"/>
+          <w:b/>
+          <w:sz w:val="36"/>
+          <w:szCs w:val="16"/>
+        </w:rPr>
+      </w:pPr>
+    </w:p>
+    <w:p>
+      <w:pPr>
+        <w:keepNext/>
+        <w:tabs>
+          <w:tab w:val="left" w:pos="432"/>
+        </w:tabs>
+        <w:spacing w:before="100" w:after="0" w:line="240" w:lineRule="auto"/>
+        <w:jc w:val="both"/>
+        <w:rPr>
+          <w:rFonts w:ascii="Calibri Light" w:eastAsia="Calibri Light" w:hAnsi="Calibri Light" w:cs="Calibri Light"/>
+          <w:b/>
+          <w:sz w:val="36"/>
+          <w:szCs w:val="16"/>
+        </w:rPr>
+      </w:pPr>
+    </w:p>
+    <w:p>
+      <w:pPr>
+        <w:keepNext/>
+        <w:tabs>
+          <w:tab w:val="left" w:pos="432"/>
+        </w:tabs>
+        <w:spacing w:before="100" w:after="0" w:line="240" w:lineRule="auto"/>
+        <w:jc w:val="both"/>
+        <w:rPr>
+          <w:rFonts w:ascii="Calibri Light" w:eastAsia="Calibri Light" w:hAnsi="Calibri Light" w:cs="Calibri Light"/>
+          <w:b/>
+          <w:sz w:val="36"/>
+          <w:szCs w:val="16"/>
+        </w:rPr>
+      </w:pPr>
+    </w:p>
+    <w:p>
+      <w:pPr>
+        <w:keepNext/>
+        <w:tabs>
+          <w:tab w:val="left" w:pos="432"/>
+        </w:tabs>
+        <w:spacing w:before="100" w:after="0" w:line="240" w:lineRule="auto"/>
+        <w:jc w:val="both"/>
+        <w:rPr>
+          <w:rFonts w:ascii="Calibri Light" w:eastAsia="Calibri Light" w:hAnsi="Calibri Light" w:cs="Calibri Light"/>
+          <w:b/>
+          <w:sz w:val="36"/>
+          <w:szCs w:val="16"/>
+        </w:rPr>
+      </w:pPr>
+    </w:p>
+    <w:p>
+      <w:pPr>
+        <w:keepNext/>
+        <w:tabs>
+          <w:tab w:val="left" w:pos="432"/>
+        </w:tabs>
+        <w:spacing w:before="100" w:after="0" w:line="240" w:lineRule="auto"/>
+        <w:jc w:val="both"/>
+        <w:rPr>
+          <w:rFonts w:ascii="Calibri Light" w:eastAsia="Calibri Light" w:hAnsi="Calibri Light" w:cs="Calibri Light"/>
+          <w:b/>
+          <w:sz w:val="36"/>
+          <w:szCs w:val="16"/>
+        </w:rPr>
+      </w:pPr>
+    </w:p>
+    <w:p>
+      <w:pPr>
+        <w:rPr>
+          <w:rFonts w:ascii="Calibri Light" w:eastAsia="Calibri Light" w:hAnsi="Calibri Light" w:cs="Calibri Light"/>
+          <w:b/>
+          <w:sz w:val="36"/>
+          <w:szCs w:val="16"/>
+        </w:rPr>
+      </w:pPr>
+      <w:r>
+        <w:rPr>
+          <w:rFonts w:ascii="Calibri Light" w:eastAsia="Calibri Light" w:hAnsi="Calibri Light" w:cs="Calibri Light"/>
+          <w:b/>
+          <w:sz w:val="36"/>
+          <w:szCs w:val="16"/>
+        </w:rPr>
+        <w:br w:type="page"/>
+      </w:r>
+    </w:p>
+    <w:p>
+      <w:pPr>
+        <w:keepNext/>
+        <w:tabs>
+          <w:tab w:val="left" w:pos="432"/>
+        </w:tabs>
+        <w:spacing w:before="100" w:after="0" w:line="240" w:lineRule="auto"/>
+        <w:jc w:val="both"/>
+        <w:rPr>
+          <w:rFonts w:ascii="Calibri Light" w:eastAsia="Calibri Light" w:hAnsi="Calibri Light" w:cs="Calibri Light"/>
+          <w:b/>
+          <w:sz w:val="36"/>
+          <w:szCs w:val="16"/>
+        </w:rPr>
+      </w:pPr>
+    </w:p>
+    <w:p>
+      <w:pPr>
         <w:pStyle w:val="Heading1"/>
         <w:numPr>
           <w:ilvl w:val="0"/>
@@ -2997,7 +3635,7 @@
           <w:rFonts w:eastAsia="Calibri Light"/>
         </w:rPr>
       </w:pPr>
-      <w:bookmarkStart w:id="2" w:name="_Toc31792408"/>
+      <w:bookmarkStart w:id="3" w:name="_Toc31792408"/>
       <w:r>
         <w:rPr>
           <w:rFonts w:eastAsia="Calibri Light"/>
@@ -3014,7 +3652,7 @@
         </w:rPr>
         <w:t>n</w:t>
       </w:r>
-      <w:bookmarkEnd w:id="2"/>
+      <w:bookmarkEnd w:id="3"/>
     </w:p>
     <w:p>
       <w:pPr>
@@ -3041,7 +3679,7 @@
           <w:szCs w:val="22"/>
         </w:rPr>
       </w:pPr>
-      <w:bookmarkStart w:id="3" w:name="_Toc31792409"/>
+      <w:bookmarkStart w:id="4" w:name="_Toc31792409"/>
       <w:r>
         <w:rPr>
           <w:sz w:val="32"/>
@@ -3049,7 +3687,7 @@
         </w:rPr>
         <w:t>1.1 Hardware Requirement</w:t>
       </w:r>
-      <w:bookmarkEnd w:id="3"/>
+      <w:bookmarkEnd w:id="4"/>
     </w:p>
     <w:p>
       <w:pPr>
@@ -3195,7 +3833,7 @@
           <w:szCs w:val="24"/>
         </w:rPr>
       </w:pPr>
-      <w:bookmarkStart w:id="4" w:name="_Toc31792410"/>
+      <w:bookmarkStart w:id="5" w:name="_Toc31792410"/>
       <w:r>
         <w:rPr>
           <w:rFonts w:eastAsia="Calibri Light"/>
@@ -3204,7 +3842,7 @@
         </w:rPr>
         <w:t>Hardware System:</w:t>
       </w:r>
-      <w:bookmarkEnd w:id="4"/>
+      <w:bookmarkEnd w:id="5"/>
     </w:p>
     <w:p>
       <w:pPr>
@@ -3214,7 +3852,7 @@
           <w:szCs w:val="22"/>
         </w:rPr>
       </w:pPr>
-      <w:bookmarkStart w:id="5" w:name="_Toc31792411"/>
+      <w:bookmarkStart w:id="6" w:name="_Toc31792411"/>
       <w:r>
         <w:rPr>
           <w:sz w:val="32"/>
@@ -3222,7 +3860,7 @@
         </w:rPr>
         <w:t>2.1 The System Block Diagram</w:t>
       </w:r>
-      <w:bookmarkEnd w:id="5"/>
+      <w:bookmarkEnd w:id="6"/>
     </w:p>
     <w:p/>
     <w:p>
@@ -3267,12 +3905,11 @@
         <w:rPr>
           <w:noProof/>
         </w:rPr>
-        <w:lastRenderedPageBreak/>
         <w:drawing>
-          <wp:inline distT="0" distB="0" distL="0" distR="0" wp14:anchorId="4A5ABB36" wp14:editId="15CCD4D8">
-            <wp:extent cx="4718304" cy="1949112"/>
+          <wp:inline distT="0" distB="0" distL="0" distR="0">
+            <wp:extent cx="5941060" cy="2456815"/>
             <wp:effectExtent l="0" t="0" r="0" b="0"/>
-            <wp:docPr id="1" name="Picture 1" descr="C:\Users\Amira Zaher\Downloads\Untitled Diagram (2).png"/>
+            <wp:docPr id="2" name="Picture 2" descr="C:\Users\Amira Zaher\Downloads\Untitled Diagram (3).png"/>
             <wp:cNvGraphicFramePr>
               <a:graphicFrameLocks xmlns:a="http://schemas.openxmlformats.org/drawingml/2006/main" noChangeAspect="1"/>
             </wp:cNvGraphicFramePr>
@@ -3280,7 +3917,7 @@
               <a:graphicData uri="http://schemas.openxmlformats.org/drawingml/2006/picture">
                 <pic:pic xmlns:pic="http://schemas.openxmlformats.org/drawingml/2006/picture">
                   <pic:nvPicPr>
-                    <pic:cNvPr id="0" name="Picture 4" descr="C:\Users\Amira Zaher\Downloads\Untitled Diagram (2).png"/>
+                    <pic:cNvPr id="0" name="Picture 6" descr="C:\Users\Amira Zaher\Downloads\Untitled Diagram (3).png"/>
                     <pic:cNvPicPr>
                       <a:picLocks noChangeAspect="1" noChangeArrowheads="1"/>
                     </pic:cNvPicPr>
@@ -3301,7 +3938,7 @@
                   <pic:spPr bwMode="auto">
                     <a:xfrm>
                       <a:off x="0" y="0"/>
-                      <a:ext cx="4742949" cy="1959293"/>
+                      <a:ext cx="5941060" cy="2456815"/>
                     </a:xfrm>
                     <a:prstGeom prst="rect">
                       <a:avLst/>
@@ -3476,11 +4113,11 @@
       <w:pPr>
         <w:pStyle w:val="Heading2"/>
       </w:pPr>
-      <w:bookmarkStart w:id="6" w:name="_Toc31792412"/>
+      <w:bookmarkStart w:id="7" w:name="_Toc31792412"/>
       <w:r>
         <w:t>2.2 Pin Mode Representation</w:t>
       </w:r>
-      <w:bookmarkEnd w:id="6"/>
+      <w:bookmarkEnd w:id="7"/>
     </w:p>
     <w:tbl>
       <w:tblPr>
@@ -4525,7 +5162,7 @@
           <w:szCs w:val="24"/>
         </w:rPr>
       </w:pPr>
-      <w:bookmarkStart w:id="7" w:name="_Toc31792413"/>
+      <w:bookmarkStart w:id="8" w:name="_Toc31792413"/>
       <w:r>
         <w:rPr>
           <w:rFonts w:eastAsia="Calibri Light"/>
@@ -4550,8 +5187,6 @@
         </w:rPr>
         <w:softHyphen/>
       </w:r>
-      <w:bookmarkStart w:id="8" w:name="_GoBack"/>
-      <w:bookmarkEnd w:id="8"/>
       <w:r>
         <w:rPr>
           <w:rFonts w:eastAsia="Calibri Light"/>
@@ -4560,7 +5195,7 @@
         </w:rPr>
         <w:t>rements:</w:t>
       </w:r>
-      <w:bookmarkEnd w:id="7"/>
+      <w:bookmarkEnd w:id="8"/>
     </w:p>
     <w:tbl>
       <w:tblPr>
@@ -4780,7 +5415,6 @@
                 <w:sz w:val="20"/>
                 <w:szCs w:val="16"/>
               </w:rPr>
-              <w:lastRenderedPageBreak/>
               <w:t>REQ_PO2EBL_HSI_02_V01</w:t>
             </w:r>
           </w:p>
@@ -5043,6 +5677,113 @@
           </w:p>
         </w:tc>
       </w:tr>
+      <w:tr>
+        <w:trPr>
+          <w:trHeight w:val="1"/>
+        </w:trPr>
+        <w:tc>
+          <w:tcPr>
+            <w:tcW w:w="3712" w:type="dxa"/>
+            <w:tcBorders>
+              <w:top w:val="single" w:sz="4" w:space="0" w:color="000000"/>
+              <w:left w:val="single" w:sz="4" w:space="0" w:color="000000"/>
+              <w:bottom w:val="single" w:sz="4" w:space="0" w:color="000000"/>
+              <w:right w:val="single" w:sz="4" w:space="0" w:color="000000"/>
+            </w:tcBorders>
+            <w:shd w:val="clear" w:color="000000" w:fill="FFFFFF"/>
+            <w:tcMar>
+              <w:left w:w="108" w:type="dxa"/>
+              <w:right w:w="108" w:type="dxa"/>
+            </w:tcMar>
+          </w:tcPr>
+          <w:p>
+            <w:pPr>
+              <w:spacing w:before="80" w:after="0" w:line="240" w:lineRule="auto"/>
+              <w:jc w:val="center"/>
+              <w:rPr>
+                <w:rFonts w:ascii="Times New Roman" w:eastAsia="Times New Roman" w:hAnsi="Times New Roman" w:cs="Times New Roman"/>
+                <w:sz w:val="20"/>
+                <w:szCs w:val="16"/>
+              </w:rPr>
+            </w:pPr>
+            <w:r>
+              <w:rPr>
+                <w:rFonts w:ascii="Times New Roman" w:eastAsia="Times New Roman" w:hAnsi="Times New Roman" w:cs="Times New Roman"/>
+                <w:sz w:val="20"/>
+                <w:szCs w:val="16"/>
+              </w:rPr>
+              <w:t>REQ_PO2EBL_HSI_05</w:t>
+            </w:r>
+            <w:r>
+              <w:rPr>
+                <w:rFonts w:ascii="Times New Roman" w:eastAsia="Times New Roman" w:hAnsi="Times New Roman" w:cs="Times New Roman"/>
+                <w:sz w:val="20"/>
+                <w:szCs w:val="16"/>
+              </w:rPr>
+              <w:t>_V01</w:t>
+            </w:r>
+          </w:p>
+        </w:tc>
+        <w:tc>
+          <w:tcPr>
+            <w:tcW w:w="3944" w:type="dxa"/>
+            <w:tcBorders>
+              <w:top w:val="single" w:sz="4" w:space="0" w:color="000000"/>
+              <w:left w:val="single" w:sz="4" w:space="0" w:color="000000"/>
+              <w:bottom w:val="single" w:sz="4" w:space="0" w:color="000000"/>
+              <w:right w:val="single" w:sz="4" w:space="0" w:color="000000"/>
+            </w:tcBorders>
+            <w:shd w:val="clear" w:color="000000" w:fill="FFFFFF"/>
+            <w:tcMar>
+              <w:left w:w="108" w:type="dxa"/>
+              <w:right w:w="108" w:type="dxa"/>
+            </w:tcMar>
+          </w:tcPr>
+          <w:p>
+            <w:pPr>
+              <w:pStyle w:val="ListParagraph"/>
+              <w:numPr>
+                <w:ilvl w:val="0"/>
+                <w:numId w:val="3"/>
+              </w:numPr>
+              <w:spacing w:before="80" w:after="0" w:line="240" w:lineRule="auto"/>
+              <w:rPr>
+                <w:rFonts w:ascii="Times New Roman" w:eastAsia="Times New Roman" w:hAnsi="Times New Roman" w:cs="Times New Roman"/>
+                <w:sz w:val="20"/>
+                <w:szCs w:val="16"/>
+              </w:rPr>
+            </w:pPr>
+            <w:r>
+              <w:rPr>
+                <w:rFonts w:ascii="Times New Roman" w:eastAsia="Times New Roman" w:hAnsi="Times New Roman" w:cs="Times New Roman"/>
+                <w:sz w:val="20"/>
+                <w:szCs w:val="16"/>
+              </w:rPr>
+              <w:t xml:space="preserve">Transistor to maintain the isolation level between the microcontroller and the motor acts as Safety Monitor </w:t>
+            </w:r>
+          </w:p>
+          <w:p>
+            <w:pPr>
+              <w:pStyle w:val="ListParagraph"/>
+              <w:spacing w:before="80" w:after="0" w:line="240" w:lineRule="auto"/>
+              <w:ind w:left="1080"/>
+              <w:rPr>
+                <w:rFonts w:ascii="Times New Roman" w:eastAsia="Times New Roman" w:hAnsi="Times New Roman" w:cs="Times New Roman"/>
+                <w:sz w:val="20"/>
+                <w:szCs w:val="16"/>
+              </w:rPr>
+            </w:pPr>
+            <w:r>
+              <w:rPr>
+                <w:rFonts w:ascii="Times New Roman" w:eastAsia="Times New Roman" w:hAnsi="Times New Roman" w:cs="Times New Roman"/>
+                <w:sz w:val="20"/>
+                <w:szCs w:val="16"/>
+              </w:rPr>
+              <w:t>#imp HW</w:t>
+            </w:r>
+          </w:p>
+        </w:tc>
+      </w:tr>
     </w:tbl>
     <w:p>
       <w:pPr>
@@ -5078,6 +5819,7 @@
           <w:sz w:val="40"/>
           <w:szCs w:val="24"/>
         </w:rPr>
+        <w:lastRenderedPageBreak/>
         <w:t>Reference Table</w:t>
       </w:r>
       <w:bookmarkEnd w:id="9"/>
@@ -5808,7 +6550,7 @@
             <w:rPr>
               <w:color w:val="767171" w:themeColor="background2" w:themeShade="80"/>
             </w:rPr>
-            <w:t>.4</w:t>
+            <w:t>.6</w:t>
           </w:r>
         </w:p>
       </w:tc>
@@ -5918,7 +6660,7 @@
   <w:abstractNum w:abstractNumId="0" w15:restartNumberingAfterBreak="0">
     <w:nsid w:val="008A4B34"/>
     <w:multiLevelType w:val="multilevel"/>
-    <w:tmpl w:val="152A6BEA"/>
+    <w:tmpl w:val="5EC03FCA"/>
     <w:lvl w:ilvl="0">
       <w:start w:val="1"/>
       <w:numFmt w:val="decimal"/>
@@ -5928,6 +6670,8 @@
         <w:ind w:left="360" w:hanging="360"/>
       </w:pPr>
       <w:rPr>
+        <w:b w:val="0"/>
+        <w:bCs/>
         <w:sz w:val="40"/>
         <w:szCs w:val="24"/>
       </w:rPr>
@@ -7289,7 +8033,7 @@
 </file>
 
 <file path=customXml/itemProps1.xml><?xml version="1.0" encoding="utf-8"?>
-<ds:datastoreItem xmlns:ds="http://schemas.openxmlformats.org/officeDocument/2006/customXml" ds:itemID="{502AD577-8F6C-40AF-B606-5C7875114554}">
+<ds:datastoreItem xmlns:ds="http://schemas.openxmlformats.org/officeDocument/2006/customXml" ds:itemID="{A46FC44F-447C-4263-A8A0-CBBA3BE0DE08}">
   <ds:schemaRefs>
     <ds:schemaRef ds:uri="http://schemas.openxmlformats.org/officeDocument/2006/bibliography"/>
   </ds:schemaRefs>

</xml_diff>

<commit_message>
Update the functional requirement Signed-off-by: AmiraZaher <amirazaher96@gmail.com>
</commit_message>
<xml_diff>
--- a/Input documents/PO2EBL_ELECTRIC_BLENDER_HSI.docx
+++ b/Input documents/PO2EBL_ELECTRIC_BLENDER_HSI.docx
@@ -101,8 +101,6 @@
         </w:rPr>
         <w:t>Version 1.6</w:t>
       </w:r>
-      <w:bookmarkStart w:id="0" w:name="_GoBack"/>
-      <w:bookmarkEnd w:id="0"/>
     </w:p>
     <w:p>
       <w:pPr>
@@ -221,7 +219,7 @@
           <w:szCs w:val="24"/>
         </w:rPr>
       </w:pPr>
-      <w:bookmarkStart w:id="1" w:name="_Toc31792406"/>
+      <w:bookmarkStart w:id="0" w:name="_Toc31792406"/>
       <w:r>
         <w:rPr>
           <w:sz w:val="40"/>
@@ -230,7 +228,7 @@
         <w:lastRenderedPageBreak/>
         <w:t>Document Status:</w:t>
       </w:r>
-      <w:bookmarkEnd w:id="1"/>
+      <w:bookmarkEnd w:id="0"/>
     </w:p>
     <w:tbl>
       <w:tblPr>
@@ -1265,7 +1263,7 @@
           <w:szCs w:val="24"/>
         </w:rPr>
       </w:pPr>
-      <w:bookmarkStart w:id="2" w:name="_Toc31792407"/>
+      <w:bookmarkStart w:id="1" w:name="_Toc31792407"/>
       <w:r>
         <w:rPr>
           <w:sz w:val="40"/>
@@ -1274,7 +1272,7 @@
         <w:lastRenderedPageBreak/>
         <w:t>Revision History</w:t>
       </w:r>
-      <w:bookmarkEnd w:id="2"/>
+      <w:bookmarkEnd w:id="1"/>
     </w:p>
     <w:tbl>
       <w:tblPr>
@@ -3635,7 +3633,7 @@
           <w:rFonts w:eastAsia="Calibri Light"/>
         </w:rPr>
       </w:pPr>
-      <w:bookmarkStart w:id="3" w:name="_Toc31792408"/>
+      <w:bookmarkStart w:id="2" w:name="_Toc31792408"/>
       <w:r>
         <w:rPr>
           <w:rFonts w:eastAsia="Calibri Light"/>
@@ -3652,7 +3650,7 @@
         </w:rPr>
         <w:t>n</w:t>
       </w:r>
-      <w:bookmarkEnd w:id="3"/>
+      <w:bookmarkEnd w:id="2"/>
     </w:p>
     <w:p>
       <w:pPr>
@@ -3679,7 +3677,7 @@
           <w:szCs w:val="22"/>
         </w:rPr>
       </w:pPr>
-      <w:bookmarkStart w:id="4" w:name="_Toc31792409"/>
+      <w:bookmarkStart w:id="3" w:name="_Toc31792409"/>
       <w:r>
         <w:rPr>
           <w:sz w:val="32"/>
@@ -3687,7 +3685,7 @@
         </w:rPr>
         <w:t>1.1 Hardware Requirement</w:t>
       </w:r>
-      <w:bookmarkEnd w:id="4"/>
+      <w:bookmarkEnd w:id="3"/>
     </w:p>
     <w:p>
       <w:pPr>
@@ -3833,7 +3831,7 @@
           <w:szCs w:val="24"/>
         </w:rPr>
       </w:pPr>
-      <w:bookmarkStart w:id="5" w:name="_Toc31792410"/>
+      <w:bookmarkStart w:id="4" w:name="_Toc31792410"/>
       <w:r>
         <w:rPr>
           <w:rFonts w:eastAsia="Calibri Light"/>
@@ -3842,7 +3840,7 @@
         </w:rPr>
         <w:t>Hardware System:</w:t>
       </w:r>
-      <w:bookmarkEnd w:id="5"/>
+      <w:bookmarkEnd w:id="4"/>
     </w:p>
     <w:p>
       <w:pPr>
@@ -3852,7 +3850,7 @@
           <w:szCs w:val="22"/>
         </w:rPr>
       </w:pPr>
-      <w:bookmarkStart w:id="6" w:name="_Toc31792411"/>
+      <w:bookmarkStart w:id="5" w:name="_Toc31792411"/>
       <w:r>
         <w:rPr>
           <w:sz w:val="32"/>
@@ -3860,7 +3858,7 @@
         </w:rPr>
         <w:t>2.1 The System Block Diagram</w:t>
       </w:r>
-      <w:bookmarkEnd w:id="6"/>
+      <w:bookmarkEnd w:id="5"/>
     </w:p>
     <w:p/>
     <w:p>
@@ -4113,11 +4111,11 @@
       <w:pPr>
         <w:pStyle w:val="Heading2"/>
       </w:pPr>
-      <w:bookmarkStart w:id="7" w:name="_Toc31792412"/>
+      <w:bookmarkStart w:id="6" w:name="_Toc31792412"/>
       <w:r>
         <w:t>2.2 Pin Mode Representation</w:t>
       </w:r>
-      <w:bookmarkEnd w:id="7"/>
+      <w:bookmarkEnd w:id="6"/>
     </w:p>
     <w:tbl>
       <w:tblPr>
@@ -5162,7 +5160,7 @@
           <w:szCs w:val="24"/>
         </w:rPr>
       </w:pPr>
-      <w:bookmarkStart w:id="8" w:name="_Toc31792413"/>
+      <w:bookmarkStart w:id="7" w:name="_Toc31792413"/>
       <w:r>
         <w:rPr>
           <w:rFonts w:eastAsia="Calibri Light"/>
@@ -5195,7 +5193,7 @@
         </w:rPr>
         <w:t>rements:</w:t>
       </w:r>
-      <w:bookmarkEnd w:id="8"/>
+      <w:bookmarkEnd w:id="7"/>
     </w:p>
     <w:tbl>
       <w:tblPr>
@@ -5811,8 +5809,8 @@
           <w:szCs w:val="12"/>
         </w:rPr>
       </w:pPr>
-      <w:bookmarkStart w:id="9" w:name="_Toc31364632"/>
-      <w:bookmarkStart w:id="10" w:name="_Toc31792414"/>
+      <w:bookmarkStart w:id="8" w:name="_Toc31364632"/>
+      <w:bookmarkStart w:id="9" w:name="_Toc31792414"/>
       <w:r>
         <w:rPr>
           <w:rFonts w:eastAsia="Calibri Light"/>
@@ -5822,7 +5820,7 @@
         <w:lastRenderedPageBreak/>
         <w:t>Reference Table</w:t>
       </w:r>
-      <w:bookmarkEnd w:id="9"/>
+      <w:bookmarkEnd w:id="8"/>
       <w:r>
         <w:rPr>
           <w:rFonts w:eastAsia="Calibri Light"/>
@@ -5831,7 +5829,7 @@
         </w:rPr>
         <w:t>:</w:t>
       </w:r>
-      <w:bookmarkEnd w:id="10"/>
+      <w:bookmarkEnd w:id="9"/>
     </w:p>
     <w:tbl>
       <w:tblPr>
@@ -6363,7 +6361,12 @@
       </w:pPr>
     </w:p>
     <w:sectPr>
-      <w:headerReference w:type="default" r:id="rId9"/>
+      <w:headerReference w:type="even" r:id="rId9"/>
+      <w:headerReference w:type="default" r:id="rId10"/>
+      <w:footerReference w:type="even" r:id="rId11"/>
+      <w:footerReference w:type="default" r:id="rId12"/>
+      <w:headerReference w:type="first" r:id="rId13"/>
+      <w:footerReference w:type="first" r:id="rId14"/>
       <w:pgSz w:w="12240" w:h="15840"/>
       <w:pgMar w:top="1440" w:right="1440" w:bottom="1440" w:left="1440" w:header="720" w:footer="720" w:gutter="0"/>
       <w:cols w:space="720"/>
@@ -6398,6 +6401,36 @@
 </w:endnotes>
 </file>
 
+<file path=word/footer1.xml><?xml version="1.0" encoding="utf-8"?>
+<w:ftr xmlns:wpc="http://schemas.microsoft.com/office/word/2010/wordprocessingCanvas" xmlns:cx="http://schemas.microsoft.com/office/drawing/2014/chartex" xmlns:mc="http://schemas.openxmlformats.org/markup-compatibility/2006" xmlns:o="urn:schemas-microsoft-com:office:office" xmlns:r="http://schemas.openxmlformats.org/officeDocument/2006/relationships" xmlns:m="http://schemas.openxmlformats.org/officeDocument/2006/math" xmlns:v="urn:schemas-microsoft-com:vml" xmlns:wp14="http://schemas.microsoft.com/office/word/2010/wordprocessingDrawing" xmlns:wp="http://schemas.openxmlformats.org/drawingml/2006/wordprocessingDrawing" xmlns:w10="urn:schemas-microsoft-com:office:word" xmlns:w="http://schemas.openxmlformats.org/wordprocessingml/2006/main" xmlns:w14="http://schemas.microsoft.com/office/word/2010/wordml" xmlns:w15="http://schemas.microsoft.com/office/word/2012/wordml" xmlns:w16se="http://schemas.microsoft.com/office/word/2015/wordml/symex" xmlns:wpg="http://schemas.microsoft.com/office/word/2010/wordprocessingGroup" xmlns:wpi="http://schemas.microsoft.com/office/word/2010/wordprocessingInk" xmlns:wne="http://schemas.microsoft.com/office/word/2006/wordml" xmlns:wps="http://schemas.microsoft.com/office/word/2010/wordprocessingShape" mc:Ignorable="w14 w15 w16se wp14">
+  <w:p>
+    <w:pPr>
+      <w:pStyle w:val="Footer"/>
+    </w:pPr>
+  </w:p>
+</w:ftr>
+</file>
+
+<file path=word/footer2.xml><?xml version="1.0" encoding="utf-8"?>
+<w:ftr xmlns:wpc="http://schemas.microsoft.com/office/word/2010/wordprocessingCanvas" xmlns:cx="http://schemas.microsoft.com/office/drawing/2014/chartex" xmlns:mc="http://schemas.openxmlformats.org/markup-compatibility/2006" xmlns:o="urn:schemas-microsoft-com:office:office" xmlns:r="http://schemas.openxmlformats.org/officeDocument/2006/relationships" xmlns:m="http://schemas.openxmlformats.org/officeDocument/2006/math" xmlns:v="urn:schemas-microsoft-com:vml" xmlns:wp14="http://schemas.microsoft.com/office/word/2010/wordprocessingDrawing" xmlns:wp="http://schemas.openxmlformats.org/drawingml/2006/wordprocessingDrawing" xmlns:w10="urn:schemas-microsoft-com:office:word" xmlns:w="http://schemas.openxmlformats.org/wordprocessingml/2006/main" xmlns:w14="http://schemas.microsoft.com/office/word/2010/wordml" xmlns:w15="http://schemas.microsoft.com/office/word/2012/wordml" xmlns:w16se="http://schemas.microsoft.com/office/word/2015/wordml/symex" xmlns:wpg="http://schemas.microsoft.com/office/word/2010/wordprocessingGroup" xmlns:wpi="http://schemas.microsoft.com/office/word/2010/wordprocessingInk" xmlns:wne="http://schemas.microsoft.com/office/word/2006/wordml" xmlns:wps="http://schemas.microsoft.com/office/word/2010/wordprocessingShape" mc:Ignorable="w14 w15 w16se wp14">
+  <w:p>
+    <w:pPr>
+      <w:pStyle w:val="Footer"/>
+    </w:pPr>
+  </w:p>
+</w:ftr>
+</file>
+
+<file path=word/footer3.xml><?xml version="1.0" encoding="utf-8"?>
+<w:ftr xmlns:wpc="http://schemas.microsoft.com/office/word/2010/wordprocessingCanvas" xmlns:cx="http://schemas.microsoft.com/office/drawing/2014/chartex" xmlns:mc="http://schemas.openxmlformats.org/markup-compatibility/2006" xmlns:o="urn:schemas-microsoft-com:office:office" xmlns:r="http://schemas.openxmlformats.org/officeDocument/2006/relationships" xmlns:m="http://schemas.openxmlformats.org/officeDocument/2006/math" xmlns:v="urn:schemas-microsoft-com:vml" xmlns:wp14="http://schemas.microsoft.com/office/word/2010/wordprocessingDrawing" xmlns:wp="http://schemas.openxmlformats.org/drawingml/2006/wordprocessingDrawing" xmlns:w10="urn:schemas-microsoft-com:office:word" xmlns:w="http://schemas.openxmlformats.org/wordprocessingml/2006/main" xmlns:w14="http://schemas.microsoft.com/office/word/2010/wordml" xmlns:w15="http://schemas.microsoft.com/office/word/2012/wordml" xmlns:w16se="http://schemas.microsoft.com/office/word/2015/wordml/symex" xmlns:wpg="http://schemas.microsoft.com/office/word/2010/wordprocessingGroup" xmlns:wpi="http://schemas.microsoft.com/office/word/2010/wordprocessingInk" xmlns:wne="http://schemas.microsoft.com/office/word/2006/wordml" xmlns:wps="http://schemas.microsoft.com/office/word/2010/wordprocessingShape" mc:Ignorable="w14 w15 w16se wp14">
+  <w:p>
+    <w:pPr>
+      <w:pStyle w:val="Footer"/>
+    </w:pPr>
+  </w:p>
+</w:ftr>
+</file>
+
 <file path=word/footnotes.xml><?xml version="1.0" encoding="utf-8"?>
 <w:footnotes xmlns:wpc="http://schemas.microsoft.com/office/word/2010/wordprocessingCanvas" xmlns:cx="http://schemas.microsoft.com/office/drawing/2014/chartex" xmlns:mc="http://schemas.openxmlformats.org/markup-compatibility/2006" xmlns:o="urn:schemas-microsoft-com:office:office" xmlns:r="http://schemas.openxmlformats.org/officeDocument/2006/relationships" xmlns:m="http://schemas.openxmlformats.org/officeDocument/2006/math" xmlns:v="urn:schemas-microsoft-com:vml" xmlns:wp14="http://schemas.microsoft.com/office/word/2010/wordprocessingDrawing" xmlns:wp="http://schemas.openxmlformats.org/drawingml/2006/wordprocessingDrawing" xmlns:w10="urn:schemas-microsoft-com:office:word" xmlns:w="http://schemas.openxmlformats.org/wordprocessingml/2006/main" xmlns:w14="http://schemas.microsoft.com/office/word/2010/wordml" xmlns:w15="http://schemas.microsoft.com/office/word/2012/wordml" xmlns:w16se="http://schemas.microsoft.com/office/word/2015/wordml/symex" xmlns:wpg="http://schemas.microsoft.com/office/word/2010/wordprocessingGroup" xmlns:wpi="http://schemas.microsoft.com/office/word/2010/wordprocessingInk" xmlns:wne="http://schemas.microsoft.com/office/word/2006/wordml" xmlns:wps="http://schemas.microsoft.com/office/word/2010/wordprocessingShape" mc:Ignorable="w14 w15 w16se wp14">
   <w:footnote w:type="separator" w:id="-1">
@@ -6424,6 +6457,16 @@
 </file>
 
 <file path=word/header1.xml><?xml version="1.0" encoding="utf-8"?>
+<w:hdr xmlns:wpc="http://schemas.microsoft.com/office/word/2010/wordprocessingCanvas" xmlns:cx="http://schemas.microsoft.com/office/drawing/2014/chartex" xmlns:mc="http://schemas.openxmlformats.org/markup-compatibility/2006" xmlns:o="urn:schemas-microsoft-com:office:office" xmlns:r="http://schemas.openxmlformats.org/officeDocument/2006/relationships" xmlns:m="http://schemas.openxmlformats.org/officeDocument/2006/math" xmlns:v="urn:schemas-microsoft-com:vml" xmlns:wp14="http://schemas.microsoft.com/office/word/2010/wordprocessingDrawing" xmlns:wp="http://schemas.openxmlformats.org/drawingml/2006/wordprocessingDrawing" xmlns:w10="urn:schemas-microsoft-com:office:word" xmlns:w="http://schemas.openxmlformats.org/wordprocessingml/2006/main" xmlns:w14="http://schemas.microsoft.com/office/word/2010/wordml" xmlns:w15="http://schemas.microsoft.com/office/word/2012/wordml" xmlns:w16se="http://schemas.microsoft.com/office/word/2015/wordml/symex" xmlns:wpg="http://schemas.microsoft.com/office/word/2010/wordprocessingGroup" xmlns:wpi="http://schemas.microsoft.com/office/word/2010/wordprocessingInk" xmlns:wne="http://schemas.microsoft.com/office/word/2006/wordml" xmlns:wps="http://schemas.microsoft.com/office/word/2010/wordprocessingShape" mc:Ignorable="w14 w15 w16se wp14">
+  <w:p>
+    <w:pPr>
+      <w:pStyle w:val="Header"/>
+    </w:pPr>
+  </w:p>
+</w:hdr>
+</file>
+
+<file path=word/header2.xml><?xml version="1.0" encoding="utf-8"?>
 <w:hdr xmlns:wpc="http://schemas.microsoft.com/office/word/2010/wordprocessingCanvas" xmlns:cx="http://schemas.microsoft.com/office/drawing/2014/chartex" xmlns:mc="http://schemas.openxmlformats.org/markup-compatibility/2006" xmlns:o="urn:schemas-microsoft-com:office:office" xmlns:r="http://schemas.openxmlformats.org/officeDocument/2006/relationships" xmlns:m="http://schemas.openxmlformats.org/officeDocument/2006/math" xmlns:v="urn:schemas-microsoft-com:vml" xmlns:wp14="http://schemas.microsoft.com/office/word/2010/wordprocessingDrawing" xmlns:wp="http://schemas.openxmlformats.org/drawingml/2006/wordprocessingDrawing" xmlns:w10="urn:schemas-microsoft-com:office:word" xmlns:w="http://schemas.openxmlformats.org/wordprocessingml/2006/main" xmlns:w14="http://schemas.microsoft.com/office/word/2010/wordml" xmlns:w15="http://schemas.microsoft.com/office/word/2012/wordml" xmlns:w16se="http://schemas.microsoft.com/office/word/2015/wordml/symex" xmlns:wpg="http://schemas.microsoft.com/office/word/2010/wordprocessingGroup" xmlns:wpi="http://schemas.microsoft.com/office/word/2010/wordprocessingInk" xmlns:wne="http://schemas.microsoft.com/office/word/2006/wordml" xmlns:wps="http://schemas.microsoft.com/office/word/2010/wordprocessingShape" mc:Ignorable="w14 w15 w16se wp14">
   <w:p>
     <w:pPr>
@@ -6612,7 +6655,13 @@
             <w:rPr>
               <w:color w:val="767171" w:themeColor="background2" w:themeShade="80"/>
             </w:rPr>
-            <w:t>Date: 0</w:t>
+            <w:t xml:space="preserve">Date: </w:t>
+          </w:r>
+          <w:r>
+            <w:rPr>
+              <w:color w:val="767171" w:themeColor="background2" w:themeShade="80"/>
+            </w:rPr>
+            <w:t>0</w:t>
           </w:r>
           <w:r>
             <w:rPr>
@@ -6630,8 +6679,10 @@
             <w:rPr>
               <w:color w:val="767171" w:themeColor="background2" w:themeShade="80"/>
             </w:rPr>
-            <w:t>4</w:t>
+            <w:t>6</w:t>
           </w:r>
+          <w:bookmarkStart w:id="10" w:name="_GoBack"/>
+          <w:bookmarkEnd w:id="10"/>
           <w:r>
             <w:rPr>
               <w:color w:val="767171" w:themeColor="background2" w:themeShade="80"/>
@@ -6647,6 +6698,16 @@
       <w:pStyle w:val="Header"/>
     </w:pPr>
   </w:p>
+  <w:p>
+    <w:pPr>
+      <w:pStyle w:val="Header"/>
+    </w:pPr>
+  </w:p>
+</w:hdr>
+</file>
+
+<file path=word/header3.xml><?xml version="1.0" encoding="utf-8"?>
+<w:hdr xmlns:wpc="http://schemas.microsoft.com/office/word/2010/wordprocessingCanvas" xmlns:cx="http://schemas.microsoft.com/office/drawing/2014/chartex" xmlns:mc="http://schemas.openxmlformats.org/markup-compatibility/2006" xmlns:o="urn:schemas-microsoft-com:office:office" xmlns:r="http://schemas.openxmlformats.org/officeDocument/2006/relationships" xmlns:m="http://schemas.openxmlformats.org/officeDocument/2006/math" xmlns:v="urn:schemas-microsoft-com:vml" xmlns:wp14="http://schemas.microsoft.com/office/word/2010/wordprocessingDrawing" xmlns:wp="http://schemas.openxmlformats.org/drawingml/2006/wordprocessingDrawing" xmlns:w10="urn:schemas-microsoft-com:office:word" xmlns:w="http://schemas.openxmlformats.org/wordprocessingml/2006/main" xmlns:w14="http://schemas.microsoft.com/office/word/2010/wordml" xmlns:w15="http://schemas.microsoft.com/office/word/2012/wordml" xmlns:w16se="http://schemas.microsoft.com/office/word/2015/wordml/symex" xmlns:wpg="http://schemas.microsoft.com/office/word/2010/wordprocessingGroup" xmlns:wpi="http://schemas.microsoft.com/office/word/2010/wordprocessingInk" xmlns:wne="http://schemas.microsoft.com/office/word/2006/wordml" xmlns:wps="http://schemas.microsoft.com/office/word/2010/wordprocessingShape" mc:Ignorable="w14 w15 w16se wp14">
   <w:p>
     <w:pPr>
       <w:pStyle w:val="Header"/>
@@ -8033,7 +8094,7 @@
 </file>
 
 <file path=customXml/itemProps1.xml><?xml version="1.0" encoding="utf-8"?>
-<ds:datastoreItem xmlns:ds="http://schemas.openxmlformats.org/officeDocument/2006/customXml" ds:itemID="{A46FC44F-447C-4263-A8A0-CBBA3BE0DE08}">
+<ds:datastoreItem xmlns:ds="http://schemas.openxmlformats.org/officeDocument/2006/customXml" ds:itemID="{DB1F469A-6FBC-493A-B306-0C0ECDABB8D7}">
   <ds:schemaRefs>
     <ds:schemaRef ds:uri="http://schemas.openxmlformats.org/officeDocument/2006/bibliography"/>
   </ds:schemaRefs>

</xml_diff>